<commit_message>
Updated user stories in design doc
</commit_message>
<xml_diff>
--- a/Design Document/Group 5 Design Doc.docx
+++ b/Design Document/Group 5 Design Doc.docx
@@ -742,7 +742,6 @@
       </w:r>
     </w:p>
     <w:p/>
-    <w:p/>
     <w:tbl>
       <w:tblPr>
         <w:tblStyle w:val="TableGrid"/>
@@ -909,7 +908,19 @@
           </w:tcPr>
           <w:p>
             <w:r>
-              <w:t>To be able to create a user profile indicating my preferences for a partner</w:t>
+              <w:t xml:space="preserve">To be able to </w:t>
+            </w:r>
+            <w:r>
+              <w:t>register</w:t>
+            </w:r>
+            <w:r>
+              <w:t xml:space="preserve"> a user profile </w:t>
+            </w:r>
+            <w:r>
+              <w:t xml:space="preserve">which includes a description of myself and </w:t>
+            </w:r>
+            <w:r>
+              <w:t>indicating my preferences for a partner</w:t>
             </w:r>
           </w:p>
         </w:tc>
@@ -969,11 +980,6 @@
             <w:tcW w:w="6762" w:type="dxa"/>
             <w:gridSpan w:val="3"/>
           </w:tcPr>
-          <w:p>
-            <w:r>
-              <w:t>I can record the following details:</w:t>
-            </w:r>
-          </w:p>
           <w:p>
             <w:pPr>
               <w:pStyle w:val="ListParagraph"/>
@@ -984,7 +990,141 @@
               <w:spacing w:after="0" w:line="240" w:lineRule="auto"/>
             </w:pPr>
             <w:r>
+              <w:t>I can record the following details:</w:t>
+            </w:r>
+          </w:p>
+          <w:p>
+            <w:pPr>
+              <w:pStyle w:val="ListParagraph"/>
+              <w:numPr>
+                <w:ilvl w:val="1"/>
+                <w:numId w:val="1"/>
+              </w:numPr>
+              <w:spacing w:after="0" w:line="240" w:lineRule="auto"/>
+            </w:pPr>
+            <w:r>
               <w:t>Name</w:t>
+            </w:r>
+          </w:p>
+          <w:p>
+            <w:pPr>
+              <w:pStyle w:val="ListParagraph"/>
+              <w:numPr>
+                <w:ilvl w:val="1"/>
+                <w:numId w:val="1"/>
+              </w:numPr>
+              <w:spacing w:after="0" w:line="240" w:lineRule="auto"/>
+            </w:pPr>
+            <w:r>
+              <w:t>Email</w:t>
+            </w:r>
+          </w:p>
+          <w:p>
+            <w:pPr>
+              <w:pStyle w:val="ListParagraph"/>
+              <w:numPr>
+                <w:ilvl w:val="1"/>
+                <w:numId w:val="1"/>
+              </w:numPr>
+              <w:spacing w:after="0" w:line="240" w:lineRule="auto"/>
+            </w:pPr>
+            <w:r>
+              <w:t>Age</w:t>
+            </w:r>
+          </w:p>
+          <w:p>
+            <w:pPr>
+              <w:pStyle w:val="ListParagraph"/>
+              <w:numPr>
+                <w:ilvl w:val="1"/>
+                <w:numId w:val="1"/>
+              </w:numPr>
+              <w:spacing w:after="0" w:line="240" w:lineRule="auto"/>
+            </w:pPr>
+            <w:r>
+              <w:t>Sex</w:t>
+            </w:r>
+          </w:p>
+          <w:p>
+            <w:pPr>
+              <w:pStyle w:val="ListParagraph"/>
+              <w:numPr>
+                <w:ilvl w:val="1"/>
+                <w:numId w:val="1"/>
+              </w:numPr>
+              <w:spacing w:after="0" w:line="240" w:lineRule="auto"/>
+            </w:pPr>
+            <w:r>
+              <w:t xml:space="preserve">Preferred </w:t>
+            </w:r>
+            <w:r>
+              <w:t>Partner sex</w:t>
+            </w:r>
+          </w:p>
+          <w:p>
+            <w:pPr>
+              <w:pStyle w:val="ListParagraph"/>
+              <w:numPr>
+                <w:ilvl w:val="1"/>
+                <w:numId w:val="1"/>
+              </w:numPr>
+              <w:spacing w:after="0" w:line="240" w:lineRule="auto"/>
+            </w:pPr>
+            <w:r>
+              <w:t>Password</w:t>
+            </w:r>
+          </w:p>
+          <w:p>
+            <w:pPr>
+              <w:pStyle w:val="ListParagraph"/>
+              <w:numPr>
+                <w:ilvl w:val="1"/>
+                <w:numId w:val="1"/>
+              </w:numPr>
+              <w:spacing w:after="0" w:line="240" w:lineRule="auto"/>
+            </w:pPr>
+            <w:r>
+              <w:t>Location</w:t>
+            </w:r>
+            <w:r>
+              <w:t xml:space="preserve"> </w:t>
+            </w:r>
+            <w:r>
+              <w:rPr>
+                <w:color w:val="FF0000"/>
+              </w:rPr>
+              <w:t>(address or geolocation?)</w:t>
+            </w:r>
+          </w:p>
+          <w:p>
+            <w:pPr>
+              <w:pStyle w:val="ListParagraph"/>
+              <w:numPr>
+                <w:ilvl w:val="1"/>
+                <w:numId w:val="1"/>
+              </w:numPr>
+              <w:spacing w:after="0" w:line="240" w:lineRule="auto"/>
+              <w:rPr>
+                <w:color w:val="FF0000"/>
+              </w:rPr>
+            </w:pPr>
+            <w:r>
+              <w:rPr>
+                <w:color w:val="FF0000"/>
+              </w:rPr>
+              <w:t>Others</w:t>
+            </w:r>
+            <w:r>
+              <w:rPr>
+                <w:color w:val="FF0000"/>
+              </w:rPr>
+              <w:t xml:space="preserve"> (Height, Hair colour, weight, etc.)</w:t>
+            </w:r>
+            <w:r>
+              <w:rPr>
+                <w:color w:val="FF0000"/>
+              </w:rPr>
+              <w:t>???</w:t>
             </w:r>
           </w:p>
           <w:p>
@@ -997,7 +1137,59 @@
               <w:spacing w:after="0" w:line="240" w:lineRule="auto"/>
             </w:pPr>
             <w:r>
-              <w:t>Email</w:t>
+              <w:t>I have the option of recording the following:</w:t>
+            </w:r>
+          </w:p>
+          <w:p>
+            <w:pPr>
+              <w:pStyle w:val="ListParagraph"/>
+              <w:numPr>
+                <w:ilvl w:val="1"/>
+                <w:numId w:val="1"/>
+              </w:numPr>
+              <w:spacing w:after="0" w:line="240" w:lineRule="auto"/>
+            </w:pPr>
+            <w:r>
+              <w:t>Interests</w:t>
+            </w:r>
+          </w:p>
+          <w:p>
+            <w:pPr>
+              <w:pStyle w:val="ListParagraph"/>
+              <w:numPr>
+                <w:ilvl w:val="1"/>
+                <w:numId w:val="1"/>
+              </w:numPr>
+              <w:spacing w:after="0" w:line="240" w:lineRule="auto"/>
+            </w:pPr>
+            <w:r>
+              <w:t>Hobbies</w:t>
+            </w:r>
+          </w:p>
+          <w:p>
+            <w:pPr>
+              <w:pStyle w:val="ListParagraph"/>
+              <w:numPr>
+                <w:ilvl w:val="1"/>
+                <w:numId w:val="1"/>
+              </w:numPr>
+              <w:spacing w:after="0" w:line="240" w:lineRule="auto"/>
+            </w:pPr>
+            <w:r>
+              <w:t xml:space="preserve">Type of relationship </w:t>
+            </w:r>
+          </w:p>
+          <w:p>
+            <w:pPr>
+              <w:pStyle w:val="ListParagraph"/>
+              <w:numPr>
+                <w:ilvl w:val="1"/>
+                <w:numId w:val="1"/>
+              </w:numPr>
+              <w:spacing w:after="0" w:line="240" w:lineRule="auto"/>
+            </w:pPr>
+            <w:r>
+              <w:t>Age profile of partner</w:t>
             </w:r>
           </w:p>
           <w:p>
@@ -1010,7 +1202,7 @@
               <w:spacing w:after="0" w:line="240" w:lineRule="auto"/>
             </w:pPr>
             <w:r>
-              <w:t>Age</w:t>
+              <w:t>User can only create a profile if they are over the age of 18</w:t>
             </w:r>
           </w:p>
           <w:p>
@@ -1018,12 +1210,12 @@
               <w:pStyle w:val="ListParagraph"/>
               <w:numPr>
                 <w:ilvl w:val="0"/>
-                <w:numId w:val="1"/>
+                <w:numId w:val="6"/>
               </w:numPr>
               <w:spacing w:after="0" w:line="240" w:lineRule="auto"/>
             </w:pPr>
             <w:r>
-              <w:t>Sex</w:t>
+              <w:t xml:space="preserve">Passwords are ranked in order of secureness </w:t>
             </w:r>
           </w:p>
           <w:p>
@@ -1031,109 +1223,18 @@
               <w:pStyle w:val="ListParagraph"/>
               <w:numPr>
                 <w:ilvl w:val="0"/>
-                <w:numId w:val="1"/>
+                <w:numId w:val="5"/>
               </w:numPr>
               <w:spacing w:after="0" w:line="240" w:lineRule="auto"/>
             </w:pPr>
             <w:r>
-              <w:t>Partner sex</w:t>
-            </w:r>
-          </w:p>
-          <w:p>
-            <w:pPr>
-              <w:pStyle w:val="ListParagraph"/>
-              <w:numPr>
-                <w:ilvl w:val="0"/>
-                <w:numId w:val="1"/>
-              </w:numPr>
-              <w:spacing w:after="0" w:line="240" w:lineRule="auto"/>
-            </w:pPr>
-            <w:r>
-              <w:t>Password</w:t>
-            </w:r>
-          </w:p>
-          <w:p>
-            <w:pPr>
-              <w:pStyle w:val="ListParagraph"/>
-              <w:numPr>
-                <w:ilvl w:val="0"/>
-                <w:numId w:val="1"/>
-              </w:numPr>
-              <w:spacing w:after="0" w:line="240" w:lineRule="auto"/>
-            </w:pPr>
-            <w:r>
-              <w:t>Location</w:t>
-            </w:r>
-          </w:p>
-          <w:p/>
-          <w:p>
-            <w:r>
-              <w:t>I have the option of recording the following:</w:t>
-            </w:r>
-          </w:p>
-          <w:p>
-            <w:pPr>
-              <w:pStyle w:val="ListParagraph"/>
-              <w:numPr>
-                <w:ilvl w:val="0"/>
-                <w:numId w:val="2"/>
-              </w:numPr>
-              <w:spacing w:after="0" w:line="240" w:lineRule="auto"/>
-            </w:pPr>
-            <w:r>
-              <w:t>Interests</w:t>
-            </w:r>
-          </w:p>
-          <w:p>
-            <w:pPr>
-              <w:pStyle w:val="ListParagraph"/>
-              <w:numPr>
-                <w:ilvl w:val="0"/>
-                <w:numId w:val="2"/>
-              </w:numPr>
-              <w:spacing w:after="0" w:line="240" w:lineRule="auto"/>
-            </w:pPr>
-            <w:r>
-              <w:t>Hobbies</w:t>
-            </w:r>
-          </w:p>
-          <w:p>
-            <w:pPr>
-              <w:pStyle w:val="ListParagraph"/>
-              <w:numPr>
-                <w:ilvl w:val="0"/>
-                <w:numId w:val="2"/>
-              </w:numPr>
-              <w:spacing w:after="0" w:line="240" w:lineRule="auto"/>
-            </w:pPr>
-            <w:r>
-              <w:t xml:space="preserve">Type of relationship </w:t>
-            </w:r>
-          </w:p>
-          <w:p>
-            <w:pPr>
-              <w:pStyle w:val="ListParagraph"/>
-              <w:numPr>
-                <w:ilvl w:val="0"/>
-                <w:numId w:val="2"/>
-              </w:numPr>
-              <w:spacing w:after="0" w:line="240" w:lineRule="auto"/>
-            </w:pPr>
-            <w:r>
-              <w:t>Age profile of partner</w:t>
-            </w:r>
-          </w:p>
-          <w:p/>
-          <w:p>
-            <w:r>
-              <w:t>User can only create a profile if they are over the age of 18</w:t>
-            </w:r>
-          </w:p>
-          <w:p/>
-          <w:p>
-            <w:r>
-              <w:t xml:space="preserve">Passwords are ranked in order of secureness </w:t>
-            </w:r>
+              <w:t xml:space="preserve">Only one profile per email </w:t>
+            </w:r>
+            <w:proofErr w:type="gramStart"/>
+            <w:r>
+              <w:t>address  supported</w:t>
+            </w:r>
+            <w:proofErr w:type="gramEnd"/>
           </w:p>
         </w:tc>
       </w:tr>
@@ -1305,7 +1406,10 @@
           </w:tcPr>
           <w:p>
             <w:r>
-              <w:t>To be able to see a list of people who are matched to my preferences with a scale showing their percentage match which includes location</w:t>
+              <w:t xml:space="preserve">To be able to </w:t>
+            </w:r>
+            <w:r>
+              <w:t>search for specific characteristics, hobbies or interests</w:t>
             </w:r>
           </w:p>
         </w:tc>
@@ -1336,7 +1440,7 @@
           </w:tcPr>
           <w:p>
             <w:r>
-              <w:t>I would like to see a list of potential partners which is ranked based on my likes and location</w:t>
+              <w:t>I would like to be able to complete broad searches for potential partners</w:t>
             </w:r>
           </w:p>
         </w:tc>
@@ -1375,7 +1479,7 @@
               <w:spacing w:after="0" w:line="240" w:lineRule="auto"/>
             </w:pPr>
             <w:r>
-              <w:t>Based on my preferences I can see a list of matching potential partners</w:t>
+              <w:t>I can complete searches based on characteristic, hobbies or interests</w:t>
             </w:r>
           </w:p>
           <w:p>
@@ -1388,7 +1492,7 @@
               <w:spacing w:after="0" w:line="240" w:lineRule="auto"/>
             </w:pPr>
             <w:r>
-              <w:t>Location is included in the ranking with a high weighting</w:t>
+              <w:t>I can find all users in the database</w:t>
             </w:r>
           </w:p>
           <w:p>
@@ -1400,6 +1504,310 @@
               </w:numPr>
               <w:spacing w:after="0" w:line="240" w:lineRule="auto"/>
             </w:pPr>
+            <w:r>
+              <w:t>The information listed provides enough information to make an informed selection</w:t>
+            </w:r>
+          </w:p>
+          <w:p>
+            <w:pPr>
+              <w:pStyle w:val="ListParagraph"/>
+              <w:numPr>
+                <w:ilvl w:val="0"/>
+                <w:numId w:val="3"/>
+              </w:numPr>
+              <w:spacing w:after="0" w:line="240" w:lineRule="auto"/>
+            </w:pPr>
+            <w:r>
+              <w:rPr>
+                <w:color w:val="FF0000"/>
+              </w:rPr>
+              <w:t>I can sort the list by different headings</w:t>
+            </w:r>
+          </w:p>
+        </w:tc>
+      </w:tr>
+    </w:tbl>
+    <w:p/>
+    <w:p/>
+    <w:p/>
+    <w:tbl>
+      <w:tblPr>
+        <w:tblStyle w:val="TableGrid"/>
+        <w:tblW w:w="0" w:type="auto"/>
+        <w:tblLook w:val="04A0" w:firstRow="1" w:lastRow="0" w:firstColumn="1" w:lastColumn="0" w:noHBand="0" w:noVBand="1"/>
+      </w:tblPr>
+      <w:tblGrid>
+        <w:gridCol w:w="2254"/>
+        <w:gridCol w:w="2254"/>
+        <w:gridCol w:w="2254"/>
+        <w:gridCol w:w="2254"/>
+      </w:tblGrid>
+      <w:tr>
+        <w:tc>
+          <w:tcPr>
+            <w:tcW w:w="2254" w:type="dxa"/>
+          </w:tcPr>
+          <w:p>
+            <w:pPr>
+              <w:rPr>
+                <w:i/>
+              </w:rPr>
+            </w:pPr>
+            <w:r>
+              <w:rPr>
+                <w:i/>
+              </w:rPr>
+              <w:t>US001</w:t>
+            </w:r>
+          </w:p>
+        </w:tc>
+        <w:tc>
+          <w:tcPr>
+            <w:tcW w:w="2254" w:type="dxa"/>
+          </w:tcPr>
+          <w:p>
+            <w:pPr>
+              <w:rPr>
+                <w:b/>
+              </w:rPr>
+            </w:pPr>
+            <w:r>
+              <w:rPr>
+                <w:b/>
+              </w:rPr>
+              <w:t>Profile Matching List</w:t>
+            </w:r>
+          </w:p>
+        </w:tc>
+        <w:tc>
+          <w:tcPr>
+            <w:tcW w:w="2254" w:type="dxa"/>
+          </w:tcPr>
+          <w:p>
+            <w:pPr>
+              <w:rPr>
+                <w:i/>
+              </w:rPr>
+            </w:pPr>
+            <w:r>
+              <w:rPr>
+                <w:i/>
+              </w:rPr>
+              <w:t>Priority</w:t>
+            </w:r>
+          </w:p>
+        </w:tc>
+        <w:tc>
+          <w:tcPr>
+            <w:tcW w:w="2254" w:type="dxa"/>
+          </w:tcPr>
+          <w:p>
+            <w:pPr>
+              <w:rPr>
+                <w:b/>
+              </w:rPr>
+            </w:pPr>
+            <w:r>
+              <w:rPr>
+                <w:b/>
+              </w:rPr>
+              <w:t>High</w:t>
+            </w:r>
+          </w:p>
+        </w:tc>
+      </w:tr>
+      <w:tr>
+        <w:tc>
+          <w:tcPr>
+            <w:tcW w:w="2254" w:type="dxa"/>
+          </w:tcPr>
+          <w:p>
+            <w:pPr>
+              <w:rPr>
+                <w:i/>
+              </w:rPr>
+            </w:pPr>
+            <w:r>
+              <w:rPr>
+                <w:i/>
+              </w:rPr>
+              <w:t>As A</w:t>
+            </w:r>
+          </w:p>
+        </w:tc>
+        <w:tc>
+          <w:tcPr>
+            <w:tcW w:w="2254" w:type="dxa"/>
+          </w:tcPr>
+          <w:p>
+            <w:r>
+              <w:t>User</w:t>
+            </w:r>
+          </w:p>
+        </w:tc>
+        <w:tc>
+          <w:tcPr>
+            <w:tcW w:w="2254" w:type="dxa"/>
+          </w:tcPr>
+          <w:p>
+            <w:pPr>
+              <w:rPr>
+                <w:i/>
+              </w:rPr>
+            </w:pPr>
+            <w:r>
+              <w:rPr>
+                <w:i/>
+              </w:rPr>
+              <w:t>Estimate</w:t>
+            </w:r>
+          </w:p>
+        </w:tc>
+        <w:tc>
+          <w:tcPr>
+            <w:tcW w:w="2254" w:type="dxa"/>
+          </w:tcPr>
+          <w:p/>
+        </w:tc>
+      </w:tr>
+      <w:tr>
+        <w:tc>
+          <w:tcPr>
+            <w:tcW w:w="2254" w:type="dxa"/>
+          </w:tcPr>
+          <w:p>
+            <w:pPr>
+              <w:rPr>
+                <w:i/>
+              </w:rPr>
+            </w:pPr>
+            <w:r>
+              <w:rPr>
+                <w:i/>
+              </w:rPr>
+              <w:t>I would like</w:t>
+            </w:r>
+          </w:p>
+        </w:tc>
+        <w:tc>
+          <w:tcPr>
+            <w:tcW w:w="6762" w:type="dxa"/>
+            <w:gridSpan w:val="3"/>
+          </w:tcPr>
+          <w:p>
+            <w:r>
+              <w:t>To be able to see a list of people who are matched to my preferences with a scale showing their percentage match which includes location</w:t>
+            </w:r>
+          </w:p>
+        </w:tc>
+      </w:tr>
+      <w:tr>
+        <w:tc>
+          <w:tcPr>
+            <w:tcW w:w="2254" w:type="dxa"/>
+          </w:tcPr>
+          <w:p>
+            <w:pPr>
+              <w:rPr>
+                <w:i/>
+              </w:rPr>
+            </w:pPr>
+            <w:r>
+              <w:rPr>
+                <w:i/>
+              </w:rPr>
+              <w:t>Because</w:t>
+            </w:r>
+          </w:p>
+        </w:tc>
+        <w:tc>
+          <w:tcPr>
+            <w:tcW w:w="6762" w:type="dxa"/>
+            <w:gridSpan w:val="3"/>
+          </w:tcPr>
+          <w:p>
+            <w:r>
+              <w:t>I would like to see a list of potential partners which is ranked based on my likes and location</w:t>
+            </w:r>
+          </w:p>
+        </w:tc>
+      </w:tr>
+      <w:tr>
+        <w:tc>
+          <w:tcPr>
+            <w:tcW w:w="2254" w:type="dxa"/>
+          </w:tcPr>
+          <w:p>
+            <w:pPr>
+              <w:rPr>
+                <w:i/>
+              </w:rPr>
+            </w:pPr>
+            <w:r>
+              <w:rPr>
+                <w:i/>
+              </w:rPr>
+              <w:lastRenderedPageBreak/>
+              <w:t>Acceptance Criteria</w:t>
+            </w:r>
+          </w:p>
+        </w:tc>
+        <w:tc>
+          <w:tcPr>
+            <w:tcW w:w="6762" w:type="dxa"/>
+            <w:gridSpan w:val="3"/>
+          </w:tcPr>
+          <w:p>
+            <w:pPr>
+              <w:pStyle w:val="ListParagraph"/>
+              <w:numPr>
+                <w:ilvl w:val="0"/>
+                <w:numId w:val="3"/>
+              </w:numPr>
+              <w:spacing w:after="0" w:line="240" w:lineRule="auto"/>
+            </w:pPr>
+            <w:r>
+              <w:t>Based on my preferences I can see a list of matching potential partners</w:t>
+            </w:r>
+          </w:p>
+          <w:p>
+            <w:pPr>
+              <w:pStyle w:val="ListParagraph"/>
+              <w:numPr>
+                <w:ilvl w:val="0"/>
+                <w:numId w:val="3"/>
+              </w:numPr>
+              <w:spacing w:after="0" w:line="240" w:lineRule="auto"/>
+            </w:pPr>
+            <w:r>
+              <w:t>Location is included in the ranking with a high weighting</w:t>
+            </w:r>
+          </w:p>
+          <w:p>
+            <w:pPr>
+              <w:pStyle w:val="ListParagraph"/>
+              <w:numPr>
+                <w:ilvl w:val="0"/>
+                <w:numId w:val="3"/>
+              </w:numPr>
+              <w:spacing w:after="0" w:line="240" w:lineRule="auto"/>
+            </w:pPr>
+            <w:r>
+              <w:t>I can find people who are well suited to my preferences and interests</w:t>
+            </w:r>
+          </w:p>
+          <w:p>
+            <w:pPr>
+              <w:pStyle w:val="ListParagraph"/>
+              <w:numPr>
+                <w:ilvl w:val="0"/>
+                <w:numId w:val="3"/>
+              </w:numPr>
+              <w:spacing w:after="0" w:line="240" w:lineRule="auto"/>
+            </w:pPr>
+            <w:r>
+              <w:t>This list is presented to me when I log in.</w:t>
+            </w:r>
           </w:p>
         </w:tc>
       </w:tr>
@@ -1654,7 +2062,6 @@
               <w:spacing w:after="0" w:line="240" w:lineRule="auto"/>
             </w:pPr>
             <w:r>
-              <w:lastRenderedPageBreak/>
               <w:t>When I make a request, that person can see a limited set of details from my profile</w:t>
             </w:r>
           </w:p>
@@ -1668,15 +2075,7 @@
               <w:spacing w:after="0" w:line="240" w:lineRule="auto"/>
             </w:pPr>
             <w:r>
-              <w:t xml:space="preserve">The request will expire after </w:t>
-            </w:r>
-            <w:proofErr w:type="gramStart"/>
-            <w:r>
-              <w:t>a number of</w:t>
-            </w:r>
-            <w:proofErr w:type="gramEnd"/>
-            <w:r>
-              <w:t xml:space="preserve"> days</w:t>
+              <w:t>The request will expire after a number of days</w:t>
             </w:r>
           </w:p>
           <w:p>
@@ -1985,6 +2384,75 @@
       </w:tr>
     </w:tbl>
     <w:p/>
+    <w:p>
+      <w:pPr>
+        <w:autoSpaceDE w:val="0"/>
+        <w:autoSpaceDN w:val="0"/>
+        <w:adjustRightInd w:val="0"/>
+        <w:spacing w:after="0" w:line="240" w:lineRule="auto"/>
+        <w:rPr>
+          <w:rFonts w:ascii="Cambria" w:hAnsi="Cambria" w:cs="Cambria"/>
+          <w:sz w:val="24"/>
+          <w:szCs w:val="24"/>
+        </w:rPr>
+      </w:pPr>
+      <w:r>
+        <w:rPr>
+          <w:rFonts w:ascii="Symbol" w:hAnsi="Symbol" w:cs="Symbol"/>
+          <w:sz w:val="24"/>
+          <w:szCs w:val="24"/>
+        </w:rPr>
+        <w:t></w:t>
+      </w:r>
+      <w:r>
+        <w:rPr>
+          <w:rFonts w:ascii="Symbol" w:hAnsi="Symbol" w:cs="Symbol"/>
+          <w:sz w:val="24"/>
+          <w:szCs w:val="24"/>
+        </w:rPr>
+        <w:t></w:t>
+      </w:r>
+      <w:r>
+        <w:rPr>
+          <w:rFonts w:ascii="Cambria" w:hAnsi="Cambria" w:cs="Cambria"/>
+          <w:sz w:val="24"/>
+          <w:szCs w:val="24"/>
+        </w:rPr>
+        <w:t>There should be a site administrator who can delete or temporarily ban</w:t>
+      </w:r>
+    </w:p>
+    <w:p>
+      <w:pPr>
+        <w:autoSpaceDE w:val="0"/>
+        <w:autoSpaceDN w:val="0"/>
+        <w:adjustRightInd w:val="0"/>
+        <w:spacing w:after="0" w:line="240" w:lineRule="auto"/>
+        <w:rPr>
+          <w:rFonts w:ascii="Cambria" w:hAnsi="Cambria" w:cs="Cambria"/>
+          <w:sz w:val="24"/>
+          <w:szCs w:val="24"/>
+        </w:rPr>
+      </w:pPr>
+      <w:r>
+        <w:rPr>
+          <w:rFonts w:ascii="Cambria" w:hAnsi="Cambria" w:cs="Cambria"/>
+          <w:sz w:val="24"/>
+          <w:szCs w:val="24"/>
+        </w:rPr>
+        <w:t>users, remove abusive or offensive vacancy ads and edit all profiles (both</w:t>
+      </w:r>
+    </w:p>
+    <w:p>
+      <w:r>
+        <w:rPr>
+          <w:rFonts w:ascii="Cambria" w:hAnsi="Cambria" w:cs="Cambria"/>
+          <w:sz w:val="24"/>
+          <w:szCs w:val="24"/>
+        </w:rPr>
+        <w:t>organization and user).</w:t>
+      </w:r>
+    </w:p>
+    <w:p/>
     <w:tbl>
       <w:tblPr>
         <w:tblStyle w:val="TableGrid"/>
@@ -2096,7 +2564,10 @@
           </w:tcPr>
           <w:p>
             <w:r>
-              <w:t>System Moderator</w:t>
+              <w:t xml:space="preserve">System </w:t>
+            </w:r>
+            <w:r>
+              <w:t>Administrator</w:t>
             </w:r>
           </w:p>
         </w:tc>
@@ -2152,6 +2623,9 @@
           <w:p>
             <w:r>
               <w:t>To be able to oversee communications between users and block illegal or explicit content</w:t>
+            </w:r>
+            <w:r>
+              <w:t>.</w:t>
             </w:r>
           </w:p>
         </w:tc>
@@ -2247,15 +2721,7 @@
               <w:spacing w:after="0" w:line="240" w:lineRule="auto"/>
             </w:pPr>
             <w:r>
-              <w:t xml:space="preserve">The request will expire after </w:t>
-            </w:r>
-            <w:proofErr w:type="gramStart"/>
-            <w:r>
-              <w:t>a number of</w:t>
-            </w:r>
-            <w:proofErr w:type="gramEnd"/>
-            <w:r>
-              <w:t xml:space="preserve"> days</w:t>
+              <w:t>The request will expire after a number of days</w:t>
             </w:r>
           </w:p>
           <w:p>
@@ -2315,6 +2781,796 @@
               <w:rPr>
                 <w:i/>
               </w:rPr>
+              <w:lastRenderedPageBreak/>
+              <w:t>US001</w:t>
+            </w:r>
+          </w:p>
+        </w:tc>
+        <w:tc>
+          <w:tcPr>
+            <w:tcW w:w="2254" w:type="dxa"/>
+          </w:tcPr>
+          <w:p>
+            <w:pPr>
+              <w:rPr>
+                <w:b/>
+              </w:rPr>
+            </w:pPr>
+            <w:r>
+              <w:rPr>
+                <w:b/>
+              </w:rPr>
+              <w:t>Moderation</w:t>
+            </w:r>
+          </w:p>
+        </w:tc>
+        <w:tc>
+          <w:tcPr>
+            <w:tcW w:w="2254" w:type="dxa"/>
+          </w:tcPr>
+          <w:p>
+            <w:pPr>
+              <w:rPr>
+                <w:i/>
+              </w:rPr>
+            </w:pPr>
+            <w:r>
+              <w:rPr>
+                <w:i/>
+              </w:rPr>
+              <w:t>Priority</w:t>
+            </w:r>
+          </w:p>
+        </w:tc>
+        <w:tc>
+          <w:tcPr>
+            <w:tcW w:w="2254" w:type="dxa"/>
+          </w:tcPr>
+          <w:p>
+            <w:pPr>
+              <w:rPr>
+                <w:b/>
+              </w:rPr>
+            </w:pPr>
+            <w:r>
+              <w:rPr>
+                <w:b/>
+              </w:rPr>
+              <w:t>High</w:t>
+            </w:r>
+          </w:p>
+        </w:tc>
+      </w:tr>
+      <w:tr>
+        <w:tc>
+          <w:tcPr>
+            <w:tcW w:w="2254" w:type="dxa"/>
+          </w:tcPr>
+          <w:p>
+            <w:pPr>
+              <w:rPr>
+                <w:i/>
+              </w:rPr>
+            </w:pPr>
+            <w:r>
+              <w:rPr>
+                <w:i/>
+              </w:rPr>
+              <w:t>As A</w:t>
+            </w:r>
+          </w:p>
+        </w:tc>
+        <w:tc>
+          <w:tcPr>
+            <w:tcW w:w="2254" w:type="dxa"/>
+          </w:tcPr>
+          <w:p>
+            <w:r>
+              <w:t>User</w:t>
+            </w:r>
+          </w:p>
+        </w:tc>
+        <w:tc>
+          <w:tcPr>
+            <w:tcW w:w="2254" w:type="dxa"/>
+          </w:tcPr>
+          <w:p>
+            <w:pPr>
+              <w:rPr>
+                <w:i/>
+              </w:rPr>
+            </w:pPr>
+            <w:r>
+              <w:rPr>
+                <w:i/>
+              </w:rPr>
+              <w:t>Estimate</w:t>
+            </w:r>
+          </w:p>
+        </w:tc>
+        <w:tc>
+          <w:tcPr>
+            <w:tcW w:w="2254" w:type="dxa"/>
+          </w:tcPr>
+          <w:p/>
+        </w:tc>
+      </w:tr>
+      <w:tr>
+        <w:tc>
+          <w:tcPr>
+            <w:tcW w:w="2254" w:type="dxa"/>
+          </w:tcPr>
+          <w:p>
+            <w:pPr>
+              <w:rPr>
+                <w:i/>
+              </w:rPr>
+            </w:pPr>
+            <w:r>
+              <w:rPr>
+                <w:i/>
+              </w:rPr>
+              <w:t>I would like</w:t>
+            </w:r>
+          </w:p>
+        </w:tc>
+        <w:tc>
+          <w:tcPr>
+            <w:tcW w:w="6762" w:type="dxa"/>
+            <w:gridSpan w:val="3"/>
+          </w:tcPr>
+          <w:p>
+            <w:r>
+              <w:t xml:space="preserve">Notify the system administrator of inappropriate behaviour </w:t>
+            </w:r>
+          </w:p>
+        </w:tc>
+      </w:tr>
+      <w:tr>
+        <w:tc>
+          <w:tcPr>
+            <w:tcW w:w="2254" w:type="dxa"/>
+          </w:tcPr>
+          <w:p>
+            <w:pPr>
+              <w:rPr>
+                <w:i/>
+              </w:rPr>
+            </w:pPr>
+            <w:r>
+              <w:rPr>
+                <w:i/>
+              </w:rPr>
+              <w:t>Because</w:t>
+            </w:r>
+          </w:p>
+        </w:tc>
+        <w:tc>
+          <w:tcPr>
+            <w:tcW w:w="6762" w:type="dxa"/>
+            <w:gridSpan w:val="3"/>
+          </w:tcPr>
+          <w:p>
+            <w:r>
+              <w:t>I would like to be protected from other user</w:t>
+            </w:r>
+            <w:r>
+              <w:t>’</w:t>
+            </w:r>
+            <w:bookmarkStart w:id="0" w:name="_GoBack"/>
+            <w:bookmarkEnd w:id="0"/>
+            <w:r>
+              <w:t>s behaviour when I take offence</w:t>
+            </w:r>
+          </w:p>
+        </w:tc>
+      </w:tr>
+      <w:tr>
+        <w:tc>
+          <w:tcPr>
+            <w:tcW w:w="2254" w:type="dxa"/>
+          </w:tcPr>
+          <w:p>
+            <w:pPr>
+              <w:rPr>
+                <w:i/>
+              </w:rPr>
+            </w:pPr>
+            <w:r>
+              <w:rPr>
+                <w:i/>
+              </w:rPr>
+              <w:t>Acceptance Criteria</w:t>
+            </w:r>
+          </w:p>
+        </w:tc>
+        <w:tc>
+          <w:tcPr>
+            <w:tcW w:w="6762" w:type="dxa"/>
+            <w:gridSpan w:val="3"/>
+          </w:tcPr>
+          <w:p>
+            <w:pPr>
+              <w:pStyle w:val="ListParagraph"/>
+              <w:numPr>
+                <w:ilvl w:val="0"/>
+                <w:numId w:val="3"/>
+              </w:numPr>
+              <w:spacing w:after="0" w:line="240" w:lineRule="auto"/>
+            </w:pPr>
+            <w:r>
+              <w:t>A notification of bad behaviour can be initiated by the user</w:t>
+            </w:r>
+          </w:p>
+          <w:p>
+            <w:pPr>
+              <w:pStyle w:val="ListParagraph"/>
+              <w:numPr>
+                <w:ilvl w:val="0"/>
+                <w:numId w:val="3"/>
+              </w:numPr>
+              <w:spacing w:after="0" w:line="240" w:lineRule="auto"/>
+            </w:pPr>
+            <w:r>
+              <w:t>The user is notified of the actions taken by the administrator</w:t>
+            </w:r>
+          </w:p>
+        </w:tc>
+      </w:tr>
+    </w:tbl>
+    <w:p/>
+    <w:p/>
+    <w:tbl>
+      <w:tblPr>
+        <w:tblStyle w:val="TableGrid"/>
+        <w:tblW w:w="0" w:type="auto"/>
+        <w:tblLook w:val="04A0" w:firstRow="1" w:lastRow="0" w:firstColumn="1" w:lastColumn="0" w:noHBand="0" w:noVBand="1"/>
+      </w:tblPr>
+      <w:tblGrid>
+        <w:gridCol w:w="2254"/>
+        <w:gridCol w:w="2254"/>
+        <w:gridCol w:w="2254"/>
+        <w:gridCol w:w="2254"/>
+      </w:tblGrid>
+      <w:tr>
+        <w:tc>
+          <w:tcPr>
+            <w:tcW w:w="2254" w:type="dxa"/>
+          </w:tcPr>
+          <w:p>
+            <w:pPr>
+              <w:rPr>
+                <w:i/>
+              </w:rPr>
+            </w:pPr>
+            <w:r>
+              <w:rPr>
+                <w:i/>
+              </w:rPr>
+              <w:t>US001</w:t>
+            </w:r>
+          </w:p>
+        </w:tc>
+        <w:tc>
+          <w:tcPr>
+            <w:tcW w:w="2254" w:type="dxa"/>
+          </w:tcPr>
+          <w:p>
+            <w:pPr>
+              <w:rPr>
+                <w:b/>
+              </w:rPr>
+            </w:pPr>
+            <w:r>
+              <w:rPr>
+                <w:b/>
+              </w:rPr>
+              <w:t>Moderation</w:t>
+            </w:r>
+          </w:p>
+        </w:tc>
+        <w:tc>
+          <w:tcPr>
+            <w:tcW w:w="2254" w:type="dxa"/>
+          </w:tcPr>
+          <w:p>
+            <w:pPr>
+              <w:rPr>
+                <w:i/>
+              </w:rPr>
+            </w:pPr>
+            <w:r>
+              <w:rPr>
+                <w:i/>
+              </w:rPr>
+              <w:t>Priority</w:t>
+            </w:r>
+          </w:p>
+        </w:tc>
+        <w:tc>
+          <w:tcPr>
+            <w:tcW w:w="2254" w:type="dxa"/>
+          </w:tcPr>
+          <w:p>
+            <w:pPr>
+              <w:rPr>
+                <w:b/>
+              </w:rPr>
+            </w:pPr>
+            <w:r>
+              <w:rPr>
+                <w:b/>
+              </w:rPr>
+              <w:t>High</w:t>
+            </w:r>
+          </w:p>
+        </w:tc>
+      </w:tr>
+      <w:tr>
+        <w:tc>
+          <w:tcPr>
+            <w:tcW w:w="2254" w:type="dxa"/>
+          </w:tcPr>
+          <w:p>
+            <w:pPr>
+              <w:rPr>
+                <w:i/>
+              </w:rPr>
+            </w:pPr>
+            <w:r>
+              <w:rPr>
+                <w:i/>
+              </w:rPr>
+              <w:t>As A</w:t>
+            </w:r>
+          </w:p>
+        </w:tc>
+        <w:tc>
+          <w:tcPr>
+            <w:tcW w:w="2254" w:type="dxa"/>
+          </w:tcPr>
+          <w:p>
+            <w:r>
+              <w:t>System Administrator</w:t>
+            </w:r>
+          </w:p>
+        </w:tc>
+        <w:tc>
+          <w:tcPr>
+            <w:tcW w:w="2254" w:type="dxa"/>
+          </w:tcPr>
+          <w:p>
+            <w:pPr>
+              <w:rPr>
+                <w:i/>
+              </w:rPr>
+            </w:pPr>
+            <w:r>
+              <w:rPr>
+                <w:i/>
+              </w:rPr>
+              <w:t>Estimate</w:t>
+            </w:r>
+          </w:p>
+        </w:tc>
+        <w:tc>
+          <w:tcPr>
+            <w:tcW w:w="2254" w:type="dxa"/>
+          </w:tcPr>
+          <w:p/>
+        </w:tc>
+      </w:tr>
+      <w:tr>
+        <w:tc>
+          <w:tcPr>
+            <w:tcW w:w="2254" w:type="dxa"/>
+          </w:tcPr>
+          <w:p>
+            <w:pPr>
+              <w:rPr>
+                <w:i/>
+              </w:rPr>
+            </w:pPr>
+            <w:r>
+              <w:rPr>
+                <w:i/>
+              </w:rPr>
+              <w:t>I would like</w:t>
+            </w:r>
+          </w:p>
+        </w:tc>
+        <w:tc>
+          <w:tcPr>
+            <w:tcW w:w="6762" w:type="dxa"/>
+            <w:gridSpan w:val="3"/>
+          </w:tcPr>
+          <w:p>
+            <w:r>
+              <w:t>Receive and process a notification of inappropriate behaviour from a user</w:t>
+            </w:r>
+          </w:p>
+        </w:tc>
+      </w:tr>
+      <w:tr>
+        <w:tc>
+          <w:tcPr>
+            <w:tcW w:w="2254" w:type="dxa"/>
+          </w:tcPr>
+          <w:p>
+            <w:pPr>
+              <w:rPr>
+                <w:i/>
+              </w:rPr>
+            </w:pPr>
+            <w:r>
+              <w:rPr>
+                <w:i/>
+              </w:rPr>
+              <w:t>Because</w:t>
+            </w:r>
+          </w:p>
+        </w:tc>
+        <w:tc>
+          <w:tcPr>
+            <w:tcW w:w="6762" w:type="dxa"/>
+            <w:gridSpan w:val="3"/>
+          </w:tcPr>
+          <w:p>
+            <w:r>
+              <w:t>The web site has a duty of care to their users</w:t>
+            </w:r>
+          </w:p>
+        </w:tc>
+      </w:tr>
+      <w:tr>
+        <w:tc>
+          <w:tcPr>
+            <w:tcW w:w="2254" w:type="dxa"/>
+          </w:tcPr>
+          <w:p>
+            <w:pPr>
+              <w:rPr>
+                <w:i/>
+              </w:rPr>
+            </w:pPr>
+            <w:r>
+              <w:rPr>
+                <w:i/>
+              </w:rPr>
+              <w:t>Acceptance Criteria</w:t>
+            </w:r>
+          </w:p>
+        </w:tc>
+        <w:tc>
+          <w:tcPr>
+            <w:tcW w:w="6762" w:type="dxa"/>
+            <w:gridSpan w:val="3"/>
+          </w:tcPr>
+          <w:p>
+            <w:pPr>
+              <w:pStyle w:val="ListParagraph"/>
+              <w:numPr>
+                <w:ilvl w:val="0"/>
+                <w:numId w:val="3"/>
+              </w:numPr>
+              <w:spacing w:after="0" w:line="240" w:lineRule="auto"/>
+            </w:pPr>
+            <w:r>
+              <w:t>Users can be temporarily blocked from logging into the system for a period of time</w:t>
+            </w:r>
+          </w:p>
+          <w:p>
+            <w:pPr>
+              <w:pStyle w:val="ListParagraph"/>
+              <w:numPr>
+                <w:ilvl w:val="0"/>
+                <w:numId w:val="3"/>
+              </w:numPr>
+              <w:spacing w:after="0" w:line="240" w:lineRule="auto"/>
+            </w:pPr>
+            <w:r>
+              <w:t>User can be blocked from communicating with another specific user</w:t>
+            </w:r>
+          </w:p>
+          <w:p>
+            <w:pPr>
+              <w:pStyle w:val="ListParagraph"/>
+              <w:numPr>
+                <w:ilvl w:val="0"/>
+                <w:numId w:val="3"/>
+              </w:numPr>
+              <w:spacing w:after="0" w:line="240" w:lineRule="auto"/>
+            </w:pPr>
+            <w:r>
+              <w:t>User can be permanently blocked from using the system</w:t>
+            </w:r>
+          </w:p>
+        </w:tc>
+      </w:tr>
+    </w:tbl>
+    <w:p/>
+    <w:p/>
+    <w:tbl>
+      <w:tblPr>
+        <w:tblStyle w:val="TableGrid"/>
+        <w:tblW w:w="0" w:type="auto"/>
+        <w:tblLook w:val="04A0" w:firstRow="1" w:lastRow="0" w:firstColumn="1" w:lastColumn="0" w:noHBand="0" w:noVBand="1"/>
+      </w:tblPr>
+      <w:tblGrid>
+        <w:gridCol w:w="2254"/>
+        <w:gridCol w:w="2254"/>
+        <w:gridCol w:w="2254"/>
+        <w:gridCol w:w="2254"/>
+      </w:tblGrid>
+      <w:tr>
+        <w:tc>
+          <w:tcPr>
+            <w:tcW w:w="2254" w:type="dxa"/>
+          </w:tcPr>
+          <w:p>
+            <w:pPr>
+              <w:rPr>
+                <w:i/>
+              </w:rPr>
+            </w:pPr>
+            <w:r>
+              <w:rPr>
+                <w:i/>
+              </w:rPr>
+              <w:t>US001</w:t>
+            </w:r>
+          </w:p>
+        </w:tc>
+        <w:tc>
+          <w:tcPr>
+            <w:tcW w:w="2254" w:type="dxa"/>
+          </w:tcPr>
+          <w:p>
+            <w:pPr>
+              <w:rPr>
+                <w:b/>
+              </w:rPr>
+            </w:pPr>
+            <w:r>
+              <w:rPr>
+                <w:b/>
+              </w:rPr>
+              <w:t>Account destruction</w:t>
+            </w:r>
+          </w:p>
+        </w:tc>
+        <w:tc>
+          <w:tcPr>
+            <w:tcW w:w="2254" w:type="dxa"/>
+          </w:tcPr>
+          <w:p>
+            <w:pPr>
+              <w:rPr>
+                <w:i/>
+              </w:rPr>
+            </w:pPr>
+            <w:r>
+              <w:rPr>
+                <w:i/>
+              </w:rPr>
+              <w:t>Priority</w:t>
+            </w:r>
+          </w:p>
+        </w:tc>
+        <w:tc>
+          <w:tcPr>
+            <w:tcW w:w="2254" w:type="dxa"/>
+          </w:tcPr>
+          <w:p>
+            <w:pPr>
+              <w:rPr>
+                <w:b/>
+              </w:rPr>
+            </w:pPr>
+            <w:r>
+              <w:rPr>
+                <w:b/>
+              </w:rPr>
+              <w:t>High</w:t>
+            </w:r>
+          </w:p>
+        </w:tc>
+      </w:tr>
+      <w:tr>
+        <w:tc>
+          <w:tcPr>
+            <w:tcW w:w="2254" w:type="dxa"/>
+          </w:tcPr>
+          <w:p>
+            <w:pPr>
+              <w:rPr>
+                <w:i/>
+              </w:rPr>
+            </w:pPr>
+            <w:r>
+              <w:rPr>
+                <w:i/>
+              </w:rPr>
+              <w:t>As A</w:t>
+            </w:r>
+          </w:p>
+        </w:tc>
+        <w:tc>
+          <w:tcPr>
+            <w:tcW w:w="2254" w:type="dxa"/>
+          </w:tcPr>
+          <w:p>
+            <w:r>
+              <w:t>User</w:t>
+            </w:r>
+          </w:p>
+        </w:tc>
+        <w:tc>
+          <w:tcPr>
+            <w:tcW w:w="2254" w:type="dxa"/>
+          </w:tcPr>
+          <w:p>
+            <w:pPr>
+              <w:rPr>
+                <w:i/>
+              </w:rPr>
+            </w:pPr>
+            <w:r>
+              <w:rPr>
+                <w:i/>
+              </w:rPr>
+              <w:t>Estimate</w:t>
+            </w:r>
+          </w:p>
+        </w:tc>
+        <w:tc>
+          <w:tcPr>
+            <w:tcW w:w="2254" w:type="dxa"/>
+          </w:tcPr>
+          <w:p/>
+        </w:tc>
+      </w:tr>
+      <w:tr>
+        <w:tc>
+          <w:tcPr>
+            <w:tcW w:w="2254" w:type="dxa"/>
+          </w:tcPr>
+          <w:p>
+            <w:pPr>
+              <w:rPr>
+                <w:i/>
+              </w:rPr>
+            </w:pPr>
+            <w:r>
+              <w:rPr>
+                <w:i/>
+              </w:rPr>
+              <w:t>I would like</w:t>
+            </w:r>
+          </w:p>
+        </w:tc>
+        <w:tc>
+          <w:tcPr>
+            <w:tcW w:w="6762" w:type="dxa"/>
+            <w:gridSpan w:val="3"/>
+          </w:tcPr>
+          <w:p>
+            <w:r>
+              <w:t>To be able to request that my account is removed from the system</w:t>
+            </w:r>
+          </w:p>
+        </w:tc>
+      </w:tr>
+      <w:tr>
+        <w:tc>
+          <w:tcPr>
+            <w:tcW w:w="2254" w:type="dxa"/>
+          </w:tcPr>
+          <w:p>
+            <w:pPr>
+              <w:rPr>
+                <w:i/>
+              </w:rPr>
+            </w:pPr>
+            <w:r>
+              <w:rPr>
+                <w:i/>
+              </w:rPr>
+              <w:t>Because</w:t>
+            </w:r>
+          </w:p>
+        </w:tc>
+        <w:tc>
+          <w:tcPr>
+            <w:tcW w:w="6762" w:type="dxa"/>
+            <w:gridSpan w:val="3"/>
+          </w:tcPr>
+          <w:p>
+            <w:r>
+              <w:t>GDPR compliance</w:t>
+            </w:r>
+          </w:p>
+        </w:tc>
+      </w:tr>
+      <w:tr>
+        <w:tc>
+          <w:tcPr>
+            <w:tcW w:w="2254" w:type="dxa"/>
+          </w:tcPr>
+          <w:p>
+            <w:pPr>
+              <w:rPr>
+                <w:i/>
+              </w:rPr>
+            </w:pPr>
+            <w:r>
+              <w:rPr>
+                <w:i/>
+              </w:rPr>
+              <w:t>Acceptance Criteria</w:t>
+            </w:r>
+          </w:p>
+        </w:tc>
+        <w:tc>
+          <w:tcPr>
+            <w:tcW w:w="6762" w:type="dxa"/>
+            <w:gridSpan w:val="3"/>
+          </w:tcPr>
+          <w:p>
+            <w:pPr>
+              <w:pStyle w:val="ListParagraph"/>
+              <w:numPr>
+                <w:ilvl w:val="0"/>
+                <w:numId w:val="3"/>
+              </w:numPr>
+              <w:spacing w:after="0" w:line="240" w:lineRule="auto"/>
+            </w:pPr>
+            <w:r>
+              <w:t>User details including all communications from that user are removed from the system</w:t>
+            </w:r>
+          </w:p>
+          <w:p>
+            <w:pPr>
+              <w:pStyle w:val="ListParagraph"/>
+              <w:numPr>
+                <w:ilvl w:val="0"/>
+                <w:numId w:val="3"/>
+              </w:numPr>
+              <w:spacing w:after="0" w:line="240" w:lineRule="auto"/>
+            </w:pPr>
+          </w:p>
+        </w:tc>
+      </w:tr>
+    </w:tbl>
+    <w:p/>
+    <w:p/>
+    <w:tbl>
+      <w:tblPr>
+        <w:tblStyle w:val="TableGrid"/>
+        <w:tblW w:w="0" w:type="auto"/>
+        <w:tblLook w:val="04A0" w:firstRow="1" w:lastRow="0" w:firstColumn="1" w:lastColumn="0" w:noHBand="0" w:noVBand="1"/>
+      </w:tblPr>
+      <w:tblGrid>
+        <w:gridCol w:w="2254"/>
+        <w:gridCol w:w="2254"/>
+        <w:gridCol w:w="2254"/>
+        <w:gridCol w:w="2254"/>
+      </w:tblGrid>
+      <w:tr>
+        <w:tc>
+          <w:tcPr>
+            <w:tcW w:w="2254" w:type="dxa"/>
+          </w:tcPr>
+          <w:p>
+            <w:pPr>
+              <w:rPr>
+                <w:i/>
+              </w:rPr>
+            </w:pPr>
+            <w:r>
+              <w:rPr>
+                <w:i/>
+              </w:rPr>
               <w:t>US001</w:t>
             </w:r>
           </w:p>
@@ -2803,6 +4059,7 @@
               <w:spacing w:after="0" w:line="240" w:lineRule="auto"/>
             </w:pPr>
             <w:r>
+              <w:lastRenderedPageBreak/>
               <w:t>Users cannot initiate any form on the site without first having a profile</w:t>
             </w:r>
           </w:p>
@@ -2828,7 +4085,6 @@
         <w:pStyle w:val="Heading1"/>
       </w:pPr>
       <w:r>
-        <w:lastRenderedPageBreak/>
         <w:t>Web Page Mock Ups</w:t>
       </w:r>
     </w:p>
@@ -2841,10 +4097,7 @@
         <w:t>Database Tables</w:t>
       </w:r>
     </w:p>
-    <w:p>
-      <w:bookmarkStart w:id="0" w:name="_GoBack"/>
-      <w:bookmarkEnd w:id="0"/>
-    </w:p>
+    <w:p/>
     <w:p>
       <w:pPr>
         <w:spacing w:after="0"/>
@@ -3850,6 +5103,7 @@
           </w:tcPr>
           <w:p>
             <w:r>
+              <w:lastRenderedPageBreak/>
               <w:t>id</w:t>
             </w:r>
           </w:p>
@@ -4185,7 +5439,6 @@
           </w:tcPr>
           <w:p>
             <w:r>
-              <w:lastRenderedPageBreak/>
               <w:t>id</w:t>
             </w:r>
           </w:p>
@@ -4878,6 +6131,7 @@
           </w:tcPr>
           <w:p>
             <w:r>
+              <w:lastRenderedPageBreak/>
               <w:t>id</w:t>
             </w:r>
           </w:p>
@@ -4974,7 +6228,206 @@
   <w:abstractNum w:abstractNumId="0" w15:restartNumberingAfterBreak="0">
     <w:nsid w:val="1B222227"/>
     <w:multiLevelType w:val="hybridMultilevel"/>
-    <w:tmpl w:val="F852004C"/>
+    <w:tmpl w:val="DC22994E"/>
+    <w:lvl w:ilvl="0" w:tplc="18090001">
+      <w:start w:val="1"/>
+      <w:numFmt w:val="bullet"/>
+      <w:lvlText w:val=""/>
+      <w:lvlJc w:val="left"/>
+      <w:pPr>
+        <w:ind w:left="1080" w:hanging="360"/>
+      </w:pPr>
+      <w:rPr>
+        <w:rFonts w:ascii="Symbol" w:hAnsi="Symbol" w:hint="default"/>
+      </w:rPr>
+    </w:lvl>
+    <w:lvl w:ilvl="1" w:tplc="18090003" w:tentative="1">
+      <w:start w:val="1"/>
+      <w:numFmt w:val="bullet"/>
+      <w:lvlText w:val="o"/>
+      <w:lvlJc w:val="left"/>
+      <w:pPr>
+        <w:ind w:left="1800" w:hanging="360"/>
+      </w:pPr>
+      <w:rPr>
+        <w:rFonts w:ascii="Courier New" w:hAnsi="Courier New" w:cs="Courier New" w:hint="default"/>
+      </w:rPr>
+    </w:lvl>
+    <w:lvl w:ilvl="2" w:tplc="18090005" w:tentative="1">
+      <w:start w:val="1"/>
+      <w:numFmt w:val="bullet"/>
+      <w:lvlText w:val=""/>
+      <w:lvlJc w:val="left"/>
+      <w:pPr>
+        <w:ind w:left="2520" w:hanging="360"/>
+      </w:pPr>
+      <w:rPr>
+        <w:rFonts w:ascii="Wingdings" w:hAnsi="Wingdings" w:hint="default"/>
+      </w:rPr>
+    </w:lvl>
+    <w:lvl w:ilvl="3" w:tplc="18090001" w:tentative="1">
+      <w:start w:val="1"/>
+      <w:numFmt w:val="bullet"/>
+      <w:lvlText w:val=""/>
+      <w:lvlJc w:val="left"/>
+      <w:pPr>
+        <w:ind w:left="3240" w:hanging="360"/>
+      </w:pPr>
+      <w:rPr>
+        <w:rFonts w:ascii="Symbol" w:hAnsi="Symbol" w:hint="default"/>
+      </w:rPr>
+    </w:lvl>
+    <w:lvl w:ilvl="4" w:tplc="18090003" w:tentative="1">
+      <w:start w:val="1"/>
+      <w:numFmt w:val="bullet"/>
+      <w:lvlText w:val="o"/>
+      <w:lvlJc w:val="left"/>
+      <w:pPr>
+        <w:ind w:left="3960" w:hanging="360"/>
+      </w:pPr>
+      <w:rPr>
+        <w:rFonts w:ascii="Courier New" w:hAnsi="Courier New" w:cs="Courier New" w:hint="default"/>
+      </w:rPr>
+    </w:lvl>
+    <w:lvl w:ilvl="5" w:tplc="18090005" w:tentative="1">
+      <w:start w:val="1"/>
+      <w:numFmt w:val="bullet"/>
+      <w:lvlText w:val=""/>
+      <w:lvlJc w:val="left"/>
+      <w:pPr>
+        <w:ind w:left="4680" w:hanging="360"/>
+      </w:pPr>
+      <w:rPr>
+        <w:rFonts w:ascii="Wingdings" w:hAnsi="Wingdings" w:hint="default"/>
+      </w:rPr>
+    </w:lvl>
+    <w:lvl w:ilvl="6" w:tplc="18090001" w:tentative="1">
+      <w:start w:val="1"/>
+      <w:numFmt w:val="bullet"/>
+      <w:lvlText w:val=""/>
+      <w:lvlJc w:val="left"/>
+      <w:pPr>
+        <w:ind w:left="5400" w:hanging="360"/>
+      </w:pPr>
+      <w:rPr>
+        <w:rFonts w:ascii="Symbol" w:hAnsi="Symbol" w:hint="default"/>
+      </w:rPr>
+    </w:lvl>
+    <w:lvl w:ilvl="7" w:tplc="18090003" w:tentative="1">
+      <w:start w:val="1"/>
+      <w:numFmt w:val="bullet"/>
+      <w:lvlText w:val="o"/>
+      <w:lvlJc w:val="left"/>
+      <w:pPr>
+        <w:ind w:left="6120" w:hanging="360"/>
+      </w:pPr>
+      <w:rPr>
+        <w:rFonts w:ascii="Courier New" w:hAnsi="Courier New" w:cs="Courier New" w:hint="default"/>
+      </w:rPr>
+    </w:lvl>
+    <w:lvl w:ilvl="8" w:tplc="18090005" w:tentative="1">
+      <w:start w:val="1"/>
+      <w:numFmt w:val="bullet"/>
+      <w:lvlText w:val=""/>
+      <w:lvlJc w:val="left"/>
+      <w:pPr>
+        <w:ind w:left="6840" w:hanging="360"/>
+      </w:pPr>
+      <w:rPr>
+        <w:rFonts w:ascii="Wingdings" w:hAnsi="Wingdings" w:hint="default"/>
+      </w:rPr>
+    </w:lvl>
+  </w:abstractNum>
+  <w:abstractNum w:abstractNumId="1" w15:restartNumberingAfterBreak="0">
+    <w:nsid w:val="2B6C7AEB"/>
+    <w:multiLevelType w:val="hybridMultilevel"/>
+    <w:tmpl w:val="D8D28E6C"/>
+    <w:lvl w:ilvl="0" w:tplc="1809000F">
+      <w:start w:val="1"/>
+      <w:numFmt w:val="decimal"/>
+      <w:lvlText w:val="%1."/>
+      <w:lvlJc w:val="left"/>
+      <w:pPr>
+        <w:ind w:left="720" w:hanging="360"/>
+      </w:pPr>
+    </w:lvl>
+    <w:lvl w:ilvl="1" w:tplc="18090019" w:tentative="1">
+      <w:start w:val="1"/>
+      <w:numFmt w:val="lowerLetter"/>
+      <w:lvlText w:val="%2."/>
+      <w:lvlJc w:val="left"/>
+      <w:pPr>
+        <w:ind w:left="1440" w:hanging="360"/>
+      </w:pPr>
+    </w:lvl>
+    <w:lvl w:ilvl="2" w:tplc="1809001B" w:tentative="1">
+      <w:start w:val="1"/>
+      <w:numFmt w:val="lowerRoman"/>
+      <w:lvlText w:val="%3."/>
+      <w:lvlJc w:val="right"/>
+      <w:pPr>
+        <w:ind w:left="2160" w:hanging="180"/>
+      </w:pPr>
+    </w:lvl>
+    <w:lvl w:ilvl="3" w:tplc="1809000F" w:tentative="1">
+      <w:start w:val="1"/>
+      <w:numFmt w:val="decimal"/>
+      <w:lvlText w:val="%4."/>
+      <w:lvlJc w:val="left"/>
+      <w:pPr>
+        <w:ind w:left="2880" w:hanging="360"/>
+      </w:pPr>
+    </w:lvl>
+    <w:lvl w:ilvl="4" w:tplc="18090019" w:tentative="1">
+      <w:start w:val="1"/>
+      <w:numFmt w:val="lowerLetter"/>
+      <w:lvlText w:val="%5."/>
+      <w:lvlJc w:val="left"/>
+      <w:pPr>
+        <w:ind w:left="3600" w:hanging="360"/>
+      </w:pPr>
+    </w:lvl>
+    <w:lvl w:ilvl="5" w:tplc="1809001B" w:tentative="1">
+      <w:start w:val="1"/>
+      <w:numFmt w:val="lowerRoman"/>
+      <w:lvlText w:val="%6."/>
+      <w:lvlJc w:val="right"/>
+      <w:pPr>
+        <w:ind w:left="4320" w:hanging="180"/>
+      </w:pPr>
+    </w:lvl>
+    <w:lvl w:ilvl="6" w:tplc="1809000F" w:tentative="1">
+      <w:start w:val="1"/>
+      <w:numFmt w:val="decimal"/>
+      <w:lvlText w:val="%7."/>
+      <w:lvlJc w:val="left"/>
+      <w:pPr>
+        <w:ind w:left="5040" w:hanging="360"/>
+      </w:pPr>
+    </w:lvl>
+    <w:lvl w:ilvl="7" w:tplc="18090019" w:tentative="1">
+      <w:start w:val="1"/>
+      <w:numFmt w:val="lowerLetter"/>
+      <w:lvlText w:val="%8."/>
+      <w:lvlJc w:val="left"/>
+      <w:pPr>
+        <w:ind w:left="5760" w:hanging="360"/>
+      </w:pPr>
+    </w:lvl>
+    <w:lvl w:ilvl="8" w:tplc="1809001B" w:tentative="1">
+      <w:start w:val="1"/>
+      <w:numFmt w:val="lowerRoman"/>
+      <w:lvlText w:val="%9."/>
+      <w:lvlJc w:val="right"/>
+      <w:pPr>
+        <w:ind w:left="6480" w:hanging="180"/>
+      </w:pPr>
+    </w:lvl>
+  </w:abstractNum>
+  <w:abstractNum w:abstractNumId="2" w15:restartNumberingAfterBreak="0">
+    <w:nsid w:val="36214A0B"/>
+    <w:multiLevelType w:val="hybridMultilevel"/>
+    <w:tmpl w:val="AAE81012"/>
     <w:lvl w:ilvl="0" w:tplc="18090001">
       <w:start w:val="1"/>
       <w:numFmt w:val="bullet"/>
@@ -4987,7 +6440,7 @@
         <w:rFonts w:ascii="Symbol" w:hAnsi="Symbol" w:hint="default"/>
       </w:rPr>
     </w:lvl>
-    <w:lvl w:ilvl="1" w:tplc="18090003" w:tentative="1">
+    <w:lvl w:ilvl="1" w:tplc="18090003">
       <w:start w:val="1"/>
       <w:numFmt w:val="bullet"/>
       <w:lvlText w:val="o"/>
@@ -5084,120 +6537,7 @@
       </w:rPr>
     </w:lvl>
   </w:abstractNum>
-  <w:abstractNum w:abstractNumId="1" w15:restartNumberingAfterBreak="0">
-    <w:nsid w:val="36214A0B"/>
-    <w:multiLevelType w:val="hybridMultilevel"/>
-    <w:tmpl w:val="9EBE4684"/>
-    <w:lvl w:ilvl="0" w:tplc="18090001">
-      <w:start w:val="1"/>
-      <w:numFmt w:val="bullet"/>
-      <w:lvlText w:val=""/>
-      <w:lvlJc w:val="left"/>
-      <w:pPr>
-        <w:ind w:left="720" w:hanging="360"/>
-      </w:pPr>
-      <w:rPr>
-        <w:rFonts w:ascii="Symbol" w:hAnsi="Symbol" w:hint="default"/>
-      </w:rPr>
-    </w:lvl>
-    <w:lvl w:ilvl="1" w:tplc="18090003" w:tentative="1">
-      <w:start w:val="1"/>
-      <w:numFmt w:val="bullet"/>
-      <w:lvlText w:val="o"/>
-      <w:lvlJc w:val="left"/>
-      <w:pPr>
-        <w:ind w:left="1440" w:hanging="360"/>
-      </w:pPr>
-      <w:rPr>
-        <w:rFonts w:ascii="Courier New" w:hAnsi="Courier New" w:cs="Courier New" w:hint="default"/>
-      </w:rPr>
-    </w:lvl>
-    <w:lvl w:ilvl="2" w:tplc="18090005" w:tentative="1">
-      <w:start w:val="1"/>
-      <w:numFmt w:val="bullet"/>
-      <w:lvlText w:val=""/>
-      <w:lvlJc w:val="left"/>
-      <w:pPr>
-        <w:ind w:left="2160" w:hanging="360"/>
-      </w:pPr>
-      <w:rPr>
-        <w:rFonts w:ascii="Wingdings" w:hAnsi="Wingdings" w:hint="default"/>
-      </w:rPr>
-    </w:lvl>
-    <w:lvl w:ilvl="3" w:tplc="18090001" w:tentative="1">
-      <w:start w:val="1"/>
-      <w:numFmt w:val="bullet"/>
-      <w:lvlText w:val=""/>
-      <w:lvlJc w:val="left"/>
-      <w:pPr>
-        <w:ind w:left="2880" w:hanging="360"/>
-      </w:pPr>
-      <w:rPr>
-        <w:rFonts w:ascii="Symbol" w:hAnsi="Symbol" w:hint="default"/>
-      </w:rPr>
-    </w:lvl>
-    <w:lvl w:ilvl="4" w:tplc="18090003" w:tentative="1">
-      <w:start w:val="1"/>
-      <w:numFmt w:val="bullet"/>
-      <w:lvlText w:val="o"/>
-      <w:lvlJc w:val="left"/>
-      <w:pPr>
-        <w:ind w:left="3600" w:hanging="360"/>
-      </w:pPr>
-      <w:rPr>
-        <w:rFonts w:ascii="Courier New" w:hAnsi="Courier New" w:cs="Courier New" w:hint="default"/>
-      </w:rPr>
-    </w:lvl>
-    <w:lvl w:ilvl="5" w:tplc="18090005" w:tentative="1">
-      <w:start w:val="1"/>
-      <w:numFmt w:val="bullet"/>
-      <w:lvlText w:val=""/>
-      <w:lvlJc w:val="left"/>
-      <w:pPr>
-        <w:ind w:left="4320" w:hanging="360"/>
-      </w:pPr>
-      <w:rPr>
-        <w:rFonts w:ascii="Wingdings" w:hAnsi="Wingdings" w:hint="default"/>
-      </w:rPr>
-    </w:lvl>
-    <w:lvl w:ilvl="6" w:tplc="18090001" w:tentative="1">
-      <w:start w:val="1"/>
-      <w:numFmt w:val="bullet"/>
-      <w:lvlText w:val=""/>
-      <w:lvlJc w:val="left"/>
-      <w:pPr>
-        <w:ind w:left="5040" w:hanging="360"/>
-      </w:pPr>
-      <w:rPr>
-        <w:rFonts w:ascii="Symbol" w:hAnsi="Symbol" w:hint="default"/>
-      </w:rPr>
-    </w:lvl>
-    <w:lvl w:ilvl="7" w:tplc="18090003" w:tentative="1">
-      <w:start w:val="1"/>
-      <w:numFmt w:val="bullet"/>
-      <w:lvlText w:val="o"/>
-      <w:lvlJc w:val="left"/>
-      <w:pPr>
-        <w:ind w:left="5760" w:hanging="360"/>
-      </w:pPr>
-      <w:rPr>
-        <w:rFonts w:ascii="Courier New" w:hAnsi="Courier New" w:cs="Courier New" w:hint="default"/>
-      </w:rPr>
-    </w:lvl>
-    <w:lvl w:ilvl="8" w:tplc="18090005" w:tentative="1">
-      <w:start w:val="1"/>
-      <w:numFmt w:val="bullet"/>
-      <w:lvlText w:val=""/>
-      <w:lvlJc w:val="left"/>
-      <w:pPr>
-        <w:ind w:left="6480" w:hanging="360"/>
-      </w:pPr>
-      <w:rPr>
-        <w:rFonts w:ascii="Wingdings" w:hAnsi="Wingdings" w:hint="default"/>
-      </w:rPr>
-    </w:lvl>
-  </w:abstractNum>
-  <w:abstractNum w:abstractNumId="2" w15:restartNumberingAfterBreak="0">
+  <w:abstractNum w:abstractNumId="3" w15:restartNumberingAfterBreak="0">
     <w:nsid w:val="618B53FE"/>
     <w:multiLevelType w:val="hybridMultilevel"/>
     <w:tmpl w:val="10668F76"/>
@@ -5310,14 +6650,249 @@
       </w:rPr>
     </w:lvl>
   </w:abstractNum>
+  <w:abstractNum w:abstractNumId="4" w15:restartNumberingAfterBreak="0">
+    <w:nsid w:val="65931444"/>
+    <w:multiLevelType w:val="hybridMultilevel"/>
+    <w:tmpl w:val="48C0518E"/>
+    <w:lvl w:ilvl="0" w:tplc="18090001">
+      <w:start w:val="1"/>
+      <w:numFmt w:val="bullet"/>
+      <w:lvlText w:val=""/>
+      <w:lvlJc w:val="left"/>
+      <w:pPr>
+        <w:ind w:left="720" w:hanging="360"/>
+      </w:pPr>
+      <w:rPr>
+        <w:rFonts w:ascii="Symbol" w:hAnsi="Symbol" w:hint="default"/>
+      </w:rPr>
+    </w:lvl>
+    <w:lvl w:ilvl="1" w:tplc="18090003" w:tentative="1">
+      <w:start w:val="1"/>
+      <w:numFmt w:val="bullet"/>
+      <w:lvlText w:val="o"/>
+      <w:lvlJc w:val="left"/>
+      <w:pPr>
+        <w:ind w:left="1440" w:hanging="360"/>
+      </w:pPr>
+      <w:rPr>
+        <w:rFonts w:ascii="Courier New" w:hAnsi="Courier New" w:cs="Courier New" w:hint="default"/>
+      </w:rPr>
+    </w:lvl>
+    <w:lvl w:ilvl="2" w:tplc="18090005" w:tentative="1">
+      <w:start w:val="1"/>
+      <w:numFmt w:val="bullet"/>
+      <w:lvlText w:val=""/>
+      <w:lvlJc w:val="left"/>
+      <w:pPr>
+        <w:ind w:left="2160" w:hanging="360"/>
+      </w:pPr>
+      <w:rPr>
+        <w:rFonts w:ascii="Wingdings" w:hAnsi="Wingdings" w:hint="default"/>
+      </w:rPr>
+    </w:lvl>
+    <w:lvl w:ilvl="3" w:tplc="18090001" w:tentative="1">
+      <w:start w:val="1"/>
+      <w:numFmt w:val="bullet"/>
+      <w:lvlText w:val=""/>
+      <w:lvlJc w:val="left"/>
+      <w:pPr>
+        <w:ind w:left="2880" w:hanging="360"/>
+      </w:pPr>
+      <w:rPr>
+        <w:rFonts w:ascii="Symbol" w:hAnsi="Symbol" w:hint="default"/>
+      </w:rPr>
+    </w:lvl>
+    <w:lvl w:ilvl="4" w:tplc="18090003" w:tentative="1">
+      <w:start w:val="1"/>
+      <w:numFmt w:val="bullet"/>
+      <w:lvlText w:val="o"/>
+      <w:lvlJc w:val="left"/>
+      <w:pPr>
+        <w:ind w:left="3600" w:hanging="360"/>
+      </w:pPr>
+      <w:rPr>
+        <w:rFonts w:ascii="Courier New" w:hAnsi="Courier New" w:cs="Courier New" w:hint="default"/>
+      </w:rPr>
+    </w:lvl>
+    <w:lvl w:ilvl="5" w:tplc="18090005" w:tentative="1">
+      <w:start w:val="1"/>
+      <w:numFmt w:val="bullet"/>
+      <w:lvlText w:val=""/>
+      <w:lvlJc w:val="left"/>
+      <w:pPr>
+        <w:ind w:left="4320" w:hanging="360"/>
+      </w:pPr>
+      <w:rPr>
+        <w:rFonts w:ascii="Wingdings" w:hAnsi="Wingdings" w:hint="default"/>
+      </w:rPr>
+    </w:lvl>
+    <w:lvl w:ilvl="6" w:tplc="18090001" w:tentative="1">
+      <w:start w:val="1"/>
+      <w:numFmt w:val="bullet"/>
+      <w:lvlText w:val=""/>
+      <w:lvlJc w:val="left"/>
+      <w:pPr>
+        <w:ind w:left="5040" w:hanging="360"/>
+      </w:pPr>
+      <w:rPr>
+        <w:rFonts w:ascii="Symbol" w:hAnsi="Symbol" w:hint="default"/>
+      </w:rPr>
+    </w:lvl>
+    <w:lvl w:ilvl="7" w:tplc="18090003" w:tentative="1">
+      <w:start w:val="1"/>
+      <w:numFmt w:val="bullet"/>
+      <w:lvlText w:val="o"/>
+      <w:lvlJc w:val="left"/>
+      <w:pPr>
+        <w:ind w:left="5760" w:hanging="360"/>
+      </w:pPr>
+      <w:rPr>
+        <w:rFonts w:ascii="Courier New" w:hAnsi="Courier New" w:cs="Courier New" w:hint="default"/>
+      </w:rPr>
+    </w:lvl>
+    <w:lvl w:ilvl="8" w:tplc="18090005" w:tentative="1">
+      <w:start w:val="1"/>
+      <w:numFmt w:val="bullet"/>
+      <w:lvlText w:val=""/>
+      <w:lvlJc w:val="left"/>
+      <w:pPr>
+        <w:ind w:left="6480" w:hanging="360"/>
+      </w:pPr>
+      <w:rPr>
+        <w:rFonts w:ascii="Wingdings" w:hAnsi="Wingdings" w:hint="default"/>
+      </w:rPr>
+    </w:lvl>
+  </w:abstractNum>
+  <w:abstractNum w:abstractNumId="5" w15:restartNumberingAfterBreak="0">
+    <w:nsid w:val="6D32548F"/>
+    <w:multiLevelType w:val="hybridMultilevel"/>
+    <w:tmpl w:val="5C2EEA72"/>
+    <w:lvl w:ilvl="0" w:tplc="18090001">
+      <w:start w:val="1"/>
+      <w:numFmt w:val="bullet"/>
+      <w:lvlText w:val=""/>
+      <w:lvlJc w:val="left"/>
+      <w:pPr>
+        <w:ind w:left="720" w:hanging="360"/>
+      </w:pPr>
+      <w:rPr>
+        <w:rFonts w:ascii="Symbol" w:hAnsi="Symbol" w:hint="default"/>
+      </w:rPr>
+    </w:lvl>
+    <w:lvl w:ilvl="1" w:tplc="18090003" w:tentative="1">
+      <w:start w:val="1"/>
+      <w:numFmt w:val="bullet"/>
+      <w:lvlText w:val="o"/>
+      <w:lvlJc w:val="left"/>
+      <w:pPr>
+        <w:ind w:left="1440" w:hanging="360"/>
+      </w:pPr>
+      <w:rPr>
+        <w:rFonts w:ascii="Courier New" w:hAnsi="Courier New" w:cs="Courier New" w:hint="default"/>
+      </w:rPr>
+    </w:lvl>
+    <w:lvl w:ilvl="2" w:tplc="18090005" w:tentative="1">
+      <w:start w:val="1"/>
+      <w:numFmt w:val="bullet"/>
+      <w:lvlText w:val=""/>
+      <w:lvlJc w:val="left"/>
+      <w:pPr>
+        <w:ind w:left="2160" w:hanging="360"/>
+      </w:pPr>
+      <w:rPr>
+        <w:rFonts w:ascii="Wingdings" w:hAnsi="Wingdings" w:hint="default"/>
+      </w:rPr>
+    </w:lvl>
+    <w:lvl w:ilvl="3" w:tplc="18090001" w:tentative="1">
+      <w:start w:val="1"/>
+      <w:numFmt w:val="bullet"/>
+      <w:lvlText w:val=""/>
+      <w:lvlJc w:val="left"/>
+      <w:pPr>
+        <w:ind w:left="2880" w:hanging="360"/>
+      </w:pPr>
+      <w:rPr>
+        <w:rFonts w:ascii="Symbol" w:hAnsi="Symbol" w:hint="default"/>
+      </w:rPr>
+    </w:lvl>
+    <w:lvl w:ilvl="4" w:tplc="18090003" w:tentative="1">
+      <w:start w:val="1"/>
+      <w:numFmt w:val="bullet"/>
+      <w:lvlText w:val="o"/>
+      <w:lvlJc w:val="left"/>
+      <w:pPr>
+        <w:ind w:left="3600" w:hanging="360"/>
+      </w:pPr>
+      <w:rPr>
+        <w:rFonts w:ascii="Courier New" w:hAnsi="Courier New" w:cs="Courier New" w:hint="default"/>
+      </w:rPr>
+    </w:lvl>
+    <w:lvl w:ilvl="5" w:tplc="18090005" w:tentative="1">
+      <w:start w:val="1"/>
+      <w:numFmt w:val="bullet"/>
+      <w:lvlText w:val=""/>
+      <w:lvlJc w:val="left"/>
+      <w:pPr>
+        <w:ind w:left="4320" w:hanging="360"/>
+      </w:pPr>
+      <w:rPr>
+        <w:rFonts w:ascii="Wingdings" w:hAnsi="Wingdings" w:hint="default"/>
+      </w:rPr>
+    </w:lvl>
+    <w:lvl w:ilvl="6" w:tplc="18090001" w:tentative="1">
+      <w:start w:val="1"/>
+      <w:numFmt w:val="bullet"/>
+      <w:lvlText w:val=""/>
+      <w:lvlJc w:val="left"/>
+      <w:pPr>
+        <w:ind w:left="5040" w:hanging="360"/>
+      </w:pPr>
+      <w:rPr>
+        <w:rFonts w:ascii="Symbol" w:hAnsi="Symbol" w:hint="default"/>
+      </w:rPr>
+    </w:lvl>
+    <w:lvl w:ilvl="7" w:tplc="18090003" w:tentative="1">
+      <w:start w:val="1"/>
+      <w:numFmt w:val="bullet"/>
+      <w:lvlText w:val="o"/>
+      <w:lvlJc w:val="left"/>
+      <w:pPr>
+        <w:ind w:left="5760" w:hanging="360"/>
+      </w:pPr>
+      <w:rPr>
+        <w:rFonts w:ascii="Courier New" w:hAnsi="Courier New" w:cs="Courier New" w:hint="default"/>
+      </w:rPr>
+    </w:lvl>
+    <w:lvl w:ilvl="8" w:tplc="18090005" w:tentative="1">
+      <w:start w:val="1"/>
+      <w:numFmt w:val="bullet"/>
+      <w:lvlText w:val=""/>
+      <w:lvlJc w:val="left"/>
+      <w:pPr>
+        <w:ind w:left="6480" w:hanging="360"/>
+      </w:pPr>
+      <w:rPr>
+        <w:rFonts w:ascii="Wingdings" w:hAnsi="Wingdings" w:hint="default"/>
+      </w:rPr>
+    </w:lvl>
+  </w:abstractNum>
   <w:num w:numId="1">
-    <w:abstractNumId w:val="1"/>
+    <w:abstractNumId w:val="2"/>
   </w:num>
   <w:num w:numId="2">
     <w:abstractNumId w:val="0"/>
   </w:num>
   <w:num w:numId="3">
-    <w:abstractNumId w:val="2"/>
+    <w:abstractNumId w:val="3"/>
+  </w:num>
+  <w:num w:numId="4">
+    <w:abstractNumId w:val="1"/>
+  </w:num>
+  <w:num w:numId="5">
+    <w:abstractNumId w:val="4"/>
+  </w:num>
+  <w:num w:numId="6">
+    <w:abstractNumId w:val="5"/>
   </w:num>
 </w:numbering>
 </file>
@@ -5766,6 +7341,7 @@
   <w:style w:type="character" w:default="1" w:styleId="DefaultParagraphFont">
     <w:name w:val="Default Paragraph Font"/>
     <w:uiPriority w:val="1"/>
+    <w:semiHidden/>
     <w:unhideWhenUsed/>
   </w:style>
   <w:style w:type="table" w:default="1" w:styleId="TableNormal">

</xml_diff>

<commit_message>
Initial change to user story
</commit_message>
<xml_diff>
--- a/Design Document/Group 5 Design Doc.docx
+++ b/Design Document/Group 5 Design Doc.docx
@@ -1029,7 +1029,10 @@
               <w:spacing w:after="0" w:line="240" w:lineRule="auto"/>
             </w:pPr>
             <w:r>
-              <w:t>Age</w:t>
+              <w:t>Date o</w:t>
+            </w:r>
+            <w:r>
+              <w:t>f birth</w:t>
             </w:r>
           </w:p>
           <w:p>
@@ -1090,10 +1093,13 @@
               <w:t xml:space="preserve"> </w:t>
             </w:r>
             <w:r>
-              <w:rPr>
-                <w:color w:val="FF0000"/>
-              </w:rPr>
-              <w:t>(address or geolocation?)</w:t>
+              <w:t>(</w:t>
+            </w:r>
+            <w:r>
+              <w:t xml:space="preserve">nearest </w:t>
+            </w:r>
+            <w:r>
+              <w:t>Town)</w:t>
             </w:r>
           </w:p>
           <w:p>
@@ -1104,27 +1110,9 @@
                 <w:numId w:val="1"/>
               </w:numPr>
               <w:spacing w:after="0" w:line="240" w:lineRule="auto"/>
-              <w:rPr>
-                <w:color w:val="FF0000"/>
-              </w:rPr>
-            </w:pPr>
-            <w:r>
-              <w:rPr>
-                <w:color w:val="FF0000"/>
-              </w:rPr>
-              <w:t>Others</w:t>
-            </w:r>
-            <w:r>
-              <w:rPr>
-                <w:color w:val="FF0000"/>
-              </w:rPr>
-              <w:t xml:space="preserve"> (Height, Hair colour, weight, etc.)</w:t>
-            </w:r>
-            <w:r>
-              <w:rPr>
-                <w:color w:val="FF0000"/>
-              </w:rPr>
-              <w:t>???</w:t>
+            </w:pPr>
+            <w:r>
+              <w:t xml:space="preserve">Photo </w:t>
             </w:r>
           </w:p>
           <w:p>
@@ -1406,10 +1394,13 @@
           </w:tcPr>
           <w:p>
             <w:r>
-              <w:t xml:space="preserve">To be able to </w:t>
-            </w:r>
-            <w:r>
-              <w:t>search for specific characteristics, hobbies or interests</w:t>
+              <w:t>To be able to search for</w:t>
+            </w:r>
+            <w:r>
+              <w:t xml:space="preserve"> specific criteria</w:t>
+            </w:r>
+            <w:r>
+              <w:t xml:space="preserve"> </w:t>
             </w:r>
           </w:p>
         </w:tc>
@@ -1479,7 +1470,10 @@
               <w:spacing w:after="0" w:line="240" w:lineRule="auto"/>
             </w:pPr>
             <w:r>
-              <w:t>I can complete searches based on characteristic, hobbies or interests</w:t>
+              <w:t>I can complete searches based on</w:t>
+            </w:r>
+            <w:r>
+              <w:t xml:space="preserve"> sexual preference, age, hobbies or interests</w:t>
             </w:r>
           </w:p>
           <w:p>
@@ -1492,8 +1486,13 @@
               <w:spacing w:after="0" w:line="240" w:lineRule="auto"/>
             </w:pPr>
             <w:r>
-              <w:t>I can find all users in the database</w:t>
-            </w:r>
+              <w:t>I can find all</w:t>
+            </w:r>
+            <w:r>
+              <w:t xml:space="preserve"> matches</w:t>
+            </w:r>
+            <w:bookmarkStart w:id="0" w:name="_GoBack"/>
+            <w:bookmarkEnd w:id="0"/>
           </w:p>
           <w:p>
             <w:pPr>
@@ -1522,6 +1521,19 @@
                 <w:color w:val="FF0000"/>
               </w:rPr>
               <w:t>I can sort the list by different headings</w:t>
+            </w:r>
+          </w:p>
+          <w:p>
+            <w:pPr>
+              <w:pStyle w:val="ListParagraph"/>
+              <w:numPr>
+                <w:ilvl w:val="0"/>
+                <w:numId w:val="3"/>
+              </w:numPr>
+              <w:spacing w:after="0" w:line="240" w:lineRule="auto"/>
+            </w:pPr>
+            <w:r>
+              <w:t>hobbies or interests</w:t>
             </w:r>
           </w:p>
         </w:tc>
@@ -2957,8 +2969,6 @@
             <w:r>
               <w:t>’</w:t>
             </w:r>
-            <w:bookmarkStart w:id="0" w:name="_GoBack"/>
-            <w:bookmarkEnd w:id="0"/>
             <w:r>
               <w:t>s behaviour when I take offence</w:t>
             </w:r>

</xml_diff>

<commit_message>
DFD Diag + updated design doc
Added the DFD plus EF Diagrams to the design doc
</commit_message>
<xml_diff>
--- a/Design Document/Group 5 Design Doc.docx
+++ b/Design Document/Group 5 Design Doc.docx
@@ -1,6 +1,6 @@
 
 <file path=word/document.xml><?xml version="1.0" encoding="utf-8"?>
-<w:document xmlns:wpc="http://schemas.microsoft.com/office/word/2010/wordprocessingCanvas" xmlns:mc="http://schemas.openxmlformats.org/markup-compatibility/2006" xmlns:o="urn:schemas-microsoft-com:office:office" xmlns:r="http://schemas.openxmlformats.org/officeDocument/2006/relationships" xmlns:m="http://schemas.openxmlformats.org/officeDocument/2006/math" xmlns:v="urn:schemas-microsoft-com:vml" xmlns:wp14="http://schemas.microsoft.com/office/word/2010/wordprocessingDrawing" xmlns:wp="http://schemas.openxmlformats.org/drawingml/2006/wordprocessingDrawing" xmlns:w10="urn:schemas-microsoft-com:office:word" xmlns:w="http://schemas.openxmlformats.org/wordprocessingml/2006/main" xmlns:w14="http://schemas.microsoft.com/office/word/2010/wordml" xmlns:w15="http://schemas.microsoft.com/office/word/2012/wordml" xmlns:wpg="http://schemas.microsoft.com/office/word/2010/wordprocessingGroup" xmlns:wpi="http://schemas.microsoft.com/office/word/2010/wordprocessingInk" xmlns:wne="http://schemas.microsoft.com/office/word/2006/wordml" xmlns:wps="http://schemas.microsoft.com/office/word/2010/wordprocessingShape" mc:Ignorable="w14 w15 wp14">
+<w:document xmlns:wpc="http://schemas.microsoft.com/office/word/2010/wordprocessingCanvas" xmlns:cx="http://schemas.microsoft.com/office/drawing/2014/chartex" xmlns:cx1="http://schemas.microsoft.com/office/drawing/2015/9/8/chartex" xmlns:cx2="http://schemas.microsoft.com/office/drawing/2015/10/21/chartex" xmlns:cx3="http://schemas.microsoft.com/office/drawing/2016/5/9/chartex" xmlns:cx4="http://schemas.microsoft.com/office/drawing/2016/5/10/chartex" xmlns:cx5="http://schemas.microsoft.com/office/drawing/2016/5/11/chartex" xmlns:cx6="http://schemas.microsoft.com/office/drawing/2016/5/12/chartex" xmlns:cx7="http://schemas.microsoft.com/office/drawing/2016/5/13/chartex" xmlns:cx8="http://schemas.microsoft.com/office/drawing/2016/5/14/chartex" xmlns:mc="http://schemas.openxmlformats.org/markup-compatibility/2006" xmlns:aink="http://schemas.microsoft.com/office/drawing/2016/ink" xmlns:am3d="http://schemas.microsoft.com/office/drawing/2017/model3d" xmlns:o="urn:schemas-microsoft-com:office:office" xmlns:r="http://schemas.openxmlformats.org/officeDocument/2006/relationships" xmlns:m="http://schemas.openxmlformats.org/officeDocument/2006/math" xmlns:v="urn:schemas-microsoft-com:vml" xmlns:wp14="http://schemas.microsoft.com/office/word/2010/wordprocessingDrawing" xmlns:wp="http://schemas.openxmlformats.org/drawingml/2006/wordprocessingDrawing" xmlns:w10="urn:schemas-microsoft-com:office:word" xmlns:w="http://schemas.openxmlformats.org/wordprocessingml/2006/main" xmlns:w14="http://schemas.microsoft.com/office/word/2010/wordml" xmlns:w15="http://schemas.microsoft.com/office/word/2012/wordml" xmlns:w16cid="http://schemas.microsoft.com/office/word/2016/wordml/cid" xmlns:w16se="http://schemas.microsoft.com/office/word/2015/wordml/symex" xmlns:wpg="http://schemas.microsoft.com/office/word/2010/wordprocessingGroup" xmlns:wpi="http://schemas.microsoft.com/office/word/2010/wordprocessingInk" xmlns:wne="http://schemas.microsoft.com/office/word/2006/wordml" xmlns:wps="http://schemas.microsoft.com/office/word/2010/wordprocessingShape" mc:Ignorable="w14 w15 w16se w16cid wp14">
   <w:body>
     <w:p>
       <w:pPr>
@@ -745,6 +745,14 @@
       </w:r>
     </w:p>
     <w:p/>
+    <w:p>
+      <w:pPr>
+        <w:pStyle w:val="Heading2"/>
+      </w:pPr>
+      <w:r>
+        <w:t>User Stories</w:t>
+      </w:r>
+    </w:p>
     <w:tbl>
       <w:tblPr>
         <w:tblStyle w:val="TableGrid"/>
@@ -1716,6 +1724,7 @@
               <w:rPr>
                 <w:i/>
               </w:rPr>
+              <w:lastRenderedPageBreak/>
               <w:t>Because</w:t>
             </w:r>
           </w:p>
@@ -1747,7 +1756,6 @@
               <w:rPr>
                 <w:i/>
               </w:rPr>
-              <w:lastRenderedPageBreak/>
               <w:t>Acceptance Criteria</w:t>
             </w:r>
           </w:p>
@@ -2420,574 +2428,6 @@
               </w:numPr>
               <w:spacing w:after="0" w:line="240" w:lineRule="auto"/>
             </w:pPr>
-          </w:p>
-        </w:tc>
-      </w:tr>
-    </w:tbl>
-    <w:p/>
-    <w:p>
-      <w:bookmarkStart w:id="0" w:name="_GoBack"/>
-      <w:bookmarkEnd w:id="0"/>
-    </w:p>
-    <w:tbl>
-      <w:tblPr>
-        <w:tblStyle w:val="TableGrid"/>
-        <w:tblW w:w="0" w:type="auto"/>
-        <w:tblLook w:val="04A0" w:firstRow="1" w:lastRow="0" w:firstColumn="1" w:lastColumn="0" w:noHBand="0" w:noVBand="1"/>
-      </w:tblPr>
-      <w:tblGrid>
-        <w:gridCol w:w="2254"/>
-        <w:gridCol w:w="2254"/>
-        <w:gridCol w:w="2254"/>
-        <w:gridCol w:w="2254"/>
-      </w:tblGrid>
-      <w:tr>
-        <w:tc>
-          <w:tcPr>
-            <w:tcW w:w="2254" w:type="dxa"/>
-          </w:tcPr>
-          <w:p>
-            <w:pPr>
-              <w:rPr>
-                <w:i/>
-              </w:rPr>
-            </w:pPr>
-            <w:r>
-              <w:rPr>
-                <w:i/>
-              </w:rPr>
-              <w:t>US001</w:t>
-            </w:r>
-          </w:p>
-        </w:tc>
-        <w:tc>
-          <w:tcPr>
-            <w:tcW w:w="2254" w:type="dxa"/>
-          </w:tcPr>
-          <w:p>
-            <w:pPr>
-              <w:rPr>
-                <w:b/>
-              </w:rPr>
-            </w:pPr>
-            <w:r>
-              <w:rPr>
-                <w:b/>
-              </w:rPr>
-              <w:t>Moderation</w:t>
-            </w:r>
-          </w:p>
-        </w:tc>
-        <w:tc>
-          <w:tcPr>
-            <w:tcW w:w="2254" w:type="dxa"/>
-          </w:tcPr>
-          <w:p>
-            <w:pPr>
-              <w:rPr>
-                <w:i/>
-              </w:rPr>
-            </w:pPr>
-            <w:r>
-              <w:rPr>
-                <w:i/>
-              </w:rPr>
-              <w:t>Priority</w:t>
-            </w:r>
-          </w:p>
-        </w:tc>
-        <w:tc>
-          <w:tcPr>
-            <w:tcW w:w="2254" w:type="dxa"/>
-          </w:tcPr>
-          <w:p>
-            <w:pPr>
-              <w:rPr>
-                <w:b/>
-              </w:rPr>
-            </w:pPr>
-            <w:r>
-              <w:rPr>
-                <w:b/>
-              </w:rPr>
-              <w:t>High</w:t>
-            </w:r>
-          </w:p>
-        </w:tc>
-      </w:tr>
-      <w:tr>
-        <w:tc>
-          <w:tcPr>
-            <w:tcW w:w="2254" w:type="dxa"/>
-          </w:tcPr>
-          <w:p>
-            <w:pPr>
-              <w:rPr>
-                <w:i/>
-              </w:rPr>
-            </w:pPr>
-            <w:r>
-              <w:rPr>
-                <w:i/>
-              </w:rPr>
-              <w:t>As A</w:t>
-            </w:r>
-          </w:p>
-        </w:tc>
-        <w:tc>
-          <w:tcPr>
-            <w:tcW w:w="2254" w:type="dxa"/>
-          </w:tcPr>
-          <w:p>
-            <w:r>
-              <w:t xml:space="preserve">System </w:t>
-            </w:r>
-            <w:r>
-              <w:t>Administrator</w:t>
-            </w:r>
-          </w:p>
-        </w:tc>
-        <w:tc>
-          <w:tcPr>
-            <w:tcW w:w="2254" w:type="dxa"/>
-          </w:tcPr>
-          <w:p>
-            <w:pPr>
-              <w:rPr>
-                <w:i/>
-              </w:rPr>
-            </w:pPr>
-            <w:r>
-              <w:rPr>
-                <w:i/>
-              </w:rPr>
-              <w:t>Estimate</w:t>
-            </w:r>
-          </w:p>
-        </w:tc>
-        <w:tc>
-          <w:tcPr>
-            <w:tcW w:w="2254" w:type="dxa"/>
-          </w:tcPr>
-          <w:p/>
-        </w:tc>
-      </w:tr>
-      <w:tr>
-        <w:tc>
-          <w:tcPr>
-            <w:tcW w:w="2254" w:type="dxa"/>
-          </w:tcPr>
-          <w:p>
-            <w:pPr>
-              <w:rPr>
-                <w:i/>
-              </w:rPr>
-            </w:pPr>
-            <w:r>
-              <w:rPr>
-                <w:i/>
-              </w:rPr>
-              <w:t>I would like</w:t>
-            </w:r>
-          </w:p>
-        </w:tc>
-        <w:tc>
-          <w:tcPr>
-            <w:tcW w:w="6762" w:type="dxa"/>
-            <w:gridSpan w:val="3"/>
-          </w:tcPr>
-          <w:p>
-            <w:r>
-              <w:t>To be able to oversee communications between users and block illegal or explicit content</w:t>
-            </w:r>
-            <w:r>
-              <w:t>.</w:t>
-            </w:r>
-          </w:p>
-        </w:tc>
-      </w:tr>
-      <w:tr>
-        <w:tc>
-          <w:tcPr>
-            <w:tcW w:w="2254" w:type="dxa"/>
-          </w:tcPr>
-          <w:p>
-            <w:pPr>
-              <w:rPr>
-                <w:i/>
-              </w:rPr>
-            </w:pPr>
-            <w:r>
-              <w:rPr>
-                <w:i/>
-              </w:rPr>
-              <w:t>Because</w:t>
-            </w:r>
-          </w:p>
-        </w:tc>
-        <w:tc>
-          <w:tcPr>
-            <w:tcW w:w="6762" w:type="dxa"/>
-            <w:gridSpan w:val="3"/>
-          </w:tcPr>
-          <w:p>
-            <w:r>
-              <w:t>The web site has a duty of care to their users</w:t>
-            </w:r>
-          </w:p>
-        </w:tc>
-      </w:tr>
-      <w:tr>
-        <w:tc>
-          <w:tcPr>
-            <w:tcW w:w="2254" w:type="dxa"/>
-          </w:tcPr>
-          <w:p>
-            <w:pPr>
-              <w:rPr>
-                <w:i/>
-              </w:rPr>
-            </w:pPr>
-            <w:r>
-              <w:rPr>
-                <w:i/>
-              </w:rPr>
-              <w:t>Acceptance Criteria</w:t>
-            </w:r>
-          </w:p>
-        </w:tc>
-        <w:tc>
-          <w:tcPr>
-            <w:tcW w:w="6762" w:type="dxa"/>
-            <w:gridSpan w:val="3"/>
-          </w:tcPr>
-          <w:p>
-            <w:pPr>
-              <w:pStyle w:val="ListParagraph"/>
-              <w:numPr>
-                <w:ilvl w:val="0"/>
-                <w:numId w:val="3"/>
-              </w:numPr>
-              <w:spacing w:after="0" w:line="240" w:lineRule="auto"/>
-            </w:pPr>
-            <w:r>
-              <w:t>A black list of words is maintained</w:t>
-            </w:r>
-          </w:p>
-          <w:p>
-            <w:pPr>
-              <w:pStyle w:val="ListParagraph"/>
-              <w:numPr>
-                <w:ilvl w:val="0"/>
-                <w:numId w:val="3"/>
-              </w:numPr>
-              <w:spacing w:after="0" w:line="240" w:lineRule="auto"/>
-            </w:pPr>
-            <w:r>
-              <w:t>Content containing black listed words is automatically blocked</w:t>
-            </w:r>
-          </w:p>
-          <w:p>
-            <w:pPr>
-              <w:pStyle w:val="ListParagraph"/>
-              <w:numPr>
-                <w:ilvl w:val="0"/>
-                <w:numId w:val="3"/>
-              </w:numPr>
-              <w:spacing w:after="0" w:line="240" w:lineRule="auto"/>
-            </w:pPr>
-            <w:r>
-              <w:t>The request will expire after a number of days</w:t>
-            </w:r>
-          </w:p>
-          <w:p>
-            <w:pPr>
-              <w:pStyle w:val="ListParagraph"/>
-              <w:numPr>
-                <w:ilvl w:val="0"/>
-                <w:numId w:val="3"/>
-              </w:numPr>
-              <w:spacing w:after="0" w:line="240" w:lineRule="auto"/>
-            </w:pPr>
-            <w:r>
-              <w:t>Option to report inappropriate content is available to users</w:t>
-            </w:r>
-          </w:p>
-          <w:p>
-            <w:pPr>
-              <w:pStyle w:val="ListParagraph"/>
-              <w:numPr>
-                <w:ilvl w:val="0"/>
-                <w:numId w:val="3"/>
-              </w:numPr>
-              <w:spacing w:after="0" w:line="240" w:lineRule="auto"/>
-            </w:pPr>
-            <w:r>
-              <w:t>Option to ban users from using the site</w:t>
-            </w:r>
-          </w:p>
-        </w:tc>
-      </w:tr>
-    </w:tbl>
-    <w:p/>
-    <w:tbl>
-      <w:tblPr>
-        <w:tblStyle w:val="TableGrid"/>
-        <w:tblW w:w="0" w:type="auto"/>
-        <w:tblLook w:val="04A0" w:firstRow="1" w:lastRow="0" w:firstColumn="1" w:lastColumn="0" w:noHBand="0" w:noVBand="1"/>
-      </w:tblPr>
-      <w:tblGrid>
-        <w:gridCol w:w="2254"/>
-        <w:gridCol w:w="2254"/>
-        <w:gridCol w:w="2254"/>
-        <w:gridCol w:w="2254"/>
-      </w:tblGrid>
-      <w:tr>
-        <w:tc>
-          <w:tcPr>
-            <w:tcW w:w="2254" w:type="dxa"/>
-          </w:tcPr>
-          <w:p>
-            <w:pPr>
-              <w:rPr>
-                <w:i/>
-              </w:rPr>
-            </w:pPr>
-            <w:r>
-              <w:rPr>
-                <w:i/>
-              </w:rPr>
-              <w:t>US001</w:t>
-            </w:r>
-          </w:p>
-        </w:tc>
-        <w:tc>
-          <w:tcPr>
-            <w:tcW w:w="2254" w:type="dxa"/>
-          </w:tcPr>
-          <w:p>
-            <w:pPr>
-              <w:rPr>
-                <w:b/>
-              </w:rPr>
-            </w:pPr>
-            <w:r>
-              <w:rPr>
-                <w:b/>
-              </w:rPr>
-              <w:t>Moderation</w:t>
-            </w:r>
-          </w:p>
-        </w:tc>
-        <w:tc>
-          <w:tcPr>
-            <w:tcW w:w="2254" w:type="dxa"/>
-          </w:tcPr>
-          <w:p>
-            <w:pPr>
-              <w:rPr>
-                <w:i/>
-              </w:rPr>
-            </w:pPr>
-            <w:r>
-              <w:rPr>
-                <w:i/>
-              </w:rPr>
-              <w:t>Priority</w:t>
-            </w:r>
-          </w:p>
-        </w:tc>
-        <w:tc>
-          <w:tcPr>
-            <w:tcW w:w="2254" w:type="dxa"/>
-          </w:tcPr>
-          <w:p>
-            <w:pPr>
-              <w:rPr>
-                <w:b/>
-              </w:rPr>
-            </w:pPr>
-            <w:r>
-              <w:rPr>
-                <w:b/>
-              </w:rPr>
-              <w:t>High</w:t>
-            </w:r>
-          </w:p>
-        </w:tc>
-      </w:tr>
-      <w:tr>
-        <w:tc>
-          <w:tcPr>
-            <w:tcW w:w="2254" w:type="dxa"/>
-          </w:tcPr>
-          <w:p>
-            <w:pPr>
-              <w:rPr>
-                <w:i/>
-              </w:rPr>
-            </w:pPr>
-            <w:r>
-              <w:rPr>
-                <w:i/>
-              </w:rPr>
-              <w:lastRenderedPageBreak/>
-              <w:t>As A</w:t>
-            </w:r>
-          </w:p>
-        </w:tc>
-        <w:tc>
-          <w:tcPr>
-            <w:tcW w:w="2254" w:type="dxa"/>
-          </w:tcPr>
-          <w:p>
-            <w:r>
-              <w:t>User</w:t>
-            </w:r>
-          </w:p>
-        </w:tc>
-        <w:tc>
-          <w:tcPr>
-            <w:tcW w:w="2254" w:type="dxa"/>
-          </w:tcPr>
-          <w:p>
-            <w:pPr>
-              <w:rPr>
-                <w:i/>
-              </w:rPr>
-            </w:pPr>
-            <w:r>
-              <w:rPr>
-                <w:i/>
-              </w:rPr>
-              <w:t>Estimate</w:t>
-            </w:r>
-          </w:p>
-        </w:tc>
-        <w:tc>
-          <w:tcPr>
-            <w:tcW w:w="2254" w:type="dxa"/>
-          </w:tcPr>
-          <w:p/>
-        </w:tc>
-      </w:tr>
-      <w:tr>
-        <w:tc>
-          <w:tcPr>
-            <w:tcW w:w="2254" w:type="dxa"/>
-          </w:tcPr>
-          <w:p>
-            <w:pPr>
-              <w:rPr>
-                <w:i/>
-              </w:rPr>
-            </w:pPr>
-            <w:r>
-              <w:rPr>
-                <w:i/>
-              </w:rPr>
-              <w:t>I would like</w:t>
-            </w:r>
-          </w:p>
-        </w:tc>
-        <w:tc>
-          <w:tcPr>
-            <w:tcW w:w="6762" w:type="dxa"/>
-            <w:gridSpan w:val="3"/>
-          </w:tcPr>
-          <w:p>
-            <w:r>
-              <w:t xml:space="preserve">Notify the system administrator of inappropriate behaviour </w:t>
-            </w:r>
-          </w:p>
-        </w:tc>
-      </w:tr>
-      <w:tr>
-        <w:tc>
-          <w:tcPr>
-            <w:tcW w:w="2254" w:type="dxa"/>
-          </w:tcPr>
-          <w:p>
-            <w:pPr>
-              <w:rPr>
-                <w:i/>
-              </w:rPr>
-            </w:pPr>
-            <w:r>
-              <w:rPr>
-                <w:i/>
-              </w:rPr>
-              <w:t>Because</w:t>
-            </w:r>
-          </w:p>
-        </w:tc>
-        <w:tc>
-          <w:tcPr>
-            <w:tcW w:w="6762" w:type="dxa"/>
-            <w:gridSpan w:val="3"/>
-          </w:tcPr>
-          <w:p>
-            <w:r>
-              <w:t>I would like to be protected from other user</w:t>
-            </w:r>
-            <w:r>
-              <w:t>’</w:t>
-            </w:r>
-            <w:r>
-              <w:t>s behaviour when I take offence</w:t>
-            </w:r>
-          </w:p>
-        </w:tc>
-      </w:tr>
-      <w:tr>
-        <w:tc>
-          <w:tcPr>
-            <w:tcW w:w="2254" w:type="dxa"/>
-          </w:tcPr>
-          <w:p>
-            <w:pPr>
-              <w:rPr>
-                <w:i/>
-              </w:rPr>
-            </w:pPr>
-            <w:r>
-              <w:rPr>
-                <w:i/>
-              </w:rPr>
-              <w:t>Acceptance Criteria</w:t>
-            </w:r>
-          </w:p>
-        </w:tc>
-        <w:tc>
-          <w:tcPr>
-            <w:tcW w:w="6762" w:type="dxa"/>
-            <w:gridSpan w:val="3"/>
-          </w:tcPr>
-          <w:p>
-            <w:pPr>
-              <w:pStyle w:val="ListParagraph"/>
-              <w:numPr>
-                <w:ilvl w:val="0"/>
-                <w:numId w:val="3"/>
-              </w:numPr>
-              <w:spacing w:after="0" w:line="240" w:lineRule="auto"/>
-            </w:pPr>
-            <w:r>
-              <w:t>A notification of bad behaviour can be initiated by the user</w:t>
-            </w:r>
-          </w:p>
-          <w:p>
-            <w:pPr>
-              <w:pStyle w:val="ListParagraph"/>
-              <w:numPr>
-                <w:ilvl w:val="0"/>
-                <w:numId w:val="3"/>
-              </w:numPr>
-              <w:spacing w:after="0" w:line="240" w:lineRule="auto"/>
-            </w:pPr>
-            <w:r>
-              <w:t>The user is notified of the actions taken by the administrator</w:t>
-            </w:r>
           </w:p>
         </w:tc>
       </w:tr>
@@ -3105,7 +2545,10 @@
           </w:tcPr>
           <w:p>
             <w:r>
-              <w:t>System Administrator</w:t>
+              <w:t xml:space="preserve">System </w:t>
+            </w:r>
+            <w:r>
+              <w:t>Administrator</w:t>
             </w:r>
           </w:p>
         </w:tc>
@@ -3160,7 +2603,10 @@
           </w:tcPr>
           <w:p>
             <w:r>
-              <w:t>Receive and process a notification of inappropriate behaviour from a user</w:t>
+              <w:t>To be able to oversee communications between users and block illegal or explicit content</w:t>
+            </w:r>
+            <w:r>
+              <w:t>.</w:t>
             </w:r>
           </w:p>
         </w:tc>
@@ -3230,7 +2676,7 @@
               <w:spacing w:after="0" w:line="240" w:lineRule="auto"/>
             </w:pPr>
             <w:r>
-              <w:t>Users can be temporarily blocked from logging into the system for a period of time</w:t>
+              <w:t>A black list of words is maintained</w:t>
             </w:r>
           </w:p>
           <w:p>
@@ -3243,7 +2689,7 @@
               <w:spacing w:after="0" w:line="240" w:lineRule="auto"/>
             </w:pPr>
             <w:r>
-              <w:t>User can be blocked from communicating with another specific user</w:t>
+              <w:t>Content containing black listed words is automatically blocked</w:t>
             </w:r>
           </w:p>
           <w:p>
@@ -3256,7 +2702,296 @@
               <w:spacing w:after="0" w:line="240" w:lineRule="auto"/>
             </w:pPr>
             <w:r>
-              <w:t>User can be permanently blocked from using the system</w:t>
+              <w:t>The request will expire after a number of days</w:t>
+            </w:r>
+          </w:p>
+          <w:p>
+            <w:pPr>
+              <w:pStyle w:val="ListParagraph"/>
+              <w:numPr>
+                <w:ilvl w:val="0"/>
+                <w:numId w:val="3"/>
+              </w:numPr>
+              <w:spacing w:after="0" w:line="240" w:lineRule="auto"/>
+            </w:pPr>
+            <w:r>
+              <w:t>Option to report inappropriate content is available to users</w:t>
+            </w:r>
+          </w:p>
+          <w:p>
+            <w:pPr>
+              <w:pStyle w:val="ListParagraph"/>
+              <w:numPr>
+                <w:ilvl w:val="0"/>
+                <w:numId w:val="3"/>
+              </w:numPr>
+              <w:spacing w:after="0" w:line="240" w:lineRule="auto"/>
+            </w:pPr>
+            <w:r>
+              <w:t>Option to ban users from using the site</w:t>
+            </w:r>
+          </w:p>
+        </w:tc>
+      </w:tr>
+    </w:tbl>
+    <w:p/>
+    <w:tbl>
+      <w:tblPr>
+        <w:tblStyle w:val="TableGrid"/>
+        <w:tblW w:w="0" w:type="auto"/>
+        <w:tblLook w:val="04A0" w:firstRow="1" w:lastRow="0" w:firstColumn="1" w:lastColumn="0" w:noHBand="0" w:noVBand="1"/>
+      </w:tblPr>
+      <w:tblGrid>
+        <w:gridCol w:w="2254"/>
+        <w:gridCol w:w="2254"/>
+        <w:gridCol w:w="2254"/>
+        <w:gridCol w:w="2254"/>
+      </w:tblGrid>
+      <w:tr>
+        <w:tc>
+          <w:tcPr>
+            <w:tcW w:w="2254" w:type="dxa"/>
+          </w:tcPr>
+          <w:p>
+            <w:pPr>
+              <w:rPr>
+                <w:i/>
+              </w:rPr>
+            </w:pPr>
+            <w:r>
+              <w:rPr>
+                <w:i/>
+              </w:rPr>
+              <w:lastRenderedPageBreak/>
+              <w:t>US001</w:t>
+            </w:r>
+          </w:p>
+        </w:tc>
+        <w:tc>
+          <w:tcPr>
+            <w:tcW w:w="2254" w:type="dxa"/>
+          </w:tcPr>
+          <w:p>
+            <w:pPr>
+              <w:rPr>
+                <w:b/>
+              </w:rPr>
+            </w:pPr>
+            <w:r>
+              <w:rPr>
+                <w:b/>
+              </w:rPr>
+              <w:t>Moderation</w:t>
+            </w:r>
+          </w:p>
+        </w:tc>
+        <w:tc>
+          <w:tcPr>
+            <w:tcW w:w="2254" w:type="dxa"/>
+          </w:tcPr>
+          <w:p>
+            <w:pPr>
+              <w:rPr>
+                <w:i/>
+              </w:rPr>
+            </w:pPr>
+            <w:r>
+              <w:rPr>
+                <w:i/>
+              </w:rPr>
+              <w:t>Priority</w:t>
+            </w:r>
+          </w:p>
+        </w:tc>
+        <w:tc>
+          <w:tcPr>
+            <w:tcW w:w="2254" w:type="dxa"/>
+          </w:tcPr>
+          <w:p>
+            <w:pPr>
+              <w:rPr>
+                <w:b/>
+              </w:rPr>
+            </w:pPr>
+            <w:r>
+              <w:rPr>
+                <w:b/>
+              </w:rPr>
+              <w:t>High</w:t>
+            </w:r>
+          </w:p>
+        </w:tc>
+      </w:tr>
+      <w:tr>
+        <w:tc>
+          <w:tcPr>
+            <w:tcW w:w="2254" w:type="dxa"/>
+          </w:tcPr>
+          <w:p>
+            <w:pPr>
+              <w:rPr>
+                <w:i/>
+              </w:rPr>
+            </w:pPr>
+            <w:r>
+              <w:rPr>
+                <w:i/>
+              </w:rPr>
+              <w:t>As A</w:t>
+            </w:r>
+          </w:p>
+        </w:tc>
+        <w:tc>
+          <w:tcPr>
+            <w:tcW w:w="2254" w:type="dxa"/>
+          </w:tcPr>
+          <w:p>
+            <w:r>
+              <w:t>User</w:t>
+            </w:r>
+          </w:p>
+        </w:tc>
+        <w:tc>
+          <w:tcPr>
+            <w:tcW w:w="2254" w:type="dxa"/>
+          </w:tcPr>
+          <w:p>
+            <w:pPr>
+              <w:rPr>
+                <w:i/>
+              </w:rPr>
+            </w:pPr>
+            <w:r>
+              <w:rPr>
+                <w:i/>
+              </w:rPr>
+              <w:t>Estimate</w:t>
+            </w:r>
+          </w:p>
+        </w:tc>
+        <w:tc>
+          <w:tcPr>
+            <w:tcW w:w="2254" w:type="dxa"/>
+          </w:tcPr>
+          <w:p/>
+        </w:tc>
+      </w:tr>
+      <w:tr>
+        <w:tc>
+          <w:tcPr>
+            <w:tcW w:w="2254" w:type="dxa"/>
+          </w:tcPr>
+          <w:p>
+            <w:pPr>
+              <w:rPr>
+                <w:i/>
+              </w:rPr>
+            </w:pPr>
+            <w:r>
+              <w:rPr>
+                <w:i/>
+              </w:rPr>
+              <w:t>I would like</w:t>
+            </w:r>
+          </w:p>
+        </w:tc>
+        <w:tc>
+          <w:tcPr>
+            <w:tcW w:w="6762" w:type="dxa"/>
+            <w:gridSpan w:val="3"/>
+          </w:tcPr>
+          <w:p>
+            <w:r>
+              <w:t xml:space="preserve">Notify the system administrator of inappropriate behaviour </w:t>
+            </w:r>
+          </w:p>
+        </w:tc>
+      </w:tr>
+      <w:tr>
+        <w:tc>
+          <w:tcPr>
+            <w:tcW w:w="2254" w:type="dxa"/>
+          </w:tcPr>
+          <w:p>
+            <w:pPr>
+              <w:rPr>
+                <w:i/>
+              </w:rPr>
+            </w:pPr>
+            <w:r>
+              <w:rPr>
+                <w:i/>
+              </w:rPr>
+              <w:t>Because</w:t>
+            </w:r>
+          </w:p>
+        </w:tc>
+        <w:tc>
+          <w:tcPr>
+            <w:tcW w:w="6762" w:type="dxa"/>
+            <w:gridSpan w:val="3"/>
+          </w:tcPr>
+          <w:p>
+            <w:r>
+              <w:t>I would like to be protected from other user</w:t>
+            </w:r>
+            <w:r>
+              <w:t>’</w:t>
+            </w:r>
+            <w:r>
+              <w:t>s behaviour when I take offence</w:t>
+            </w:r>
+          </w:p>
+        </w:tc>
+      </w:tr>
+      <w:tr>
+        <w:tc>
+          <w:tcPr>
+            <w:tcW w:w="2254" w:type="dxa"/>
+          </w:tcPr>
+          <w:p>
+            <w:pPr>
+              <w:rPr>
+                <w:i/>
+              </w:rPr>
+            </w:pPr>
+            <w:r>
+              <w:rPr>
+                <w:i/>
+              </w:rPr>
+              <w:t>Acceptance Criteria</w:t>
+            </w:r>
+          </w:p>
+        </w:tc>
+        <w:tc>
+          <w:tcPr>
+            <w:tcW w:w="6762" w:type="dxa"/>
+            <w:gridSpan w:val="3"/>
+          </w:tcPr>
+          <w:p>
+            <w:pPr>
+              <w:pStyle w:val="ListParagraph"/>
+              <w:numPr>
+                <w:ilvl w:val="0"/>
+                <w:numId w:val="3"/>
+              </w:numPr>
+              <w:spacing w:after="0" w:line="240" w:lineRule="auto"/>
+            </w:pPr>
+            <w:r>
+              <w:t>A notification of bad behaviour can be initiated by the user</w:t>
+            </w:r>
+          </w:p>
+          <w:p>
+            <w:pPr>
+              <w:pStyle w:val="ListParagraph"/>
+              <w:numPr>
+                <w:ilvl w:val="0"/>
+                <w:numId w:val="3"/>
+              </w:numPr>
+              <w:spacing w:after="0" w:line="240" w:lineRule="auto"/>
+            </w:pPr>
+            <w:r>
+              <w:t>The user is notified of the actions taken by the administrator</w:t>
             </w:r>
           </w:p>
         </w:tc>
@@ -3309,7 +3044,7 @@
               <w:rPr>
                 <w:b/>
               </w:rPr>
-              <w:t>Account destruction</w:t>
+              <w:t>Moderation</w:t>
             </w:r>
           </w:p>
         </w:tc>
@@ -3375,7 +3110,7 @@
           </w:tcPr>
           <w:p>
             <w:r>
-              <w:t>User</w:t>
+              <w:t>System Administrator</w:t>
             </w:r>
           </w:p>
         </w:tc>
@@ -3430,7 +3165,7 @@
           </w:tcPr>
           <w:p>
             <w:r>
-              <w:t>To be able to request that my account is removed from the system</w:t>
+              <w:t>Receive and process a notification of inappropriate behaviour from a user</w:t>
             </w:r>
           </w:p>
         </w:tc>
@@ -3461,7 +3196,7 @@
           </w:tcPr>
           <w:p>
             <w:r>
-              <w:t>GDPR compliance</w:t>
+              <w:t>The web site has a duty of care to their users</w:t>
             </w:r>
           </w:p>
         </w:tc>
@@ -3500,7 +3235,7 @@
               <w:spacing w:after="0" w:line="240" w:lineRule="auto"/>
             </w:pPr>
             <w:r>
-              <w:t>User details including all communications from that user are removed from the system</w:t>
+              <w:t>Users can be temporarily blocked from logging into the system for a period of time</w:t>
             </w:r>
           </w:p>
           <w:p>
@@ -3512,6 +3247,22 @@
               </w:numPr>
               <w:spacing w:after="0" w:line="240" w:lineRule="auto"/>
             </w:pPr>
+            <w:r>
+              <w:t>User can be blocked from communicating with another specific user</w:t>
+            </w:r>
+          </w:p>
+          <w:p>
+            <w:pPr>
+              <w:pStyle w:val="ListParagraph"/>
+              <w:numPr>
+                <w:ilvl w:val="0"/>
+                <w:numId w:val="3"/>
+              </w:numPr>
+              <w:spacing w:after="0" w:line="240" w:lineRule="auto"/>
+            </w:pPr>
+            <w:r>
+              <w:t>User can be permanently blocked from using the system</w:t>
+            </w:r>
           </w:p>
         </w:tc>
       </w:tr>
@@ -3563,6 +3314,260 @@
               <w:rPr>
                 <w:b/>
               </w:rPr>
+              <w:t>Account destruction</w:t>
+            </w:r>
+          </w:p>
+        </w:tc>
+        <w:tc>
+          <w:tcPr>
+            <w:tcW w:w="2254" w:type="dxa"/>
+          </w:tcPr>
+          <w:p>
+            <w:pPr>
+              <w:rPr>
+                <w:i/>
+              </w:rPr>
+            </w:pPr>
+            <w:r>
+              <w:rPr>
+                <w:i/>
+              </w:rPr>
+              <w:t>Priority</w:t>
+            </w:r>
+          </w:p>
+        </w:tc>
+        <w:tc>
+          <w:tcPr>
+            <w:tcW w:w="2254" w:type="dxa"/>
+          </w:tcPr>
+          <w:p>
+            <w:pPr>
+              <w:rPr>
+                <w:b/>
+              </w:rPr>
+            </w:pPr>
+            <w:r>
+              <w:rPr>
+                <w:b/>
+              </w:rPr>
+              <w:t>High</w:t>
+            </w:r>
+          </w:p>
+        </w:tc>
+      </w:tr>
+      <w:tr>
+        <w:tc>
+          <w:tcPr>
+            <w:tcW w:w="2254" w:type="dxa"/>
+          </w:tcPr>
+          <w:p>
+            <w:pPr>
+              <w:rPr>
+                <w:i/>
+              </w:rPr>
+            </w:pPr>
+            <w:r>
+              <w:rPr>
+                <w:i/>
+              </w:rPr>
+              <w:t>As A</w:t>
+            </w:r>
+          </w:p>
+        </w:tc>
+        <w:tc>
+          <w:tcPr>
+            <w:tcW w:w="2254" w:type="dxa"/>
+          </w:tcPr>
+          <w:p>
+            <w:r>
+              <w:t>User</w:t>
+            </w:r>
+          </w:p>
+        </w:tc>
+        <w:tc>
+          <w:tcPr>
+            <w:tcW w:w="2254" w:type="dxa"/>
+          </w:tcPr>
+          <w:p>
+            <w:pPr>
+              <w:rPr>
+                <w:i/>
+              </w:rPr>
+            </w:pPr>
+            <w:r>
+              <w:rPr>
+                <w:i/>
+              </w:rPr>
+              <w:t>Estimate</w:t>
+            </w:r>
+          </w:p>
+        </w:tc>
+        <w:tc>
+          <w:tcPr>
+            <w:tcW w:w="2254" w:type="dxa"/>
+          </w:tcPr>
+          <w:p/>
+        </w:tc>
+      </w:tr>
+      <w:tr>
+        <w:tc>
+          <w:tcPr>
+            <w:tcW w:w="2254" w:type="dxa"/>
+          </w:tcPr>
+          <w:p>
+            <w:pPr>
+              <w:rPr>
+                <w:i/>
+              </w:rPr>
+            </w:pPr>
+            <w:r>
+              <w:rPr>
+                <w:i/>
+              </w:rPr>
+              <w:t>I would like</w:t>
+            </w:r>
+          </w:p>
+        </w:tc>
+        <w:tc>
+          <w:tcPr>
+            <w:tcW w:w="6762" w:type="dxa"/>
+            <w:gridSpan w:val="3"/>
+          </w:tcPr>
+          <w:p>
+            <w:r>
+              <w:t>To be able to request that my account is removed from the system</w:t>
+            </w:r>
+          </w:p>
+        </w:tc>
+      </w:tr>
+      <w:tr>
+        <w:tc>
+          <w:tcPr>
+            <w:tcW w:w="2254" w:type="dxa"/>
+          </w:tcPr>
+          <w:p>
+            <w:pPr>
+              <w:rPr>
+                <w:i/>
+              </w:rPr>
+            </w:pPr>
+            <w:r>
+              <w:rPr>
+                <w:i/>
+              </w:rPr>
+              <w:t>Because</w:t>
+            </w:r>
+          </w:p>
+        </w:tc>
+        <w:tc>
+          <w:tcPr>
+            <w:tcW w:w="6762" w:type="dxa"/>
+            <w:gridSpan w:val="3"/>
+          </w:tcPr>
+          <w:p>
+            <w:r>
+              <w:t>GDPR compliance</w:t>
+            </w:r>
+          </w:p>
+        </w:tc>
+      </w:tr>
+      <w:tr>
+        <w:tc>
+          <w:tcPr>
+            <w:tcW w:w="2254" w:type="dxa"/>
+          </w:tcPr>
+          <w:p>
+            <w:pPr>
+              <w:rPr>
+                <w:i/>
+              </w:rPr>
+            </w:pPr>
+            <w:r>
+              <w:rPr>
+                <w:i/>
+              </w:rPr>
+              <w:t>Acceptance Criteria</w:t>
+            </w:r>
+          </w:p>
+        </w:tc>
+        <w:tc>
+          <w:tcPr>
+            <w:tcW w:w="6762" w:type="dxa"/>
+            <w:gridSpan w:val="3"/>
+          </w:tcPr>
+          <w:p>
+            <w:pPr>
+              <w:pStyle w:val="ListParagraph"/>
+              <w:numPr>
+                <w:ilvl w:val="0"/>
+                <w:numId w:val="3"/>
+              </w:numPr>
+              <w:spacing w:after="0" w:line="240" w:lineRule="auto"/>
+            </w:pPr>
+            <w:r>
+              <w:t>User details including all communications from that user are removed from the system</w:t>
+            </w:r>
+          </w:p>
+          <w:p>
+            <w:pPr>
+              <w:pStyle w:val="ListParagraph"/>
+              <w:numPr>
+                <w:ilvl w:val="0"/>
+                <w:numId w:val="3"/>
+              </w:numPr>
+              <w:spacing w:after="0" w:line="240" w:lineRule="auto"/>
+            </w:pPr>
+          </w:p>
+        </w:tc>
+      </w:tr>
+    </w:tbl>
+    <w:p/>
+    <w:p/>
+    <w:tbl>
+      <w:tblPr>
+        <w:tblStyle w:val="TableGrid"/>
+        <w:tblW w:w="0" w:type="auto"/>
+        <w:tblLook w:val="04A0" w:firstRow="1" w:lastRow="0" w:firstColumn="1" w:lastColumn="0" w:noHBand="0" w:noVBand="1"/>
+      </w:tblPr>
+      <w:tblGrid>
+        <w:gridCol w:w="2254"/>
+        <w:gridCol w:w="2254"/>
+        <w:gridCol w:w="2254"/>
+        <w:gridCol w:w="2254"/>
+      </w:tblGrid>
+      <w:tr>
+        <w:tc>
+          <w:tcPr>
+            <w:tcW w:w="2254" w:type="dxa"/>
+          </w:tcPr>
+          <w:p>
+            <w:pPr>
+              <w:rPr>
+                <w:i/>
+              </w:rPr>
+            </w:pPr>
+            <w:r>
+              <w:rPr>
+                <w:i/>
+              </w:rPr>
+              <w:t>US001</w:t>
+            </w:r>
+          </w:p>
+        </w:tc>
+        <w:tc>
+          <w:tcPr>
+            <w:tcW w:w="2254" w:type="dxa"/>
+          </w:tcPr>
+          <w:p>
+            <w:pPr>
+              <w:rPr>
+                <w:b/>
+              </w:rPr>
+            </w:pPr>
+            <w:r>
+              <w:rPr>
+                <w:b/>
+              </w:rPr>
               <w:t>Password reset</w:t>
             </w:r>
           </w:p>
@@ -4056,6 +4061,109 @@
     <w:p/>
     <w:p>
       <w:pPr>
+        <w:pStyle w:val="Heading2"/>
+      </w:pPr>
+      <w:r>
+        <w:t>Data Flow Diagram</w:t>
+      </w:r>
+    </w:p>
+    <w:p>
+      <w:r>
+        <w:rPr>
+          <w:noProof/>
+        </w:rPr>
+        <w:drawing>
+          <wp:inline distT="0" distB="0" distL="0" distR="0" wp14:anchorId="2FBE2AF4" wp14:editId="6A52A5C7">
+            <wp:extent cx="5731510" cy="5208270"/>
+            <wp:effectExtent l="0" t="0" r="2540" b="0"/>
+            <wp:docPr id="1" name="Picture 1"/>
+            <wp:cNvGraphicFramePr>
+              <a:graphicFrameLocks xmlns:a="http://schemas.openxmlformats.org/drawingml/2006/main" noChangeAspect="1"/>
+            </wp:cNvGraphicFramePr>
+            <a:graphic xmlns:a="http://schemas.openxmlformats.org/drawingml/2006/main">
+              <a:graphicData uri="http://schemas.openxmlformats.org/drawingml/2006/picture">
+                <pic:pic xmlns:pic="http://schemas.openxmlformats.org/drawingml/2006/picture">
+                  <pic:nvPicPr>
+                    <pic:cNvPr id="1" name=""/>
+                    <pic:cNvPicPr/>
+                  </pic:nvPicPr>
+                  <pic:blipFill>
+                    <a:blip r:embed="rId5"/>
+                    <a:stretch>
+                      <a:fillRect/>
+                    </a:stretch>
+                  </pic:blipFill>
+                  <pic:spPr>
+                    <a:xfrm>
+                      <a:off x="0" y="0"/>
+                      <a:ext cx="5731510" cy="5208270"/>
+                    </a:xfrm>
+                    <a:prstGeom prst="rect">
+                      <a:avLst/>
+                    </a:prstGeom>
+                  </pic:spPr>
+                </pic:pic>
+              </a:graphicData>
+            </a:graphic>
+          </wp:inline>
+        </w:drawing>
+      </w:r>
+    </w:p>
+    <w:p>
+      <w:pPr>
+        <w:pStyle w:val="Heading2"/>
+      </w:pPr>
+      <w:r>
+        <w:lastRenderedPageBreak/>
+        <w:t>Entity Relationship Diagram</w:t>
+      </w:r>
+    </w:p>
+    <w:p>
+      <w:r>
+        <w:rPr>
+          <w:noProof/>
+        </w:rPr>
+        <w:drawing>
+          <wp:inline distT="0" distB="0" distL="0" distR="0" wp14:anchorId="0B269C74" wp14:editId="1E90D904">
+            <wp:extent cx="5731510" cy="6177280"/>
+            <wp:effectExtent l="0" t="0" r="2540" b="0"/>
+            <wp:docPr id="2" name="Picture 2"/>
+            <wp:cNvGraphicFramePr>
+              <a:graphicFrameLocks xmlns:a="http://schemas.openxmlformats.org/drawingml/2006/main" noChangeAspect="1"/>
+            </wp:cNvGraphicFramePr>
+            <a:graphic xmlns:a="http://schemas.openxmlformats.org/drawingml/2006/main">
+              <a:graphicData uri="http://schemas.openxmlformats.org/drawingml/2006/picture">
+                <pic:pic xmlns:pic="http://schemas.openxmlformats.org/drawingml/2006/picture">
+                  <pic:nvPicPr>
+                    <pic:cNvPr id="1" name=""/>
+                    <pic:cNvPicPr/>
+                  </pic:nvPicPr>
+                  <pic:blipFill>
+                    <a:blip r:embed="rId6"/>
+                    <a:stretch>
+                      <a:fillRect/>
+                    </a:stretch>
+                  </pic:blipFill>
+                  <pic:spPr>
+                    <a:xfrm>
+                      <a:off x="0" y="0"/>
+                      <a:ext cx="5731510" cy="6177280"/>
+                    </a:xfrm>
+                    <a:prstGeom prst="rect">
+                      <a:avLst/>
+                    </a:prstGeom>
+                  </pic:spPr>
+                </pic:pic>
+              </a:graphicData>
+            </a:graphic>
+          </wp:inline>
+        </w:drawing>
+      </w:r>
+      <w:bookmarkStart w:id="0" w:name="_GoBack"/>
+      <w:bookmarkEnd w:id="0"/>
+    </w:p>
+    <w:p>
+      <w:pPr>
         <w:pStyle w:val="Heading1"/>
       </w:pPr>
       <w:r>
@@ -4065,7 +4173,7 @@
     <w:p/>
     <w:p>
       <w:pPr>
-        <w:pStyle w:val="Heading2"/>
+        <w:pStyle w:val="Heading1"/>
       </w:pPr>
       <w:r>
         <w:t>Database Tables</w:t>
@@ -4281,6 +4389,7 @@
           </w:tcPr>
           <w:p>
             <w:r>
+              <w:lastRenderedPageBreak/>
               <w:t>surname</w:t>
             </w:r>
           </w:p>
@@ -5077,7 +5186,6 @@
           </w:tcPr>
           <w:p>
             <w:r>
-              <w:lastRenderedPageBreak/>
               <w:t>id</w:t>
             </w:r>
           </w:p>
@@ -5490,6 +5598,7 @@
     <w:p/>
     <w:p>
       <w:r>
+        <w:lastRenderedPageBreak/>
         <w:t>Table 5 black _</w:t>
       </w:r>
       <w:proofErr w:type="spellStart"/>
@@ -6105,7 +6214,6 @@
           </w:tcPr>
           <w:p>
             <w:r>
-              <w:lastRenderedPageBreak/>
               <w:t>id</w:t>
             </w:r>
           </w:p>
@@ -6198,7 +6306,7 @@
 </file>
 
 <file path=word/numbering.xml><?xml version="1.0" encoding="utf-8"?>
-<w:numbering xmlns:wpc="http://schemas.microsoft.com/office/word/2010/wordprocessingCanvas" xmlns:mc="http://schemas.openxmlformats.org/markup-compatibility/2006" xmlns:o="urn:schemas-microsoft-com:office:office" xmlns:r="http://schemas.openxmlformats.org/officeDocument/2006/relationships" xmlns:m="http://schemas.openxmlformats.org/officeDocument/2006/math" xmlns:v="urn:schemas-microsoft-com:vml" xmlns:wp14="http://schemas.microsoft.com/office/word/2010/wordprocessingDrawing" xmlns:wp="http://schemas.openxmlformats.org/drawingml/2006/wordprocessingDrawing" xmlns:w10="urn:schemas-microsoft-com:office:word" xmlns:w="http://schemas.openxmlformats.org/wordprocessingml/2006/main" xmlns:w14="http://schemas.microsoft.com/office/word/2010/wordml" xmlns:w15="http://schemas.microsoft.com/office/word/2012/wordml" xmlns:wpg="http://schemas.microsoft.com/office/word/2010/wordprocessingGroup" xmlns:wpi="http://schemas.microsoft.com/office/word/2010/wordprocessingInk" xmlns:wne="http://schemas.microsoft.com/office/word/2006/wordml" xmlns:wps="http://schemas.microsoft.com/office/word/2010/wordprocessingShape" mc:Ignorable="w14 w15 wp14">
+<w:numbering xmlns:wpc="http://schemas.microsoft.com/office/word/2010/wordprocessingCanvas" xmlns:cx="http://schemas.microsoft.com/office/drawing/2014/chartex" xmlns:cx1="http://schemas.microsoft.com/office/drawing/2015/9/8/chartex" xmlns:cx2="http://schemas.microsoft.com/office/drawing/2015/10/21/chartex" xmlns:cx3="http://schemas.microsoft.com/office/drawing/2016/5/9/chartex" xmlns:cx4="http://schemas.microsoft.com/office/drawing/2016/5/10/chartex" xmlns:cx5="http://schemas.microsoft.com/office/drawing/2016/5/11/chartex" xmlns:cx6="http://schemas.microsoft.com/office/drawing/2016/5/12/chartex" xmlns:cx7="http://schemas.microsoft.com/office/drawing/2016/5/13/chartex" xmlns:cx8="http://schemas.microsoft.com/office/drawing/2016/5/14/chartex" xmlns:mc="http://schemas.openxmlformats.org/markup-compatibility/2006" xmlns:aink="http://schemas.microsoft.com/office/drawing/2016/ink" xmlns:am3d="http://schemas.microsoft.com/office/drawing/2017/model3d" xmlns:o="urn:schemas-microsoft-com:office:office" xmlns:r="http://schemas.openxmlformats.org/officeDocument/2006/relationships" xmlns:m="http://schemas.openxmlformats.org/officeDocument/2006/math" xmlns:v="urn:schemas-microsoft-com:vml" xmlns:wp14="http://schemas.microsoft.com/office/word/2010/wordprocessingDrawing" xmlns:wp="http://schemas.openxmlformats.org/drawingml/2006/wordprocessingDrawing" xmlns:w10="urn:schemas-microsoft-com:office:word" xmlns:w="http://schemas.openxmlformats.org/wordprocessingml/2006/main" xmlns:w14="http://schemas.microsoft.com/office/word/2010/wordml" xmlns:w15="http://schemas.microsoft.com/office/word/2012/wordml" xmlns:w16cid="http://schemas.microsoft.com/office/word/2016/wordml/cid" xmlns:w16se="http://schemas.microsoft.com/office/word/2015/wordml/symex" xmlns:wpg="http://schemas.microsoft.com/office/word/2010/wordprocessingGroup" xmlns:wpi="http://schemas.microsoft.com/office/word/2010/wordprocessingInk" xmlns:wne="http://schemas.microsoft.com/office/word/2006/wordml" xmlns:wps="http://schemas.microsoft.com/office/word/2010/wordprocessingShape" mc:Ignorable="w14 w15 w16se w16cid wp14">
   <w:abstractNum w:abstractNumId="0" w15:restartNumberingAfterBreak="0">
     <w:nsid w:val="1B222227"/>
     <w:multiLevelType w:val="hybridMultilevel"/>
@@ -6872,7 +6980,7 @@
 </file>
 
 <file path=word/styles.xml><?xml version="1.0" encoding="utf-8"?>
-<w:styles xmlns:mc="http://schemas.openxmlformats.org/markup-compatibility/2006" xmlns:r="http://schemas.openxmlformats.org/officeDocument/2006/relationships" xmlns:w="http://schemas.openxmlformats.org/wordprocessingml/2006/main" xmlns:w14="http://schemas.microsoft.com/office/word/2010/wordml" xmlns:w15="http://schemas.microsoft.com/office/word/2012/wordml" mc:Ignorable="w14 w15">
+<w:styles xmlns:mc="http://schemas.openxmlformats.org/markup-compatibility/2006" xmlns:r="http://schemas.openxmlformats.org/officeDocument/2006/relationships" xmlns:w="http://schemas.openxmlformats.org/wordprocessingml/2006/main" xmlns:w14="http://schemas.microsoft.com/office/word/2010/wordml" xmlns:w15="http://schemas.microsoft.com/office/word/2012/wordml" xmlns:w16cid="http://schemas.microsoft.com/office/word/2016/wordml/cid" xmlns:w16se="http://schemas.microsoft.com/office/word/2015/wordml/symex" mc:Ignorable="w14 w15 w16se w16cid">
   <w:docDefaults>
     <w:rPrDefault>
       <w:rPr>
@@ -6888,7 +6996,7 @@
       </w:pPr>
     </w:pPrDefault>
   </w:docDefaults>
-  <w:latentStyles w:defLockedState="0" w:defUIPriority="99" w:defSemiHidden="0" w:defUnhideWhenUsed="0" w:defQFormat="0" w:count="371">
+  <w:latentStyles w:defLockedState="0" w:defUIPriority="99" w:defSemiHidden="0" w:defUnhideWhenUsed="0" w:defQFormat="0" w:count="375">
     <w:lsdException w:name="Normal" w:uiPriority="0" w:qFormat="1"/>
     <w:lsdException w:name="heading 1" w:uiPriority="9" w:qFormat="1"/>
     <w:lsdException w:name="heading 2" w:semiHidden="1" w:uiPriority="9" w:unhideWhenUsed="1" w:qFormat="1"/>
@@ -6994,7 +7102,6 @@
     <w:lsdException w:name="HTML Sample" w:semiHidden="1" w:unhideWhenUsed="1"/>
     <w:lsdException w:name="HTML Typewriter" w:semiHidden="1" w:unhideWhenUsed="1"/>
     <w:lsdException w:name="HTML Variable" w:semiHidden="1" w:unhideWhenUsed="1"/>
-    <w:lsdException w:name="Normal Table" w:semiHidden="1" w:unhideWhenUsed="1"/>
     <w:lsdException w:name="annotation subject" w:semiHidden="1" w:unhideWhenUsed="1"/>
     <w:lsdException w:name="No List" w:semiHidden="1" w:unhideWhenUsed="1"/>
     <w:lsdException w:name="Outline List 1" w:semiHidden="1" w:unhideWhenUsed="1"/>
@@ -7038,10 +7145,8 @@
     <w:lsdException w:name="Table Elegant" w:semiHidden="1" w:unhideWhenUsed="1"/>
     <w:lsdException w:name="Table Professional" w:semiHidden="1" w:unhideWhenUsed="1"/>
     <w:lsdException w:name="Table Subtle 1" w:semiHidden="1" w:unhideWhenUsed="1"/>
-    <w:lsdException w:name="Table Subtle 2" w:semiHidden="1" w:unhideWhenUsed="1"/>
     <w:lsdException w:name="Table Web 1" w:semiHidden="1" w:unhideWhenUsed="1"/>
     <w:lsdException w:name="Table Web 2" w:semiHidden="1" w:unhideWhenUsed="1"/>
-    <w:lsdException w:name="Table Web 3" w:semiHidden="1" w:unhideWhenUsed="1"/>
     <w:lsdException w:name="Balloon Text" w:semiHidden="1" w:unhideWhenUsed="1"/>
     <w:lsdException w:name="Table Grid" w:uiPriority="59"/>
     <w:lsdException w:name="Table Theme" w:semiHidden="1" w:unhideWhenUsed="1"/>
@@ -7260,6 +7365,10 @@
     <w:lsdException w:name="List Table 5 Dark Accent 6" w:uiPriority="50"/>
     <w:lsdException w:name="List Table 6 Colorful Accent 6" w:uiPriority="51"/>
     <w:lsdException w:name="List Table 7 Colorful Accent 6" w:uiPriority="52"/>
+    <w:lsdException w:name="Mention" w:semiHidden="1" w:unhideWhenUsed="1"/>
+    <w:lsdException w:name="Smart Hyperlink" w:semiHidden="1" w:unhideWhenUsed="1"/>
+    <w:lsdException w:name="Hashtag" w:semiHidden="1" w:unhideWhenUsed="1"/>
+    <w:lsdException w:name="Unresolved Mention" w:semiHidden="1" w:unhideWhenUsed="1"/>
   </w:latentStyles>
   <w:style w:type="paragraph" w:default="1" w:styleId="Normal">
     <w:name w:val="Normal"/>

</xml_diff>

<commit_message>
updated database section in design doc
</commit_message>
<xml_diff>
--- a/Design Document/Group 5 Design Doc.docx
+++ b/Design Document/Group 5 Design Doc.docx
@@ -4159,8 +4159,6 @@
           </wp:inline>
         </w:drawing>
       </w:r>
-      <w:bookmarkStart w:id="0" w:name="_GoBack"/>
-      <w:bookmarkEnd w:id="0"/>
     </w:p>
     <w:p>
       <w:pPr>
@@ -4299,15 +4297,54 @@
           <w:tcPr>
             <w:tcW w:w="2254" w:type="dxa"/>
           </w:tcPr>
+          <w:p>
+            <w:r>
+              <w:t>int</w:t>
+            </w:r>
+          </w:p>
+        </w:tc>
+        <w:tc>
+          <w:tcPr>
+            <w:tcW w:w="2254" w:type="dxa"/>
+          </w:tcPr>
+          <w:p>
+            <w:r>
+              <w:t>Yes</w:t>
+            </w:r>
+          </w:p>
+        </w:tc>
+        <w:tc>
+          <w:tcPr>
+            <w:tcW w:w="2254" w:type="dxa"/>
+          </w:tcPr>
           <w:p/>
         </w:tc>
-        <w:tc>
-          <w:tcPr>
-            <w:tcW w:w="2254" w:type="dxa"/>
-          </w:tcPr>
-          <w:p>
-            <w:r>
-              <w:t>Yes</w:t>
+      </w:tr>
+      <w:tr>
+        <w:tc>
+          <w:tcPr>
+            <w:tcW w:w="2254" w:type="dxa"/>
+          </w:tcPr>
+          <w:p>
+            <w:proofErr w:type="spellStart"/>
+            <w:r>
+              <w:t>password_hash</w:t>
+            </w:r>
+            <w:proofErr w:type="spellEnd"/>
+          </w:p>
+        </w:tc>
+        <w:tc>
+          <w:tcPr>
+            <w:tcW w:w="2254" w:type="dxa"/>
+          </w:tcPr>
+          <w:p>
+            <w:proofErr w:type="gramStart"/>
+            <w:r>
+              <w:t>Varchar(</w:t>
+            </w:r>
+            <w:proofErr w:type="gramEnd"/>
+            <w:r>
+              <w:t>200)</w:t>
             </w:r>
           </w:p>
         </w:tc>
@@ -4317,6 +4354,12 @@
           </w:tcPr>
           <w:p/>
         </w:tc>
+        <w:tc>
+          <w:tcPr>
+            <w:tcW w:w="2254" w:type="dxa"/>
+          </w:tcPr>
+          <w:p/>
+        </w:tc>
       </w:tr>
       <w:tr>
         <w:tc>
@@ -4326,7 +4369,7 @@
           <w:p>
             <w:proofErr w:type="spellStart"/>
             <w:r>
-              <w:t>password_hash</w:t>
+              <w:t>first_name</w:t>
             </w:r>
             <w:proofErr w:type="spellEnd"/>
           </w:p>
@@ -4335,39 +4378,19 @@
           <w:tcPr>
             <w:tcW w:w="2254" w:type="dxa"/>
           </w:tcPr>
-          <w:p/>
-        </w:tc>
-        <w:tc>
-          <w:tcPr>
-            <w:tcW w:w="2254" w:type="dxa"/>
-          </w:tcPr>
-          <w:p/>
-        </w:tc>
-        <w:tc>
-          <w:tcPr>
-            <w:tcW w:w="2254" w:type="dxa"/>
-          </w:tcPr>
-          <w:p/>
-        </w:tc>
-      </w:tr>
-      <w:tr>
-        <w:tc>
-          <w:tcPr>
-            <w:tcW w:w="2254" w:type="dxa"/>
-          </w:tcPr>
-          <w:p>
-            <w:proofErr w:type="spellStart"/>
-            <w:r>
-              <w:t>first_name</w:t>
-            </w:r>
-            <w:proofErr w:type="spellEnd"/>
-          </w:p>
-        </w:tc>
-        <w:tc>
-          <w:tcPr>
-            <w:tcW w:w="2254" w:type="dxa"/>
-          </w:tcPr>
-          <w:p/>
+          <w:p>
+            <w:proofErr w:type="gramStart"/>
+            <w:r>
+              <w:t>Varchar(</w:t>
+            </w:r>
+            <w:proofErr w:type="gramEnd"/>
+            <w:r>
+              <w:t>5</w:t>
+            </w:r>
+            <w:r>
+              <w:t>0)</w:t>
+            </w:r>
+          </w:p>
         </w:tc>
         <w:tc>
           <w:tcPr>
@@ -4398,6 +4421,24 @@
           <w:tcPr>
             <w:tcW w:w="2254" w:type="dxa"/>
           </w:tcPr>
+          <w:p>
+            <w:proofErr w:type="gramStart"/>
+            <w:r>
+              <w:t>Varchar(</w:t>
+            </w:r>
+            <w:proofErr w:type="gramEnd"/>
+            <w:r>
+              <w:t>10</w:t>
+            </w:r>
+            <w:r>
+              <w:t>0)</w:t>
+            </w:r>
+          </w:p>
+        </w:tc>
+        <w:tc>
+          <w:tcPr>
+            <w:tcW w:w="2254" w:type="dxa"/>
+          </w:tcPr>
           <w:p/>
         </w:tc>
         <w:tc>
@@ -4406,30 +4447,72 @@
           </w:tcPr>
           <w:p/>
         </w:tc>
+      </w:tr>
+      <w:tr>
+        <w:tc>
+          <w:tcPr>
+            <w:tcW w:w="2254" w:type="dxa"/>
+          </w:tcPr>
+          <w:p>
+            <w:r>
+              <w:t>email</w:t>
+            </w:r>
+          </w:p>
+        </w:tc>
+        <w:tc>
+          <w:tcPr>
+            <w:tcW w:w="2254" w:type="dxa"/>
+          </w:tcPr>
+          <w:p>
+            <w:proofErr w:type="gramStart"/>
+            <w:r>
+              <w:t>Varchar(</w:t>
+            </w:r>
+            <w:proofErr w:type="gramEnd"/>
+            <w:r>
+              <w:t>10</w:t>
+            </w:r>
+            <w:r>
+              <w:t>0)</w:t>
+            </w:r>
+          </w:p>
+        </w:tc>
         <w:tc>
           <w:tcPr>
             <w:tcW w:w="2254" w:type="dxa"/>
           </w:tcPr>
           <w:p/>
         </w:tc>
-      </w:tr>
-      <w:tr>
-        <w:tc>
-          <w:tcPr>
-            <w:tcW w:w="2254" w:type="dxa"/>
-          </w:tcPr>
-          <w:p>
-            <w:r>
-              <w:t>email</w:t>
-            </w:r>
-          </w:p>
-        </w:tc>
         <w:tc>
           <w:tcPr>
             <w:tcW w:w="2254" w:type="dxa"/>
           </w:tcPr>
           <w:p/>
         </w:tc>
+      </w:tr>
+      <w:tr>
+        <w:tc>
+          <w:tcPr>
+            <w:tcW w:w="2254" w:type="dxa"/>
+          </w:tcPr>
+          <w:p>
+            <w:proofErr w:type="spellStart"/>
+            <w:r>
+              <w:t>date_of_birth</w:t>
+            </w:r>
+            <w:proofErr w:type="spellEnd"/>
+          </w:p>
+        </w:tc>
+        <w:tc>
+          <w:tcPr>
+            <w:tcW w:w="2254" w:type="dxa"/>
+          </w:tcPr>
+          <w:p>
+            <w:r>
+              <w:t>date</w:t>
+            </w:r>
+          </w:p>
+        </w:tc>
         <w:tc>
           <w:tcPr>
             <w:tcW w:w="2254" w:type="dxa"/>
@@ -4449,9 +4532,43 @@
             <w:tcW w:w="2254" w:type="dxa"/>
           </w:tcPr>
           <w:p>
+            <w:r>
+              <w:t>sex</w:t>
+            </w:r>
+          </w:p>
+        </w:tc>
+        <w:tc>
+          <w:tcPr>
+            <w:tcW w:w="2254" w:type="dxa"/>
+          </w:tcPr>
+          <w:p>
+            <w:r>
+              <w:t>bool</w:t>
+            </w:r>
+          </w:p>
+        </w:tc>
+        <w:tc>
+          <w:tcPr>
+            <w:tcW w:w="2254" w:type="dxa"/>
+          </w:tcPr>
+          <w:p/>
+        </w:tc>
+        <w:tc>
+          <w:tcPr>
+            <w:tcW w:w="2254" w:type="dxa"/>
+          </w:tcPr>
+          <w:p/>
+        </w:tc>
+      </w:tr>
+      <w:tr>
+        <w:tc>
+          <w:tcPr>
+            <w:tcW w:w="2254" w:type="dxa"/>
+          </w:tcPr>
+          <w:p>
             <w:proofErr w:type="spellStart"/>
             <w:r>
-              <w:t>date_of_birth</w:t>
+              <w:t>Gender_preference</w:t>
             </w:r>
             <w:proofErr w:type="spellEnd"/>
           </w:p>
@@ -4460,12 +4577,64 @@
           <w:tcPr>
             <w:tcW w:w="2254" w:type="dxa"/>
           </w:tcPr>
+          <w:p>
+            <w:proofErr w:type="gramStart"/>
+            <w:r>
+              <w:t>Varchar(</w:t>
+            </w:r>
+            <w:proofErr w:type="gramEnd"/>
+            <w:r>
+              <w:t>20)</w:t>
+            </w:r>
+          </w:p>
+        </w:tc>
+        <w:tc>
+          <w:tcPr>
+            <w:tcW w:w="2254" w:type="dxa"/>
+          </w:tcPr>
           <w:p/>
         </w:tc>
         <w:tc>
           <w:tcPr>
             <w:tcW w:w="2254" w:type="dxa"/>
           </w:tcPr>
+          <w:p>
+            <w:r>
+              <w:t>yes</w:t>
+            </w:r>
+          </w:p>
+        </w:tc>
+      </w:tr>
+      <w:tr>
+        <w:tc>
+          <w:tcPr>
+            <w:tcW w:w="2254" w:type="dxa"/>
+          </w:tcPr>
+          <w:p>
+            <w:r>
+              <w:t>city</w:t>
+            </w:r>
+          </w:p>
+        </w:tc>
+        <w:tc>
+          <w:tcPr>
+            <w:tcW w:w="2254" w:type="dxa"/>
+          </w:tcPr>
+          <w:p>
+            <w:proofErr w:type="gramStart"/>
+            <w:r>
+              <w:t>Varchar(</w:t>
+            </w:r>
+            <w:proofErr w:type="gramEnd"/>
+            <w:r>
+              <w:t>100)</w:t>
+            </w:r>
+          </w:p>
+        </w:tc>
+        <w:tc>
+          <w:tcPr>
+            <w:tcW w:w="2254" w:type="dxa"/>
+          </w:tcPr>
           <w:p/>
         </w:tc>
         <w:tc>
@@ -4482,7 +4651,22 @@
           </w:tcPr>
           <w:p>
             <w:r>
-              <w:t>sex</w:t>
+              <w:t>county</w:t>
+            </w:r>
+          </w:p>
+        </w:tc>
+        <w:tc>
+          <w:tcPr>
+            <w:tcW w:w="2254" w:type="dxa"/>
+          </w:tcPr>
+          <w:p>
+            <w:proofErr w:type="gramStart"/>
+            <w:r>
+              <w:t>Varchar(</w:t>
+            </w:r>
+            <w:proofErr w:type="gramEnd"/>
+            <w:r>
+              <w:t>100)</w:t>
             </w:r>
           </w:p>
         </w:tc>
@@ -4498,12 +4682,42 @@
           </w:tcPr>
           <w:p/>
         </w:tc>
+      </w:tr>
+      <w:tr>
+        <w:tc>
+          <w:tcPr>
+            <w:tcW w:w="2254" w:type="dxa"/>
+          </w:tcPr>
+          <w:p>
+            <w:proofErr w:type="spellStart"/>
+            <w:r>
+              <w:t>Black_listed_user</w:t>
+            </w:r>
+            <w:proofErr w:type="spellEnd"/>
+          </w:p>
+        </w:tc>
+        <w:tc>
+          <w:tcPr>
+            <w:tcW w:w="2254" w:type="dxa"/>
+          </w:tcPr>
+          <w:p>
+            <w:r>
+              <w:t>bool</w:t>
+            </w:r>
+          </w:p>
+        </w:tc>
         <w:tc>
           <w:tcPr>
             <w:tcW w:w="2254" w:type="dxa"/>
           </w:tcPr>
           <w:p/>
         </w:tc>
+        <w:tc>
+          <w:tcPr>
+            <w:tcW w:w="2254" w:type="dxa"/>
+          </w:tcPr>
+          <w:p/>
+        </w:tc>
       </w:tr>
       <w:tr>
         <w:tc>
@@ -4513,7 +4727,7 @@
           <w:p>
             <w:proofErr w:type="spellStart"/>
             <w:r>
-              <w:t>Gender_preference_id</w:t>
+              <w:t>Black_listed_reason</w:t>
             </w:r>
             <w:proofErr w:type="spellEnd"/>
           </w:p>
@@ -4522,6 +4736,21 @@
           <w:tcPr>
             <w:tcW w:w="2254" w:type="dxa"/>
           </w:tcPr>
+          <w:p>
+            <w:proofErr w:type="gramStart"/>
+            <w:r>
+              <w:t>Varchar(</w:t>
+            </w:r>
+            <w:proofErr w:type="gramEnd"/>
+            <w:r>
+              <w:t>100)</w:t>
+            </w:r>
+          </w:p>
+        </w:tc>
+        <w:tc>
+          <w:tcPr>
+            <w:tcW w:w="2254" w:type="dxa"/>
+          </w:tcPr>
           <w:p/>
         </w:tc>
         <w:tc>
@@ -4530,25 +4759,27 @@
           </w:tcPr>
           <w:p/>
         </w:tc>
-        <w:tc>
-          <w:tcPr>
-            <w:tcW w:w="2254" w:type="dxa"/>
-          </w:tcPr>
-          <w:p>
-            <w:r>
-              <w:t>yes</w:t>
-            </w:r>
-          </w:p>
-        </w:tc>
-      </w:tr>
-      <w:tr>
-        <w:tc>
-          <w:tcPr>
-            <w:tcW w:w="2254" w:type="dxa"/>
-          </w:tcPr>
-          <w:p>
-            <w:r>
-              <w:t>city</w:t>
+      </w:tr>
+      <w:tr>
+        <w:tc>
+          <w:tcPr>
+            <w:tcW w:w="2254" w:type="dxa"/>
+          </w:tcPr>
+          <w:p>
+            <w:proofErr w:type="spellStart"/>
+            <w:r>
+              <w:t>Black_listed_date</w:t>
+            </w:r>
+            <w:proofErr w:type="spellEnd"/>
+          </w:p>
+        </w:tc>
+        <w:tc>
+          <w:tcPr>
+            <w:tcW w:w="2254" w:type="dxa"/>
+          </w:tcPr>
+          <w:p>
+            <w:r>
+              <w:t>date</w:t>
             </w:r>
           </w:p>
         </w:tc>
@@ -4564,42 +4795,6 @@
           </w:tcPr>
           <w:p/>
         </w:tc>
-        <w:tc>
-          <w:tcPr>
-            <w:tcW w:w="2254" w:type="dxa"/>
-          </w:tcPr>
-          <w:p/>
-        </w:tc>
-      </w:tr>
-      <w:tr>
-        <w:tc>
-          <w:tcPr>
-            <w:tcW w:w="2254" w:type="dxa"/>
-          </w:tcPr>
-          <w:p>
-            <w:r>
-              <w:t>county</w:t>
-            </w:r>
-          </w:p>
-        </w:tc>
-        <w:tc>
-          <w:tcPr>
-            <w:tcW w:w="2254" w:type="dxa"/>
-          </w:tcPr>
-          <w:p/>
-        </w:tc>
-        <w:tc>
-          <w:tcPr>
-            <w:tcW w:w="2254" w:type="dxa"/>
-          </w:tcPr>
-          <w:p/>
-        </w:tc>
-        <w:tc>
-          <w:tcPr>
-            <w:tcW w:w="2254" w:type="dxa"/>
-          </w:tcPr>
-          <w:p/>
-        </w:tc>
       </w:tr>
       <w:tr>
         <w:tc>
@@ -4609,7 +4804,7 @@
           <w:p>
             <w:proofErr w:type="spellStart"/>
             <w:r>
-              <w:t>Black_listed_user</w:t>
+              <w:t>User_status</w:t>
             </w:r>
             <w:proofErr w:type="spellEnd"/>
           </w:p>
@@ -4618,103 +4813,19 @@
           <w:tcPr>
             <w:tcW w:w="2254" w:type="dxa"/>
           </w:tcPr>
-          <w:p/>
-        </w:tc>
-        <w:tc>
-          <w:tcPr>
-            <w:tcW w:w="2254" w:type="dxa"/>
-          </w:tcPr>
-          <w:p/>
-        </w:tc>
-        <w:tc>
-          <w:tcPr>
-            <w:tcW w:w="2254" w:type="dxa"/>
-          </w:tcPr>
-          <w:p/>
-        </w:tc>
-      </w:tr>
-      <w:tr>
-        <w:tc>
-          <w:tcPr>
-            <w:tcW w:w="2254" w:type="dxa"/>
-          </w:tcPr>
-          <w:p>
-            <w:proofErr w:type="spellStart"/>
-            <w:r>
-              <w:t>Black_listed_reason</w:t>
-            </w:r>
-            <w:proofErr w:type="spellEnd"/>
-          </w:p>
-        </w:tc>
-        <w:tc>
-          <w:tcPr>
-            <w:tcW w:w="2254" w:type="dxa"/>
-          </w:tcPr>
-          <w:p/>
-        </w:tc>
-        <w:tc>
-          <w:tcPr>
-            <w:tcW w:w="2254" w:type="dxa"/>
-          </w:tcPr>
-          <w:p/>
-        </w:tc>
-        <w:tc>
-          <w:tcPr>
-            <w:tcW w:w="2254" w:type="dxa"/>
-          </w:tcPr>
-          <w:p/>
-        </w:tc>
-      </w:tr>
-      <w:tr>
-        <w:tc>
-          <w:tcPr>
-            <w:tcW w:w="2254" w:type="dxa"/>
-          </w:tcPr>
-          <w:p>
-            <w:proofErr w:type="spellStart"/>
-            <w:r>
-              <w:t>Black_listed_date</w:t>
-            </w:r>
-            <w:proofErr w:type="spellEnd"/>
-          </w:p>
-        </w:tc>
-        <w:tc>
-          <w:tcPr>
-            <w:tcW w:w="2254" w:type="dxa"/>
-          </w:tcPr>
-          <w:p/>
-        </w:tc>
-        <w:tc>
-          <w:tcPr>
-            <w:tcW w:w="2254" w:type="dxa"/>
-          </w:tcPr>
-          <w:p/>
-        </w:tc>
-        <w:tc>
-          <w:tcPr>
-            <w:tcW w:w="2254" w:type="dxa"/>
-          </w:tcPr>
-          <w:p/>
-        </w:tc>
-      </w:tr>
-      <w:tr>
-        <w:tc>
-          <w:tcPr>
-            <w:tcW w:w="2254" w:type="dxa"/>
-          </w:tcPr>
-          <w:p>
-            <w:proofErr w:type="spellStart"/>
-            <w:r>
-              <w:t>User_status</w:t>
-            </w:r>
-            <w:proofErr w:type="spellEnd"/>
-          </w:p>
-        </w:tc>
-        <w:tc>
-          <w:tcPr>
-            <w:tcW w:w="2254" w:type="dxa"/>
-          </w:tcPr>
-          <w:p/>
+          <w:p>
+            <w:proofErr w:type="gramStart"/>
+            <w:r>
+              <w:t>Varchar(</w:t>
+            </w:r>
+            <w:proofErr w:type="gramEnd"/>
+            <w:r>
+              <w:t>5</w:t>
+            </w:r>
+            <w:r>
+              <w:t>0)</w:t>
+            </w:r>
+          </w:p>
         </w:tc>
         <w:tc>
           <w:tcPr>
@@ -4749,8 +4860,8 @@
       </w:tblPr>
       <w:tblGrid>
         <w:gridCol w:w="3591"/>
-        <w:gridCol w:w="2690"/>
-        <w:gridCol w:w="2735"/>
+        <w:gridCol w:w="2718"/>
+        <w:gridCol w:w="2707"/>
       </w:tblGrid>
       <w:tr>
         <w:tc>
@@ -4825,12 +4936,241 @@
           <w:tcPr>
             <w:tcW w:w="2810" w:type="dxa"/>
           </w:tcPr>
+          <w:p>
+            <w:r>
+              <w:t>int</w:t>
+            </w:r>
+          </w:p>
+        </w:tc>
+        <w:tc>
+          <w:tcPr>
+            <w:tcW w:w="2841" w:type="dxa"/>
+          </w:tcPr>
+          <w:p>
+            <w:r>
+              <w:t>yes</w:t>
+            </w:r>
+          </w:p>
+        </w:tc>
+      </w:tr>
+      <w:tr>
+        <w:tc>
+          <w:tcPr>
+            <w:tcW w:w="3591" w:type="dxa"/>
+          </w:tcPr>
+          <w:p>
+            <w:proofErr w:type="spellStart"/>
+            <w:r>
+              <w:t>Initiation_date</w:t>
+            </w:r>
+            <w:proofErr w:type="spellEnd"/>
+          </w:p>
+        </w:tc>
+        <w:tc>
+          <w:tcPr>
+            <w:tcW w:w="2810" w:type="dxa"/>
+          </w:tcPr>
+          <w:p>
+            <w:r>
+              <w:t>date</w:t>
+            </w:r>
+            <w:r>
+              <w:t>time</w:t>
+            </w:r>
+          </w:p>
+        </w:tc>
+        <w:tc>
+          <w:tcPr>
+            <w:tcW w:w="2841" w:type="dxa"/>
+          </w:tcPr>
           <w:p/>
         </w:tc>
+      </w:tr>
+      <w:tr>
+        <w:tc>
+          <w:tcPr>
+            <w:tcW w:w="3591" w:type="dxa"/>
+          </w:tcPr>
+          <w:p>
+            <w:proofErr w:type="spellStart"/>
+            <w:r>
+              <w:t>Initiation_interest_level</w:t>
+            </w:r>
+            <w:proofErr w:type="spellEnd"/>
+          </w:p>
+        </w:tc>
+        <w:tc>
+          <w:tcPr>
+            <w:tcW w:w="2810" w:type="dxa"/>
+          </w:tcPr>
+          <w:p>
+            <w:r>
+              <w:t>int</w:t>
+            </w:r>
+          </w:p>
+        </w:tc>
         <w:tc>
           <w:tcPr>
             <w:tcW w:w="2841" w:type="dxa"/>
           </w:tcPr>
+          <w:p/>
+        </w:tc>
+      </w:tr>
+      <w:tr>
+        <w:tc>
+          <w:tcPr>
+            <w:tcW w:w="3591" w:type="dxa"/>
+          </w:tcPr>
+          <w:p>
+            <w:proofErr w:type="spellStart"/>
+            <w:r>
+              <w:t>Initiation_prefered_meeting_location</w:t>
+            </w:r>
+            <w:proofErr w:type="spellEnd"/>
+          </w:p>
+        </w:tc>
+        <w:tc>
+          <w:tcPr>
+            <w:tcW w:w="2810" w:type="dxa"/>
+          </w:tcPr>
+          <w:p>
+            <w:proofErr w:type="gramStart"/>
+            <w:r>
+              <w:t>Varchar(</w:t>
+            </w:r>
+            <w:proofErr w:type="gramEnd"/>
+            <w:r>
+              <w:t>100)</w:t>
+            </w:r>
+          </w:p>
+        </w:tc>
+        <w:tc>
+          <w:tcPr>
+            <w:tcW w:w="2841" w:type="dxa"/>
+          </w:tcPr>
+          <w:p/>
+        </w:tc>
+      </w:tr>
+      <w:tr>
+        <w:tc>
+          <w:tcPr>
+            <w:tcW w:w="3591" w:type="dxa"/>
+          </w:tcPr>
+          <w:p>
+            <w:proofErr w:type="spellStart"/>
+            <w:r>
+              <w:t>Initiating_preferred_meet_datetime</w:t>
+            </w:r>
+            <w:proofErr w:type="spellEnd"/>
+          </w:p>
+        </w:tc>
+        <w:tc>
+          <w:tcPr>
+            <w:tcW w:w="2810" w:type="dxa"/>
+          </w:tcPr>
+          <w:p>
+            <w:r>
+              <w:t>datetime</w:t>
+            </w:r>
+          </w:p>
+        </w:tc>
+        <w:tc>
+          <w:tcPr>
+            <w:tcW w:w="2841" w:type="dxa"/>
+          </w:tcPr>
+          <w:p/>
+        </w:tc>
+      </w:tr>
+      <w:tr>
+        <w:tc>
+          <w:tcPr>
+            <w:tcW w:w="3591" w:type="dxa"/>
+          </w:tcPr>
+          <w:p>
+            <w:r>
+              <w:t>status</w:t>
+            </w:r>
+          </w:p>
+        </w:tc>
+        <w:tc>
+          <w:tcPr>
+            <w:tcW w:w="2810" w:type="dxa"/>
+          </w:tcPr>
+          <w:p>
+            <w:proofErr w:type="gramStart"/>
+            <w:r>
+              <w:t>Varchar(</w:t>
+            </w:r>
+            <w:proofErr w:type="gramEnd"/>
+            <w:r>
+              <w:t>20)</w:t>
+            </w:r>
+          </w:p>
+        </w:tc>
+        <w:tc>
+          <w:tcPr>
+            <w:tcW w:w="2841" w:type="dxa"/>
+          </w:tcPr>
+          <w:p/>
+        </w:tc>
+      </w:tr>
+      <w:tr>
+        <w:tc>
+          <w:tcPr>
+            <w:tcW w:w="3591" w:type="dxa"/>
+          </w:tcPr>
+          <w:p>
+            <w:proofErr w:type="spellStart"/>
+            <w:r>
+              <w:t>Status_date</w:t>
+            </w:r>
+            <w:proofErr w:type="spellEnd"/>
+          </w:p>
+        </w:tc>
+        <w:tc>
+          <w:tcPr>
+            <w:tcW w:w="2810" w:type="dxa"/>
+          </w:tcPr>
+          <w:p>
+            <w:r>
+              <w:t>datetime</w:t>
+            </w:r>
+          </w:p>
+        </w:tc>
+        <w:tc>
+          <w:tcPr>
+            <w:tcW w:w="2841" w:type="dxa"/>
+          </w:tcPr>
+          <w:p/>
+        </w:tc>
+      </w:tr>
+      <w:tr>
+        <w:tc>
+          <w:tcPr>
+            <w:tcW w:w="3591" w:type="dxa"/>
+          </w:tcPr>
+          <w:p>
+            <w:proofErr w:type="spellStart"/>
+            <w:r>
+              <w:t>Reciprocating_user_id</w:t>
+            </w:r>
+            <w:proofErr w:type="spellEnd"/>
+          </w:p>
+        </w:tc>
+        <w:tc>
+          <w:tcPr>
+            <w:tcW w:w="2810" w:type="dxa"/>
+          </w:tcPr>
+          <w:p>
+            <w:r>
+              <w:t>int</w:t>
+            </w:r>
+          </w:p>
+        </w:tc>
+        <w:tc>
+          <w:tcPr>
+            <w:tcW w:w="2841" w:type="dxa"/>
+          </w:tcPr>
           <w:p>
             <w:r>
               <w:t>yes</w:t>
@@ -4846,7 +5186,7 @@
           <w:p>
             <w:proofErr w:type="spellStart"/>
             <w:r>
-              <w:t>Initiation_date</w:t>
+              <w:t>Reciprocatin_response_date</w:t>
             </w:r>
             <w:proofErr w:type="spellEnd"/>
           </w:p>
@@ -4855,8 +5195,47 @@
           <w:tcPr>
             <w:tcW w:w="2810" w:type="dxa"/>
           </w:tcPr>
+          <w:p>
+            <w:r>
+              <w:t>datetime</w:t>
+            </w:r>
+          </w:p>
+        </w:tc>
+        <w:tc>
+          <w:tcPr>
+            <w:tcW w:w="2841" w:type="dxa"/>
+          </w:tcPr>
           <w:p/>
         </w:tc>
+      </w:tr>
+      <w:tr>
+        <w:tc>
+          <w:tcPr>
+            <w:tcW w:w="3591" w:type="dxa"/>
+          </w:tcPr>
+          <w:p>
+            <w:proofErr w:type="spellStart"/>
+            <w:r>
+              <w:t>Reciprocating_response</w:t>
+            </w:r>
+            <w:proofErr w:type="spellEnd"/>
+          </w:p>
+        </w:tc>
+        <w:tc>
+          <w:tcPr>
+            <w:tcW w:w="2810" w:type="dxa"/>
+          </w:tcPr>
+          <w:p>
+            <w:proofErr w:type="gramStart"/>
+            <w:r>
+              <w:t>Varchar(</w:t>
+            </w:r>
+            <w:proofErr w:type="gramEnd"/>
+            <w:r>
+              <w:t>2000)</w:t>
+            </w:r>
+          </w:p>
+        </w:tc>
         <w:tc>
           <w:tcPr>
             <w:tcW w:w="2841" w:type="dxa"/>
@@ -4872,7 +5251,7 @@
           <w:p>
             <w:proofErr w:type="spellStart"/>
             <w:r>
-              <w:t>Initiation_interest_level</w:t>
+              <w:t>Reciprocating_interest_level</w:t>
             </w:r>
             <w:proofErr w:type="spellEnd"/>
           </w:p>
@@ -4881,217 +5260,11 @@
           <w:tcPr>
             <w:tcW w:w="2810" w:type="dxa"/>
           </w:tcPr>
-          <w:p/>
-        </w:tc>
-        <w:tc>
-          <w:tcPr>
-            <w:tcW w:w="2841" w:type="dxa"/>
-          </w:tcPr>
-          <w:p/>
-        </w:tc>
-      </w:tr>
-      <w:tr>
-        <w:tc>
-          <w:tcPr>
-            <w:tcW w:w="3591" w:type="dxa"/>
-          </w:tcPr>
-          <w:p>
-            <w:proofErr w:type="spellStart"/>
-            <w:r>
-              <w:t>Initiation_prefered_meeting_location</w:t>
-            </w:r>
-            <w:proofErr w:type="spellEnd"/>
-          </w:p>
-        </w:tc>
-        <w:tc>
-          <w:tcPr>
-            <w:tcW w:w="2810" w:type="dxa"/>
-          </w:tcPr>
-          <w:p/>
-        </w:tc>
-        <w:tc>
-          <w:tcPr>
-            <w:tcW w:w="2841" w:type="dxa"/>
-          </w:tcPr>
-          <w:p/>
-        </w:tc>
-      </w:tr>
-      <w:tr>
-        <w:tc>
-          <w:tcPr>
-            <w:tcW w:w="3591" w:type="dxa"/>
-          </w:tcPr>
-          <w:p>
-            <w:proofErr w:type="spellStart"/>
-            <w:r>
-              <w:t>Initiating_preferred_meet_datetime</w:t>
-            </w:r>
-            <w:proofErr w:type="spellEnd"/>
-          </w:p>
-        </w:tc>
-        <w:tc>
-          <w:tcPr>
-            <w:tcW w:w="2810" w:type="dxa"/>
-          </w:tcPr>
-          <w:p/>
-        </w:tc>
-        <w:tc>
-          <w:tcPr>
-            <w:tcW w:w="2841" w:type="dxa"/>
-          </w:tcPr>
-          <w:p/>
-        </w:tc>
-      </w:tr>
-      <w:tr>
-        <w:tc>
-          <w:tcPr>
-            <w:tcW w:w="3591" w:type="dxa"/>
-          </w:tcPr>
-          <w:p>
-            <w:r>
-              <w:t>status</w:t>
-            </w:r>
-          </w:p>
-        </w:tc>
-        <w:tc>
-          <w:tcPr>
-            <w:tcW w:w="2810" w:type="dxa"/>
-          </w:tcPr>
-          <w:p/>
-        </w:tc>
-        <w:tc>
-          <w:tcPr>
-            <w:tcW w:w="2841" w:type="dxa"/>
-          </w:tcPr>
-          <w:p/>
-        </w:tc>
-      </w:tr>
-      <w:tr>
-        <w:tc>
-          <w:tcPr>
-            <w:tcW w:w="3591" w:type="dxa"/>
-          </w:tcPr>
-          <w:p>
-            <w:proofErr w:type="spellStart"/>
-            <w:r>
-              <w:t>Status_date</w:t>
-            </w:r>
-            <w:proofErr w:type="spellEnd"/>
-          </w:p>
-        </w:tc>
-        <w:tc>
-          <w:tcPr>
-            <w:tcW w:w="2810" w:type="dxa"/>
-          </w:tcPr>
-          <w:p/>
-        </w:tc>
-        <w:tc>
-          <w:tcPr>
-            <w:tcW w:w="2841" w:type="dxa"/>
-          </w:tcPr>
-          <w:p/>
-        </w:tc>
-      </w:tr>
-      <w:tr>
-        <w:tc>
-          <w:tcPr>
-            <w:tcW w:w="3591" w:type="dxa"/>
-          </w:tcPr>
-          <w:p>
-            <w:proofErr w:type="spellStart"/>
-            <w:r>
-              <w:t>Reciprocating_user_id</w:t>
-            </w:r>
-            <w:proofErr w:type="spellEnd"/>
-          </w:p>
-        </w:tc>
-        <w:tc>
-          <w:tcPr>
-            <w:tcW w:w="2810" w:type="dxa"/>
-          </w:tcPr>
-          <w:p/>
-        </w:tc>
-        <w:tc>
-          <w:tcPr>
-            <w:tcW w:w="2841" w:type="dxa"/>
-          </w:tcPr>
-          <w:p>
-            <w:r>
-              <w:t>yes</w:t>
-            </w:r>
-          </w:p>
-        </w:tc>
-      </w:tr>
-      <w:tr>
-        <w:tc>
-          <w:tcPr>
-            <w:tcW w:w="3591" w:type="dxa"/>
-          </w:tcPr>
-          <w:p>
-            <w:proofErr w:type="spellStart"/>
-            <w:r>
-              <w:t>Reciprocatin_response_date</w:t>
-            </w:r>
-            <w:proofErr w:type="spellEnd"/>
-          </w:p>
-        </w:tc>
-        <w:tc>
-          <w:tcPr>
-            <w:tcW w:w="2810" w:type="dxa"/>
-          </w:tcPr>
-          <w:p/>
-        </w:tc>
-        <w:tc>
-          <w:tcPr>
-            <w:tcW w:w="2841" w:type="dxa"/>
-          </w:tcPr>
-          <w:p/>
-        </w:tc>
-      </w:tr>
-      <w:tr>
-        <w:tc>
-          <w:tcPr>
-            <w:tcW w:w="3591" w:type="dxa"/>
-          </w:tcPr>
-          <w:p>
-            <w:proofErr w:type="spellStart"/>
-            <w:r>
-              <w:t>Reciprocating_response</w:t>
-            </w:r>
-            <w:proofErr w:type="spellEnd"/>
-          </w:p>
-        </w:tc>
-        <w:tc>
-          <w:tcPr>
-            <w:tcW w:w="2810" w:type="dxa"/>
-          </w:tcPr>
-          <w:p/>
-        </w:tc>
-        <w:tc>
-          <w:tcPr>
-            <w:tcW w:w="2841" w:type="dxa"/>
-          </w:tcPr>
-          <w:p/>
-        </w:tc>
-      </w:tr>
-      <w:tr>
-        <w:tc>
-          <w:tcPr>
-            <w:tcW w:w="3591" w:type="dxa"/>
-          </w:tcPr>
-          <w:p>
-            <w:proofErr w:type="spellStart"/>
-            <w:r>
-              <w:t>Reciprocating_interest_level</w:t>
-            </w:r>
-            <w:proofErr w:type="spellEnd"/>
-          </w:p>
-        </w:tc>
-        <w:tc>
-          <w:tcPr>
-            <w:tcW w:w="2810" w:type="dxa"/>
-          </w:tcPr>
-          <w:p/>
+          <w:p>
+            <w:r>
+              <w:t>int</w:t>
+            </w:r>
+          </w:p>
         </w:tc>
         <w:tc>
           <w:tcPr>
@@ -5119,9 +5292,9 @@
         <w:tblLook w:val="04A0" w:firstRow="1" w:lastRow="0" w:firstColumn="1" w:lastColumn="0" w:noHBand="0" w:noVBand="1"/>
       </w:tblPr>
       <w:tblGrid>
-        <w:gridCol w:w="3565"/>
-        <w:gridCol w:w="2704"/>
-        <w:gridCol w:w="2747"/>
+        <w:gridCol w:w="3560"/>
+        <w:gridCol w:w="2726"/>
+        <w:gridCol w:w="2730"/>
       </w:tblGrid>
       <w:tr>
         <w:tc>
@@ -5194,12 +5367,78 @@
           <w:tcPr>
             <w:tcW w:w="2810" w:type="dxa"/>
           </w:tcPr>
+          <w:p>
+            <w:r>
+              <w:t>int</w:t>
+            </w:r>
+          </w:p>
+        </w:tc>
+        <w:tc>
+          <w:tcPr>
+            <w:tcW w:w="2841" w:type="dxa"/>
+          </w:tcPr>
           <w:p/>
         </w:tc>
+      </w:tr>
+      <w:tr>
+        <w:tc>
+          <w:tcPr>
+            <w:tcW w:w="3591" w:type="dxa"/>
+          </w:tcPr>
+          <w:p>
+            <w:proofErr w:type="spellStart"/>
+            <w:r>
+              <w:t>from_user_id</w:t>
+            </w:r>
+            <w:proofErr w:type="spellEnd"/>
+          </w:p>
+        </w:tc>
+        <w:tc>
+          <w:tcPr>
+            <w:tcW w:w="2810" w:type="dxa"/>
+          </w:tcPr>
+          <w:p>
+            <w:r>
+              <w:t>int</w:t>
+            </w:r>
+          </w:p>
+        </w:tc>
         <w:tc>
           <w:tcPr>
             <w:tcW w:w="2841" w:type="dxa"/>
           </w:tcPr>
+          <w:p>
+            <w:r>
+              <w:t>yes</w:t>
+            </w:r>
+          </w:p>
+        </w:tc>
+      </w:tr>
+      <w:tr>
+        <w:tc>
+          <w:tcPr>
+            <w:tcW w:w="3591" w:type="dxa"/>
+          </w:tcPr>
+          <w:p>
+            <w:r>
+              <w:t>date</w:t>
+            </w:r>
+          </w:p>
+        </w:tc>
+        <w:tc>
+          <w:tcPr>
+            <w:tcW w:w="2810" w:type="dxa"/>
+          </w:tcPr>
+          <w:p>
+            <w:r>
+              <w:t>datetime</w:t>
+            </w:r>
+          </w:p>
+        </w:tc>
+        <w:tc>
+          <w:tcPr>
+            <w:tcW w:w="2841" w:type="dxa"/>
+          </w:tcPr>
           <w:p/>
         </w:tc>
       </w:tr>
@@ -5209,9 +5448,75 @@
             <w:tcW w:w="3591" w:type="dxa"/>
           </w:tcPr>
           <w:p>
+            <w:r>
+              <w:t>message</w:t>
+            </w:r>
+          </w:p>
+        </w:tc>
+        <w:tc>
+          <w:tcPr>
+            <w:tcW w:w="2810" w:type="dxa"/>
+          </w:tcPr>
+          <w:p>
+            <w:proofErr w:type="gramStart"/>
+            <w:r>
+              <w:t>Varchar(</w:t>
+            </w:r>
+            <w:proofErr w:type="gramEnd"/>
+            <w:r>
+              <w:t>150)</w:t>
+            </w:r>
+          </w:p>
+        </w:tc>
+        <w:tc>
+          <w:tcPr>
+            <w:tcW w:w="2841" w:type="dxa"/>
+          </w:tcPr>
+          <w:p/>
+        </w:tc>
+      </w:tr>
+      <w:tr>
+        <w:tc>
+          <w:tcPr>
+            <w:tcW w:w="3591" w:type="dxa"/>
+          </w:tcPr>
+          <w:p>
+            <w:r>
+              <w:t>status</w:t>
+            </w:r>
+          </w:p>
+        </w:tc>
+        <w:tc>
+          <w:tcPr>
+            <w:tcW w:w="2810" w:type="dxa"/>
+          </w:tcPr>
+          <w:p>
+            <w:proofErr w:type="gramStart"/>
+            <w:r>
+              <w:t>Varchar(</w:t>
+            </w:r>
+            <w:proofErr w:type="gramEnd"/>
+            <w:r>
+              <w:t>20)</w:t>
+            </w:r>
+          </w:p>
+        </w:tc>
+        <w:tc>
+          <w:tcPr>
+            <w:tcW w:w="2841" w:type="dxa"/>
+          </w:tcPr>
+          <w:p/>
+        </w:tc>
+      </w:tr>
+      <w:tr>
+        <w:tc>
+          <w:tcPr>
+            <w:tcW w:w="3591" w:type="dxa"/>
+          </w:tcPr>
+          <w:p>
             <w:proofErr w:type="spellStart"/>
             <w:r>
-              <w:t>from_user_id</w:t>
+              <w:t>To_user_id</w:t>
             </w:r>
             <w:proofErr w:type="spellEnd"/>
           </w:p>
@@ -5220,17 +5525,47 @@
           <w:tcPr>
             <w:tcW w:w="2810" w:type="dxa"/>
           </w:tcPr>
+          <w:p>
+            <w:r>
+              <w:t>int</w:t>
+            </w:r>
+          </w:p>
+        </w:tc>
+        <w:tc>
+          <w:tcPr>
+            <w:tcW w:w="2841" w:type="dxa"/>
+          </w:tcPr>
           <w:p/>
         </w:tc>
+      </w:tr>
+      <w:tr>
+        <w:tc>
+          <w:tcPr>
+            <w:tcW w:w="3591" w:type="dxa"/>
+          </w:tcPr>
+          <w:p>
+            <w:proofErr w:type="spellStart"/>
+            <w:r>
+              <w:t>Replying_to_communication_id</w:t>
+            </w:r>
+            <w:proofErr w:type="spellEnd"/>
+          </w:p>
+        </w:tc>
+        <w:tc>
+          <w:tcPr>
+            <w:tcW w:w="2810" w:type="dxa"/>
+          </w:tcPr>
+          <w:p>
+            <w:r>
+              <w:t>int</w:t>
+            </w:r>
+          </w:p>
+        </w:tc>
         <w:tc>
           <w:tcPr>
             <w:tcW w:w="2841" w:type="dxa"/>
           </w:tcPr>
-          <w:p>
-            <w:r>
-              <w:t>yes</w:t>
-            </w:r>
-          </w:p>
+          <w:p/>
         </w:tc>
       </w:tr>
       <w:tr>
@@ -5239,17 +5574,53 @@
             <w:tcW w:w="3591" w:type="dxa"/>
           </w:tcPr>
           <w:p>
-            <w:r>
-              <w:t>date</w:t>
-            </w:r>
+            <w:proofErr w:type="spellStart"/>
+            <w:r>
+              <w:t>Black_listed</w:t>
+            </w:r>
+            <w:proofErr w:type="spellEnd"/>
           </w:p>
         </w:tc>
         <w:tc>
           <w:tcPr>
             <w:tcW w:w="2810" w:type="dxa"/>
           </w:tcPr>
+          <w:p>
+            <w:r>
+              <w:t>bool</w:t>
+            </w:r>
+          </w:p>
+        </w:tc>
+        <w:tc>
+          <w:tcPr>
+            <w:tcW w:w="2841" w:type="dxa"/>
+          </w:tcPr>
           <w:p/>
         </w:tc>
+      </w:tr>
+      <w:tr>
+        <w:tc>
+          <w:tcPr>
+            <w:tcW w:w="3591" w:type="dxa"/>
+          </w:tcPr>
+          <w:p>
+            <w:proofErr w:type="spellStart"/>
+            <w:r>
+              <w:t>Black_listed_date</w:t>
+            </w:r>
+            <w:proofErr w:type="spellEnd"/>
+          </w:p>
+        </w:tc>
+        <w:tc>
+          <w:tcPr>
+            <w:tcW w:w="2810" w:type="dxa"/>
+          </w:tcPr>
+          <w:p>
+            <w:r>
+              <w:t>datetime</w:t>
+            </w:r>
+          </w:p>
+        </w:tc>
         <w:tc>
           <w:tcPr>
             <w:tcW w:w="2841" w:type="dxa"/>
@@ -5263,170 +5634,22 @@
             <w:tcW w:w="3591" w:type="dxa"/>
           </w:tcPr>
           <w:p>
-            <w:r>
-              <w:t>message</w:t>
-            </w:r>
+            <w:proofErr w:type="spellStart"/>
+            <w:r>
+              <w:t>Black_listed_word_id</w:t>
+            </w:r>
+            <w:proofErr w:type="spellEnd"/>
           </w:p>
         </w:tc>
         <w:tc>
           <w:tcPr>
             <w:tcW w:w="2810" w:type="dxa"/>
           </w:tcPr>
-          <w:p/>
-        </w:tc>
-        <w:tc>
-          <w:tcPr>
-            <w:tcW w:w="2841" w:type="dxa"/>
-          </w:tcPr>
-          <w:p/>
-        </w:tc>
-      </w:tr>
-      <w:tr>
-        <w:tc>
-          <w:tcPr>
-            <w:tcW w:w="3591" w:type="dxa"/>
-          </w:tcPr>
-          <w:p>
-            <w:r>
-              <w:t>status</w:t>
-            </w:r>
-          </w:p>
-        </w:tc>
-        <w:tc>
-          <w:tcPr>
-            <w:tcW w:w="2810" w:type="dxa"/>
-          </w:tcPr>
-          <w:p/>
-        </w:tc>
-        <w:tc>
-          <w:tcPr>
-            <w:tcW w:w="2841" w:type="dxa"/>
-          </w:tcPr>
-          <w:p/>
-        </w:tc>
-      </w:tr>
-      <w:tr>
-        <w:tc>
-          <w:tcPr>
-            <w:tcW w:w="3591" w:type="dxa"/>
-          </w:tcPr>
-          <w:p>
-            <w:proofErr w:type="spellStart"/>
-            <w:r>
-              <w:t>To_user_id</w:t>
-            </w:r>
-            <w:proofErr w:type="spellEnd"/>
-          </w:p>
-        </w:tc>
-        <w:tc>
-          <w:tcPr>
-            <w:tcW w:w="2810" w:type="dxa"/>
-          </w:tcPr>
-          <w:p/>
-        </w:tc>
-        <w:tc>
-          <w:tcPr>
-            <w:tcW w:w="2841" w:type="dxa"/>
-          </w:tcPr>
-          <w:p/>
-        </w:tc>
-      </w:tr>
-      <w:tr>
-        <w:tc>
-          <w:tcPr>
-            <w:tcW w:w="3591" w:type="dxa"/>
-          </w:tcPr>
-          <w:p>
-            <w:proofErr w:type="spellStart"/>
-            <w:r>
-              <w:t>Replying_to_communication_id</w:t>
-            </w:r>
-            <w:proofErr w:type="spellEnd"/>
-          </w:p>
-        </w:tc>
-        <w:tc>
-          <w:tcPr>
-            <w:tcW w:w="2810" w:type="dxa"/>
-          </w:tcPr>
-          <w:p/>
-        </w:tc>
-        <w:tc>
-          <w:tcPr>
-            <w:tcW w:w="2841" w:type="dxa"/>
-          </w:tcPr>
-          <w:p/>
-        </w:tc>
-      </w:tr>
-      <w:tr>
-        <w:tc>
-          <w:tcPr>
-            <w:tcW w:w="3591" w:type="dxa"/>
-          </w:tcPr>
-          <w:p>
-            <w:proofErr w:type="spellStart"/>
-            <w:r>
-              <w:t>Black_listed</w:t>
-            </w:r>
-            <w:proofErr w:type="spellEnd"/>
-          </w:p>
-        </w:tc>
-        <w:tc>
-          <w:tcPr>
-            <w:tcW w:w="2810" w:type="dxa"/>
-          </w:tcPr>
-          <w:p/>
-        </w:tc>
-        <w:tc>
-          <w:tcPr>
-            <w:tcW w:w="2841" w:type="dxa"/>
-          </w:tcPr>
-          <w:p/>
-        </w:tc>
-      </w:tr>
-      <w:tr>
-        <w:tc>
-          <w:tcPr>
-            <w:tcW w:w="3591" w:type="dxa"/>
-          </w:tcPr>
-          <w:p>
-            <w:proofErr w:type="spellStart"/>
-            <w:r>
-              <w:t>Black_listed_date</w:t>
-            </w:r>
-            <w:proofErr w:type="spellEnd"/>
-          </w:p>
-        </w:tc>
-        <w:tc>
-          <w:tcPr>
-            <w:tcW w:w="2810" w:type="dxa"/>
-          </w:tcPr>
-          <w:p/>
-        </w:tc>
-        <w:tc>
-          <w:tcPr>
-            <w:tcW w:w="2841" w:type="dxa"/>
-          </w:tcPr>
-          <w:p/>
-        </w:tc>
-      </w:tr>
-      <w:tr>
-        <w:tc>
-          <w:tcPr>
-            <w:tcW w:w="3591" w:type="dxa"/>
-          </w:tcPr>
-          <w:p>
-            <w:proofErr w:type="spellStart"/>
-            <w:r>
-              <w:t>Black_listed_word_id</w:t>
-            </w:r>
-            <w:proofErr w:type="spellEnd"/>
-          </w:p>
-        </w:tc>
-        <w:tc>
-          <w:tcPr>
-            <w:tcW w:w="2810" w:type="dxa"/>
-          </w:tcPr>
-          <w:p/>
+          <w:p>
+            <w:r>
+              <w:t>int</w:t>
+            </w:r>
+          </w:p>
         </w:tc>
         <w:tc>
           <w:tcPr>
@@ -5529,18 +5752,52 @@
           <w:tcPr>
             <w:tcW w:w="2810" w:type="dxa"/>
           </w:tcPr>
+          <w:p>
+            <w:r>
+              <w:t>int</w:t>
+            </w:r>
+          </w:p>
+        </w:tc>
+        <w:tc>
+          <w:tcPr>
+            <w:tcW w:w="2841" w:type="dxa"/>
+          </w:tcPr>
+          <w:p>
+            <w:r>
+              <w:t>yes</w:t>
+            </w:r>
+          </w:p>
+        </w:tc>
+      </w:tr>
+      <w:tr>
+        <w:tc>
+          <w:tcPr>
+            <w:tcW w:w="3591" w:type="dxa"/>
+          </w:tcPr>
+          <w:p>
+            <w:proofErr w:type="spellStart"/>
+            <w:r>
+              <w:t>From_age</w:t>
+            </w:r>
+            <w:proofErr w:type="spellEnd"/>
+          </w:p>
+        </w:tc>
+        <w:tc>
+          <w:tcPr>
+            <w:tcW w:w="2810" w:type="dxa"/>
+          </w:tcPr>
+          <w:p>
+            <w:r>
+              <w:t>int</w:t>
+            </w:r>
+          </w:p>
+        </w:tc>
+        <w:tc>
+          <w:tcPr>
+            <w:tcW w:w="2841" w:type="dxa"/>
+          </w:tcPr>
           <w:p/>
         </w:tc>
-        <w:tc>
-          <w:tcPr>
-            <w:tcW w:w="2841" w:type="dxa"/>
-          </w:tcPr>
-          <w:p>
-            <w:r>
-              <w:t>yes</w:t>
-            </w:r>
-          </w:p>
-        </w:tc>
       </w:tr>
       <w:tr>
         <w:tc>
@@ -5550,7 +5807,7 @@
           <w:p>
             <w:proofErr w:type="spellStart"/>
             <w:r>
-              <w:t>From_age</w:t>
+              <w:t>to_age</w:t>
             </w:r>
             <w:proofErr w:type="spellEnd"/>
           </w:p>
@@ -5559,33 +5816,11 @@
           <w:tcPr>
             <w:tcW w:w="2810" w:type="dxa"/>
           </w:tcPr>
-          <w:p/>
-        </w:tc>
-        <w:tc>
-          <w:tcPr>
-            <w:tcW w:w="2841" w:type="dxa"/>
-          </w:tcPr>
-          <w:p/>
-        </w:tc>
-      </w:tr>
-      <w:tr>
-        <w:tc>
-          <w:tcPr>
-            <w:tcW w:w="3591" w:type="dxa"/>
-          </w:tcPr>
-          <w:p>
-            <w:proofErr w:type="spellStart"/>
-            <w:r>
-              <w:t>to_age</w:t>
-            </w:r>
-            <w:proofErr w:type="spellEnd"/>
-          </w:p>
-        </w:tc>
-        <w:tc>
-          <w:tcPr>
-            <w:tcW w:w="2810" w:type="dxa"/>
-          </w:tcPr>
-          <w:p/>
+          <w:p>
+            <w:r>
+              <w:t>int</w:t>
+            </w:r>
+          </w:p>
         </w:tc>
         <w:tc>
           <w:tcPr>
@@ -5614,9 +5849,9 @@
         <w:tblLook w:val="04A0" w:firstRow="1" w:lastRow="0" w:firstColumn="1" w:lastColumn="0" w:noHBand="0" w:noVBand="1"/>
       </w:tblPr>
       <w:tblGrid>
-        <w:gridCol w:w="3497"/>
-        <w:gridCol w:w="2740"/>
-        <w:gridCol w:w="2779"/>
+        <w:gridCol w:w="3486"/>
+        <w:gridCol w:w="2758"/>
+        <w:gridCol w:w="2772"/>
       </w:tblGrid>
       <w:tr>
         <w:tc>
@@ -5689,7 +5924,11 @@
           <w:tcPr>
             <w:tcW w:w="2810" w:type="dxa"/>
           </w:tcPr>
-          <w:p/>
+          <w:p>
+            <w:r>
+              <w:t>int</w:t>
+            </w:r>
+          </w:p>
         </w:tc>
         <w:tc>
           <w:tcPr>
@@ -5717,7 +5956,16 @@
           <w:tcPr>
             <w:tcW w:w="2810" w:type="dxa"/>
           </w:tcPr>
-          <w:p/>
+          <w:p>
+            <w:proofErr w:type="gramStart"/>
+            <w:r>
+              <w:t>Varchar(</w:t>
+            </w:r>
+            <w:proofErr w:type="gramEnd"/>
+            <w:r>
+              <w:t>100)</w:t>
+            </w:r>
+          </w:p>
         </w:tc>
         <w:tc>
           <w:tcPr>
@@ -5822,7 +6070,11 @@
           <w:tcPr>
             <w:tcW w:w="2810" w:type="dxa"/>
           </w:tcPr>
-          <w:p/>
+          <w:p>
+            <w:r>
+              <w:t>int</w:t>
+            </w:r>
+          </w:p>
         </w:tc>
         <w:tc>
           <w:tcPr>
@@ -5852,7 +6104,11 @@
           <w:tcPr>
             <w:tcW w:w="2810" w:type="dxa"/>
           </w:tcPr>
-          <w:p/>
+          <w:p>
+            <w:r>
+              <w:t>int</w:t>
+            </w:r>
+          </w:p>
         </w:tc>
         <w:tc>
           <w:tcPr>
@@ -6090,7 +6346,11 @@
           <w:tcPr>
             <w:tcW w:w="2810" w:type="dxa"/>
           </w:tcPr>
-          <w:p/>
+          <w:p>
+            <w:r>
+              <w:t>int</w:t>
+            </w:r>
+          </w:p>
         </w:tc>
         <w:tc>
           <w:tcPr>
@@ -6120,7 +6380,11 @@
           <w:tcPr>
             <w:tcW w:w="2810" w:type="dxa"/>
           </w:tcPr>
-          <w:p/>
+          <w:p>
+            <w:r>
+              <w:t>int</w:t>
+            </w:r>
+          </w:p>
         </w:tc>
         <w:tc>
           <w:tcPr>
@@ -6147,9 +6411,9 @@
         <w:tblLook w:val="04A0" w:firstRow="1" w:lastRow="0" w:firstColumn="1" w:lastColumn="0" w:noHBand="0" w:noVBand="1"/>
       </w:tblPr>
       <w:tblGrid>
-        <w:gridCol w:w="3508"/>
-        <w:gridCol w:w="2734"/>
-        <w:gridCol w:w="2774"/>
+        <w:gridCol w:w="3497"/>
+        <w:gridCol w:w="2753"/>
+        <w:gridCol w:w="2766"/>
       </w:tblGrid>
       <w:tr>
         <w:tc>
@@ -6222,18 +6486,55 @@
           <w:tcPr>
             <w:tcW w:w="2810" w:type="dxa"/>
           </w:tcPr>
+          <w:p>
+            <w:r>
+              <w:t>int</w:t>
+            </w:r>
+          </w:p>
+        </w:tc>
+        <w:tc>
+          <w:tcPr>
+            <w:tcW w:w="2841" w:type="dxa"/>
+          </w:tcPr>
+          <w:p>
+            <w:r>
+              <w:t>yes</w:t>
+            </w:r>
+          </w:p>
+        </w:tc>
+      </w:tr>
+      <w:tr>
+        <w:tc>
+          <w:tcPr>
+            <w:tcW w:w="3591" w:type="dxa"/>
+          </w:tcPr>
+          <w:p>
+            <w:r>
+              <w:t>type</w:t>
+            </w:r>
+          </w:p>
+        </w:tc>
+        <w:tc>
+          <w:tcPr>
+            <w:tcW w:w="2810" w:type="dxa"/>
+          </w:tcPr>
+          <w:p>
+            <w:proofErr w:type="gramStart"/>
+            <w:r>
+              <w:t>Varchar(</w:t>
+            </w:r>
+            <w:proofErr w:type="gramEnd"/>
+            <w:r>
+              <w:t>100)</w:t>
+            </w:r>
+          </w:p>
+        </w:tc>
+        <w:tc>
+          <w:tcPr>
+            <w:tcW w:w="2841" w:type="dxa"/>
+          </w:tcPr>
           <w:p/>
         </w:tc>
-        <w:tc>
-          <w:tcPr>
-            <w:tcW w:w="2841" w:type="dxa"/>
-          </w:tcPr>
-          <w:p>
-            <w:r>
-              <w:t>yes</w:t>
-            </w:r>
-          </w:p>
-        </w:tc>
       </w:tr>
       <w:tr>
         <w:tc>
@@ -6242,7 +6543,7 @@
           </w:tcPr>
           <w:p>
             <w:r>
-              <w:t>type</w:t>
+              <w:t>description</w:t>
             </w:r>
           </w:p>
         </w:tc>
@@ -6250,31 +6551,13 @@
           <w:tcPr>
             <w:tcW w:w="2810" w:type="dxa"/>
           </w:tcPr>
-          <w:p/>
-        </w:tc>
-        <w:tc>
-          <w:tcPr>
-            <w:tcW w:w="2841" w:type="dxa"/>
-          </w:tcPr>
-          <w:p/>
-        </w:tc>
-      </w:tr>
-      <w:tr>
-        <w:tc>
-          <w:tcPr>
-            <w:tcW w:w="3591" w:type="dxa"/>
-          </w:tcPr>
-          <w:p>
-            <w:r>
-              <w:t>description</w:t>
-            </w:r>
-          </w:p>
-        </w:tc>
-        <w:tc>
-          <w:tcPr>
-            <w:tcW w:w="2810" w:type="dxa"/>
-          </w:tcPr>
-          <w:p/>
+          <w:p>
+            <w:r>
+              <w:t>Varchar(200)</w:t>
+            </w:r>
+            <w:bookmarkStart w:id="0" w:name="_GoBack"/>
+            <w:bookmarkEnd w:id="0"/>
+          </w:p>
         </w:tc>
         <w:tc>
           <w:tcPr>
@@ -7102,6 +7385,7 @@
     <w:lsdException w:name="HTML Sample" w:semiHidden="1" w:unhideWhenUsed="1"/>
     <w:lsdException w:name="HTML Typewriter" w:semiHidden="1" w:unhideWhenUsed="1"/>
     <w:lsdException w:name="HTML Variable" w:semiHidden="1" w:unhideWhenUsed="1"/>
+    <w:lsdException w:name="Normal Table" w:semiHidden="1" w:unhideWhenUsed="1"/>
     <w:lsdException w:name="annotation subject" w:semiHidden="1" w:unhideWhenUsed="1"/>
     <w:lsdException w:name="No List" w:semiHidden="1" w:unhideWhenUsed="1"/>
     <w:lsdException w:name="Outline List 1" w:semiHidden="1" w:unhideWhenUsed="1"/>
@@ -7145,8 +7429,10 @@
     <w:lsdException w:name="Table Elegant" w:semiHidden="1" w:unhideWhenUsed="1"/>
     <w:lsdException w:name="Table Professional" w:semiHidden="1" w:unhideWhenUsed="1"/>
     <w:lsdException w:name="Table Subtle 1" w:semiHidden="1" w:unhideWhenUsed="1"/>
+    <w:lsdException w:name="Table Subtle 2" w:semiHidden="1" w:unhideWhenUsed="1"/>
     <w:lsdException w:name="Table Web 1" w:semiHidden="1" w:unhideWhenUsed="1"/>
     <w:lsdException w:name="Table Web 2" w:semiHidden="1" w:unhideWhenUsed="1"/>
+    <w:lsdException w:name="Table Web 3" w:semiHidden="1" w:unhideWhenUsed="1"/>
     <w:lsdException w:name="Balloon Text" w:semiHidden="1" w:unhideWhenUsed="1"/>
     <w:lsdException w:name="Table Grid" w:uiPriority="59"/>
     <w:lsdException w:name="Table Theme" w:semiHidden="1" w:unhideWhenUsed="1"/>

</xml_diff>